<commit_message>
Make progress on the Report writeup
</commit_message>
<xml_diff>
--- a/docs/Report.docx
+++ b/docs/Report.docx
@@ -1969,6 +1969,196 @@
     </w:p>
     <w:p>
       <w:r>
+        <w:t>There is no target audience due to the simple/casual nature of the game, and the fact that most people seem to know what tic-tac-toe is. This means that the stakeholders will most likely be anyone who is 6 years or older.</w:t>
+      </w:r>
+    </w:p>
+    <w:p>
+      <w:pPr>
+        <w:pStyle w:val="Heading1"/>
+      </w:pPr>
+      <w:bookmarkStart w:id="4" w:name="_Toc473033881"/>
+      <w:r>
+        <w:t>Why a computer is suitable for the task</w:t>
+      </w:r>
+      <w:bookmarkEnd w:id="4"/>
+    </w:p>
+    <w:p>
+      <w:r>
+        <w:t>Computers are very fast at performing calculations, and the only errors they make are generally due to human errors (coding mistakes, for example). For a game as simple as tic-tac-toe, a computer is more than capable of calculating what it should do in a reasonable amount of time, and can possibly be almost impossible to beat.</w:t>
+      </w:r>
+    </w:p>
+    <w:p>
+      <w:r>
+        <w:t>As an example, when two human players are playing against each other, Player 1 may be one move away from winning the match</w:t>
+      </w:r>
+      <w:r>
+        <w:t xml:space="preserve"> with Player 2 not noticing they can stop them; </w:t>
+      </w:r>
+      <w:r>
+        <w:t>however,</w:t>
+      </w:r>
+      <w:r>
+        <w:t xml:space="preserve"> when a human is against a computer, the computer can be made so it will always block the human from winning, if there’s a chance to.</w:t>
+      </w:r>
+      <w:r>
+        <w:t xml:space="preserve"> This is due to the point made earlier, the only errors a computer can make are usually due to human errors, so if a human tells the computer to always block the other player, then it will do so </w:t>
+      </w:r>
+      <w:r>
+        <w:t xml:space="preserve">without fail </w:t>
+      </w:r>
+      <w:r>
+        <w:t>(assuming there’s no errors in the code).</w:t>
+      </w:r>
+    </w:p>
+    <w:p>
+      <w:r>
+        <w:t>As another example, for a simple game like tic-tac-toe, the computer may be able to plan ahead of time and think of the most optimal route to take, similar to a human. The difference is that a computer can analyse the paths it can take significantly faster than a human, and a computer will be able to ‘remember’</w:t>
+      </w:r>
+      <w:r>
+        <w:t xml:space="preserve"> them all perfectly, where</w:t>
+      </w:r>
+      <w:r>
+        <w:t>as a human might forget something or make mistakes</w:t>
+      </w:r>
+      <w:r>
+        <w:t xml:space="preserve"> i</w:t>
+      </w:r>
+      <w:r>
+        <w:t>n their logic.</w:t>
+      </w:r>
+    </w:p>
+    <w:p>
+      <w:pPr>
+        <w:pStyle w:val="Heading1"/>
+      </w:pPr>
+      <w:bookmarkStart w:id="5" w:name="_Toc473033882"/>
+      <w:r>
+        <w:t>Research</w:t>
+      </w:r>
+      <w:bookmarkEnd w:id="5"/>
+    </w:p>
+    <w:p>
+      <w:r>
+        <w:t>While researching on what algorithms I might use when writing the AI for the game, I came upon the Minimax</w:t>
+      </w:r>
+      <w:r>
+        <w:rPr>
+          <w:vertAlign w:val="superscript"/>
+        </w:rPr>
+        <w:t xml:space="preserve"> [1] </w:t>
+      </w:r>
+      <w:r>
+        <w:t>algorithm.</w:t>
+      </w:r>
+    </w:p>
+    <w:p>
+      <w:r>
+        <w:t xml:space="preserve">After some more research, I came upon a website </w:t>
+      </w:r>
+      <w:r>
+        <w:rPr>
+          <w:vertAlign w:val="superscript"/>
+        </w:rPr>
+        <w:t xml:space="preserve">[2] </w:t>
+      </w:r>
+      <w:r>
+        <w:t xml:space="preserve">that </w:t>
+      </w:r>
+      <w:r>
+        <w:t>describes how they used the Minimax algorithm with tic-tac-toe.</w:t>
+      </w:r>
+      <w:r>
+        <w:t xml:space="preserve"> To summarise, they calculated every possible route the AI could take, and used points to weigh between which route will have the least chance for the AI to lose, and which ones would make the AI win/tie (with some other tweaks to make the algorithm work well).</w:t>
+      </w:r>
+    </w:p>
+    <w:p>
+      <w:r>
+        <w:t>The issue with this algorithm is, it creates an unbeatable AI, which is not fun for the human to fight against (</w:t>
+      </w:r>
+      <w:r>
+        <w:t>nor</w:t>
+      </w:r>
+      <w:r>
+        <w:t xml:space="preserve"> does it seem terribly interesting to code).</w:t>
+      </w:r>
+      <w:r>
+        <w:t xml:space="preserve"> The upside is, this algorithm is a perfect example of how a computer is suitable for playing</w:t>
+      </w:r>
+      <w:r>
+        <w:t xml:space="preserve"> tic-tac-toe, and can be</w:t>
+      </w:r>
+      <w:r>
+        <w:t xml:space="preserve"> better at it than humans.</w:t>
+      </w:r>
+    </w:p>
+    <w:p>
+      <w:r>
+        <w:t>The idea of weighing which path is most likely to</w:t>
+      </w:r>
+      <w:r>
+        <w:t xml:space="preserve"> win/lose was interesting to me, and my tutor during an earlier session was discussing about possibly using machine learning, where the computer stores data of past games and then uses that data to determine which moves have led to a win in the past.</w:t>
+      </w:r>
+    </w:p>
+    <w:p>
+      <w:r>
+        <w:lastRenderedPageBreak/>
+        <w:t>The advantage of the AI using past data, instead of calculating the best moves to make on the spot, is that it can attempt to ‘learn’ the best way to win which I see as an acceptable compromise between ‘impossible to beat’ and ‘impossible to lose against’. At the start, when the AI lacks data, it should be pretty easy to beat; but as time goes on the AI will gradually get more data and will be able to perform better than when it started.</w:t>
+      </w:r>
+    </w:p>
+    <w:p>
+      <w:r>
+        <w:t>Similar to how the minimax algorithm would create a tree of moves to analyse, my AI can store the data of its past games in a tree. For example, it may be formatted like:</w:t>
+      </w:r>
+    </w:p>
+    <w:p>
+      <w:r>
+        <w:t>“empty grid” -&gt; “X is placed in the top-middle slot” -&gt; “O is placed in the bottom-right slot”</w:t>
+      </w:r>
+      <w:r>
+        <w:br/>
+        <w:t xml:space="preserve">                        -&gt; “X is placed in the top-left slot”       -&gt; “O is placed in the bottom-middle slot” etc.</w:t>
+      </w:r>
+      <w:bookmarkStart w:id="6" w:name="_GoBack"/>
+      <w:bookmarkEnd w:id="6"/>
+    </w:p>
+    <w:p>
+      <w:r>
+        <w:t xml:space="preserve">[1] </w:t>
+      </w:r>
+      <w:hyperlink r:id="rId7" w:history="1">
+        <w:r>
+          <w:rPr>
+            <w:rStyle w:val="Hyperlink"/>
+          </w:rPr>
+          <w:t>https://en.wikipedia.org/wiki/Minimax</w:t>
+        </w:r>
+      </w:hyperlink>
+    </w:p>
+    <w:p>
+      <w:r>
+        <w:t xml:space="preserve">[2] </w:t>
+      </w:r>
+      <w:hyperlink r:id="rId8" w:history="1">
+        <w:r>
+          <w:rPr>
+            <w:rStyle w:val="Hyperlink"/>
+          </w:rPr>
+          <w:t>http://neverstopbuilding.com/minimax</w:t>
+        </w:r>
+      </w:hyperlink>
+    </w:p>
+    <w:p>
+      <w:pPr>
+        <w:pStyle w:val="Heading1"/>
+      </w:pPr>
+      <w:bookmarkStart w:id="7" w:name="_Toc473033883"/>
+      <w:r>
+        <w:t>Features and limitations</w:t>
+      </w:r>
+      <w:bookmarkEnd w:id="7"/>
+    </w:p>
+    <w:p>
+      <w:r>
         <w:t>[TODO]</w:t>
       </w:r>
     </w:p>
@@ -1976,11 +2166,11 @@
       <w:pPr>
         <w:pStyle w:val="Heading1"/>
       </w:pPr>
-      <w:bookmarkStart w:id="4" w:name="_Toc473033881"/>
-      <w:r>
-        <w:t>Why a computer is suitable for the task</w:t>
-      </w:r>
-      <w:bookmarkEnd w:id="4"/>
+      <w:bookmarkStart w:id="8" w:name="_Toc473033884"/>
+      <w:r>
+        <w:t>Requirements</w:t>
+      </w:r>
+      <w:bookmarkEnd w:id="8"/>
     </w:p>
     <w:p>
       <w:r>
@@ -1991,11 +2181,11 @@
       <w:pPr>
         <w:pStyle w:val="Heading1"/>
       </w:pPr>
-      <w:bookmarkStart w:id="5" w:name="_Toc473033882"/>
-      <w:r>
-        <w:t>Research</w:t>
-      </w:r>
-      <w:bookmarkEnd w:id="5"/>
+      <w:bookmarkStart w:id="9" w:name="_Toc473033885"/>
+      <w:r>
+        <w:t>Success Criteria</w:t>
+      </w:r>
+      <w:bookmarkEnd w:id="9"/>
     </w:p>
     <w:p>
       <w:r>
@@ -2003,56 +2193,9 @@
       </w:r>
     </w:p>
     <w:p>
-      <w:pPr>
-        <w:pStyle w:val="Heading1"/>
-      </w:pPr>
-      <w:bookmarkStart w:id="6" w:name="_Toc473033883"/>
-      <w:r>
-        <w:t>Features and limitations</w:t>
-      </w:r>
-      <w:bookmarkEnd w:id="6"/>
-    </w:p>
-    <w:p>
-      <w:r>
-        <w:t>[TODO]</w:t>
-      </w:r>
-    </w:p>
-    <w:p>
-      <w:pPr>
-        <w:pStyle w:val="Heading1"/>
-      </w:pPr>
-      <w:bookmarkStart w:id="7" w:name="_Toc473033884"/>
-      <w:r>
-        <w:t>Requirements</w:t>
-      </w:r>
-      <w:bookmarkEnd w:id="7"/>
-    </w:p>
-    <w:p>
-      <w:r>
-        <w:t>[TODO]</w:t>
-      </w:r>
-    </w:p>
-    <w:p>
-      <w:pPr>
-        <w:pStyle w:val="Heading1"/>
-      </w:pPr>
-      <w:bookmarkStart w:id="8" w:name="_Toc473033885"/>
-      <w:r>
-        <w:t>Success Criteria</w:t>
-      </w:r>
-      <w:bookmarkEnd w:id="8"/>
-    </w:p>
-    <w:p>
-      <w:r>
-        <w:t>[TODO]</w:t>
-      </w:r>
-    </w:p>
-    <w:p>
       <w:r>
         <w:br w:type="page"/>
       </w:r>
-      <w:bookmarkStart w:id="9" w:name="_GoBack"/>
-      <w:bookmarkEnd w:id="9"/>
     </w:p>
     <w:p/>
     <w:p>
@@ -2330,8 +2473,8 @@
       </w:r>
     </w:p>
     <w:sectPr>
-      <w:headerReference w:type="default" r:id="rId7"/>
-      <w:footerReference w:type="default" r:id="rId8"/>
+      <w:headerReference w:type="default" r:id="rId9"/>
+      <w:footerReference w:type="default" r:id="rId10"/>
       <w:pgSz w:w="11906" w:h="16838"/>
       <w:pgMar w:top="1440" w:right="1440" w:bottom="1440" w:left="1440" w:header="708" w:footer="708" w:gutter="0"/>
       <w:cols w:space="708"/>
@@ -2376,6 +2519,7 @@
         <w:docPartUnique/>
       </w:docPartObj>
     </w:sdtPr>
+    <w:sdtEndPr/>
     <w:sdtContent>
       <w:p>
         <w:pPr>
@@ -2450,7 +2594,7 @@
                                 <w:rPr>
                                   <w:noProof/>
                                 </w:rPr>
-                                <w:t>2</w:t>
+                                <w:t>3</w:t>
                               </w:r>
                               <w:r>
                                 <w:rPr>
@@ -2516,7 +2660,7 @@
                           <w:rPr>
                             <w:noProof/>
                           </w:rPr>
-                          <w:t>2</w:t>
+                          <w:t>3</w:t>
                         </w:r>
                         <w:r>
                           <w:rPr>
@@ -2650,13 +2794,8 @@
       <w:pStyle w:val="Header"/>
     </w:pPr>
     <w:r>
-      <w:t xml:space="preserve">Bradley </w:t>
+      <w:t>Bradley Chatha</w:t>
     </w:r>
-    <w:proofErr w:type="spellStart"/>
-    <w:r>
-      <w:t>Chatha</w:t>
-    </w:r>
-    <w:proofErr w:type="spellEnd"/>
   </w:p>
 </w:hdr>
 </file>
@@ -3617,7 +3756,7 @@
 </file>
 
 <file path=customXml/itemProps1.xml><?xml version="1.0" encoding="utf-8"?>
-<ds:datastoreItem xmlns:ds="http://schemas.openxmlformats.org/officeDocument/2006/customXml" ds:itemID="{48EA53ED-A561-4B40-841E-4C86D5E80B7B}">
+<ds:datastoreItem xmlns:ds="http://schemas.openxmlformats.org/officeDocument/2006/customXml" ds:itemID="{C1A317BA-0C60-4A29-BF5B-ABA3A0AA14AA}">
   <ds:schemaRefs>
     <ds:schemaRef ds:uri="http://schemas.openxmlformats.org/officeDocument/2006/bibliography"/>
   </ds:schemaRefs>

</xml_diff>

<commit_message>
Make progress on the project report
</commit_message>
<xml_diff>
--- a/docs/Report.docx
+++ b/docs/Report.docx
@@ -1973,6 +1973,11 @@
       </w:r>
     </w:p>
     <w:p>
+      <w:r>
+        <w:t>The game should provide instructions however, in the case someone does not know how to play tic-tac-toe.</w:t>
+      </w:r>
+    </w:p>
+    <w:p>
       <w:pPr>
         <w:pStyle w:val="Heading1"/>
       </w:pPr>
@@ -1984,7 +1989,15 @@
     </w:p>
     <w:p>
       <w:r>
-        <w:t>Computers are very fast at performing calculations, and the only errors they make are generally due to human errors (coding mistakes, for example). For a game as simple as tic-tac-toe, a computer is more than capable of calculating what it should do in a reasonable amount of time, and can possibly be almost impossible to beat.</w:t>
+        <w:t xml:space="preserve">Computers are very fast at performing calculations, and the only errors they make are generally due to human errors (coding mistakes, for example). For a </w:t>
+      </w:r>
+      <w:proofErr w:type="gramStart"/>
+      <w:r>
+        <w:t>game</w:t>
+      </w:r>
+      <w:proofErr w:type="gramEnd"/>
+      <w:r>
+        <w:t xml:space="preserve"> as simple as tic-tac-toe, a computer is more than capable of calculating what it should do in a reasonable amount of time, and can possibly be almost impossible to beat.</w:t>
       </w:r>
     </w:p>
     <w:p>
@@ -2025,6 +2038,9 @@
       </w:r>
       <w:r>
         <w:t>n their logic.</w:t>
+      </w:r>
+      <w:r>
+        <w:t xml:space="preserve"> </w:t>
       </w:r>
     </w:p>
     <w:p>
@@ -2053,7 +2069,13 @@
     </w:p>
     <w:p>
       <w:r>
-        <w:t xml:space="preserve">After some more research, I came upon a website </w:t>
+        <w:t xml:space="preserve">After </w:t>
+      </w:r>
+      <w:r>
+        <w:t>further</w:t>
+      </w:r>
+      <w:r>
+        <w:t xml:space="preserve"> research, I came upon a website </w:t>
       </w:r>
       <w:r>
         <w:rPr>
@@ -2062,13 +2084,19 @@
         <w:t xml:space="preserve">[2] </w:t>
       </w:r>
       <w:r>
-        <w:t xml:space="preserve">that </w:t>
+        <w:t>where a programmer</w:t>
+      </w:r>
+      <w:r>
+        <w:t xml:space="preserve"> </w:t>
       </w:r>
       <w:r>
         <w:t>describes how they used the Minimax algorithm with tic-tac-toe.</w:t>
       </w:r>
       <w:r>
-        <w:t xml:space="preserve"> To summarise, they calculated every possible route the AI could take, and used points to weigh between which route will have the least chance for the AI to lose, and which ones would make the AI win/tie (with some other tweaks to make the algorithm work well).</w:t>
+        <w:t xml:space="preserve"> The general idea is</w:t>
+      </w:r>
+      <w:r>
+        <w:t>, they calculated every possible route the AI could take, and used points to weigh between which route will have the least chance for the AI to lose, and which ones would make the AI win/tie (with some other tweaks to make the algorithm work well).</w:t>
       </w:r>
     </w:p>
     <w:p>
@@ -2096,12 +2124,15 @@
         <w:t>The idea of weighing which path is most likely to</w:t>
       </w:r>
       <w:r>
-        <w:t xml:space="preserve"> win/lose was interesting to me, and my tutor during an earlier session was discussing about possibly using machine learning, where the computer stores data of past games and then uses that data to determine which moves have led to a win in the past.</w:t>
-      </w:r>
-    </w:p>
-    <w:p>
+        <w:t xml:space="preserve"> win/lose was interesting to me, and my tutor during an earlier session was discussing about possibly using machine learning, where the computer </w:t>
+      </w:r>
       <w:r>
         <w:lastRenderedPageBreak/>
+        <w:t>stores data of past games and then uses that data to determine which moves have led to a win in the past.</w:t>
+      </w:r>
+    </w:p>
+    <w:p>
+      <w:r>
         <w:t>The advantage of the AI using past data, instead of calculating the best moves to make on the spot, is that it can attempt to ‘learn’ the best way to win which I see as an acceptable compromise between ‘impossible to beat’ and ‘impossible to lose against’. At the start, when the AI lacks data, it should be pretty easy to beat; but as time goes on the AI will gradually get more data and will be able to perform better than when it started.</w:t>
       </w:r>
     </w:p>
@@ -2116,83 +2147,293 @@
       </w:r>
       <w:r>
         <w:br/>
-        <w:t xml:space="preserve">                        -&gt; “X is placed in the top-left slot”       -&gt; “O is placed in the bottom-middle slot” etc.</w:t>
-      </w:r>
-      <w:bookmarkStart w:id="6" w:name="_GoBack"/>
+        <w:t xml:space="preserve">                        -&gt; “X is placed in the top-left </w:t>
+      </w:r>
+      <w:proofErr w:type="gramStart"/>
+      <w:r>
+        <w:t xml:space="preserve">slot”   </w:t>
+      </w:r>
+      <w:proofErr w:type="gramEnd"/>
+      <w:r>
+        <w:t xml:space="preserve">    -&gt; “O is placed in the bottom-middle slot” etc.</w:t>
+      </w:r>
+    </w:p>
+    <w:p>
+      <w:r>
+        <w:t xml:space="preserve">[1] </w:t>
+      </w:r>
+      <w:hyperlink r:id="rId8" w:history="1">
+        <w:r>
+          <w:rPr>
+            <w:rStyle w:val="Hyperlink"/>
+          </w:rPr>
+          <w:t>https://en.wikipedia.org/wiki/Minimax</w:t>
+        </w:r>
+      </w:hyperlink>
+    </w:p>
+    <w:p>
+      <w:r>
+        <w:t xml:space="preserve">[2] </w:t>
+      </w:r>
+      <w:hyperlink r:id="rId9" w:history="1">
+        <w:r>
+          <w:rPr>
+            <w:rStyle w:val="Hyperlink"/>
+          </w:rPr>
+          <w:t>http://neverstopbuilding.com/minimax</w:t>
+        </w:r>
+      </w:hyperlink>
+    </w:p>
+    <w:p>
+      <w:pPr>
+        <w:pStyle w:val="Heading1"/>
+      </w:pPr>
+      <w:bookmarkStart w:id="6" w:name="_Toc473033883"/>
+      <w:r>
+        <w:t>Features and limitations</w:t>
+      </w:r>
       <w:bookmarkEnd w:id="6"/>
     </w:p>
     <w:p>
-      <w:r>
-        <w:t xml:space="preserve">[1] </w:t>
-      </w:r>
-      <w:hyperlink r:id="rId7" w:history="1">
+      <w:bookmarkStart w:id="7" w:name="_Toc473033884"/>
+      <w:r>
+        <w:t>The game must provide a GUI. This GUI must display the 3x3 grid</w:t>
+      </w:r>
+      <w:r>
+        <w:t xml:space="preserve"> which shows the current up-to-date state of the match. The GUI must at the very least allow the player to play multiple matches without having to restart the game. Finally, The GUI must allow the player to interact with the 3x3 grid, following the rules of how you’re allowed to play pieces in tic-tac-toe.</w:t>
+      </w:r>
+    </w:p>
+    <w:p>
+      <w:r>
+        <w:t xml:space="preserve">The game should provide a message box that details how to play tic-tac-toe. Ideally this should be shown when the game is </w:t>
+      </w:r>
+      <w:r>
+        <w:t>opened</w:t>
+      </w:r>
+      <w:r>
+        <w:t xml:space="preserve"> for the first time, and whenever the user presses some sort of “help” button.</w:t>
+      </w:r>
+    </w:p>
+    <w:p>
+      <w:r>
+        <w:t>The game will require having to store data on previous games, and being able to load this data when it is opened.</w:t>
+      </w:r>
+      <w:r>
+        <w:t xml:space="preserve"> The game should use a binary format, as it allows for more compact file sizes, but there is a trade-off of easily being able to read and debug the data as would be possible using a text format.</w:t>
+      </w:r>
+    </w:p>
+    <w:p>
+      <w:r>
+        <w:t xml:space="preserve">Multiplayer, while a desirable feature, is not the focus point of the project; that would be the AI. </w:t>
+      </w:r>
+      <w:r>
+        <w:t>Therefore,</w:t>
+      </w:r>
+      <w:r>
+        <w:t xml:space="preserve"> multiplayer capabilities won’t be added to the game until sometime in the far future, if at all.</w:t>
+      </w:r>
+    </w:p>
+    <w:p>
+      <w:r>
+        <w:t>The game will require an AI for a human to fight against. This AI should make use of its past matches with humans to aid it with choosing what moves to make during a match.</w:t>
+      </w:r>
+      <w:r>
+        <w:t xml:space="preserve"> The AI should not be unbeatable, as it would be unfun to fight against.</w:t>
+      </w:r>
+    </w:p>
+    <w:p>
+      <w:r>
+        <w:t>An animated GUI that comes with sound effects is quite a bit of effort with very little worth considering how simple a game tic-tac-toe is, so I have decided to go with a very simple, soundless GUI.</w:t>
+      </w:r>
+    </w:p>
+    <w:p>
+      <w:pPr>
+        <w:pStyle w:val="Heading1"/>
+      </w:pPr>
+      <w:r>
+        <w:t>Requirements</w:t>
+      </w:r>
+      <w:bookmarkEnd w:id="7"/>
+    </w:p>
+    <w:p>
+      <w:r>
+        <w:t xml:space="preserve">OS: </w:t>
+      </w:r>
+      <w:r>
+        <w:t xml:space="preserve">Windows Vista SP2 (with .Net 4.5 installed) or later (Any Windows OS that can run WPF </w:t>
+      </w:r>
+      <w:r>
+        <w:rPr>
+          <w:vertAlign w:val="superscript"/>
+        </w:rPr>
+        <w:t>[1]</w:t>
+      </w:r>
+      <w:r>
+        <w:t>)</w:t>
+      </w:r>
+    </w:p>
+    <w:p>
+      <w:r>
+        <w:t>CPU: [TODO] (Any CPU that can comfortably run windows, really)</w:t>
+      </w:r>
+    </w:p>
+    <w:p>
+      <w:r>
+        <w:t>GPU: [TODO] (Research into whether WPF can be run without a GPU</w:t>
+      </w:r>
+      <w:proofErr w:type="gramStart"/>
+      <w:r>
+        <w:t xml:space="preserve">. </w:t>
+      </w:r>
+      <w:proofErr w:type="gramEnd"/>
+      <w:r>
+        <w:t>I know it uses DirectX 9)</w:t>
+      </w:r>
+    </w:p>
+    <w:p>
+      <w:r>
+        <w:lastRenderedPageBreak/>
+        <w:t xml:space="preserve">The project will be built and tested against .Net 4.5, so .Net 4.5 must be installed on the computer. The project </w:t>
+      </w:r>
+      <w:r>
+        <w:rPr>
+          <w:i/>
+        </w:rPr>
+        <w:t>might</w:t>
+      </w:r>
+      <w:r>
+        <w:t xml:space="preserve"> work with older versions of .Net, but it is not guaranteed</w:t>
+      </w:r>
+      <w:proofErr w:type="gramStart"/>
+      <w:r>
+        <w:t>.</w:t>
+      </w:r>
+      <w:r>
+        <w:t xml:space="preserve"> </w:t>
+      </w:r>
+      <w:proofErr w:type="gramEnd"/>
+      <w:r>
+        <w:t>.Net 4.5 comes preinstalled with Windows 8 and later versions of the Windows operating system.</w:t>
+      </w:r>
+    </w:p>
+    <w:p>
+      <w:r>
+        <w:t xml:space="preserve">A Windows operating system must be used, and it must include support for WPF </w:t>
+      </w:r>
+      <w:r>
+        <w:rPr>
+          <w:vertAlign w:val="superscript"/>
+        </w:rPr>
+        <w:t>[1]</w:t>
+      </w:r>
+      <w:r>
+        <w:t>.</w:t>
+      </w:r>
+    </w:p>
+    <w:p>
+      <w:r>
+        <w:t>[1]</w:t>
+      </w:r>
+      <w:r>
+        <w:t xml:space="preserve"> </w:t>
+      </w:r>
+      <w:hyperlink r:id="rId10" w:history="1">
         <w:r>
           <w:rPr>
             <w:rStyle w:val="Hyperlink"/>
           </w:rPr>
-          <w:t>https://en.wikipedia.org/wiki/Minimax</w:t>
+          <w:t>https://en.wikipedia.org/wiki/Windows_Presentation_Foundation</w:t>
         </w:r>
       </w:hyperlink>
     </w:p>
     <w:p>
-      <w:r>
-        <w:t xml:space="preserve">[2] </w:t>
-      </w:r>
-      <w:hyperlink r:id="rId8" w:history="1">
-        <w:r>
-          <w:rPr>
-            <w:rStyle w:val="Hyperlink"/>
-          </w:rPr>
-          <w:t>http://neverstopbuilding.com/minimax</w:t>
-        </w:r>
-      </w:hyperlink>
-    </w:p>
-    <w:p>
       <w:pPr>
         <w:pStyle w:val="Heading1"/>
       </w:pPr>
-      <w:bookmarkStart w:id="7" w:name="_Toc473033883"/>
-      <w:r>
-        <w:t>Features and limitations</w:t>
-      </w:r>
-      <w:bookmarkEnd w:id="7"/>
-    </w:p>
-    <w:p>
-      <w:r>
-        <w:t>[TODO]</w:t>
-      </w:r>
-    </w:p>
-    <w:p>
-      <w:pPr>
-        <w:pStyle w:val="Heading1"/>
-      </w:pPr>
-      <w:bookmarkStart w:id="8" w:name="_Toc473033884"/>
-      <w:r>
-        <w:t>Requirements</w:t>
+      <w:bookmarkStart w:id="8" w:name="_Toc473033885"/>
+      <w:r>
+        <w:t>Success Criteria</w:t>
       </w:r>
       <w:bookmarkEnd w:id="8"/>
     </w:p>
     <w:p>
       <w:r>
-        <w:t>[TODO]</w:t>
-      </w:r>
-    </w:p>
-    <w:p>
-      <w:pPr>
-        <w:pStyle w:val="Heading1"/>
-      </w:pPr>
-      <w:bookmarkStart w:id="9" w:name="_Toc473033885"/>
-      <w:r>
-        <w:t>Success Criteria</w:t>
-      </w:r>
+        <w:t>To be deemed a success, the game must provide:</w:t>
+      </w:r>
+    </w:p>
+    <w:p>
+      <w:pPr>
+        <w:pStyle w:val="ListParagraph"/>
+        <w:numPr>
+          <w:ilvl w:val="0"/>
+          <w:numId w:val="3"/>
+        </w:numPr>
+      </w:pPr>
+      <w:r>
+        <w:t>A GUI that provides, the 3x3 grid with an up-to-date view of the game board’s state, text informing the player which piece they’re playing as, text that displays whether it is the player’s or AI’s turn</w:t>
+      </w:r>
+      <w:r>
+        <w:t>, and allows the player to place their piece via the 3x3 grid.</w:t>
+      </w:r>
+    </w:p>
+    <w:p>
+      <w:pPr>
+        <w:pStyle w:val="ListParagraph"/>
+        <w:numPr>
+          <w:ilvl w:val="0"/>
+          <w:numId w:val="3"/>
+        </w:numPr>
+      </w:pPr>
+      <w:r>
+        <w:t>An AI that is not impossible to win against, and is capable of analysing the data from its past matches to determine which move it should take.</w:t>
+      </w:r>
+    </w:p>
+    <w:p>
+      <w:pPr>
+        <w:pStyle w:val="ListParagraph"/>
+        <w:numPr>
+          <w:ilvl w:val="0"/>
+          <w:numId w:val="3"/>
+        </w:numPr>
+      </w:pPr>
+      <w:r>
+        <w:t>The game must not crash unexpectedly, and in the event somethings goes wrong, it must simply show the user an error box saying something’s gone wrong.</w:t>
+      </w:r>
+    </w:p>
+    <w:p>
+      <w:pPr>
+        <w:pStyle w:val="ListParagraph"/>
+        <w:numPr>
+          <w:ilvl w:val="0"/>
+          <w:numId w:val="3"/>
+        </w:numPr>
+      </w:pPr>
+      <w:r>
+        <w:t>The game must be stable and free of any major bugs</w:t>
+      </w:r>
+      <w:r>
+        <w:t xml:space="preserve"> (for example, if the GUI suddenly stopped functioning, this is a major bug</w:t>
+      </w:r>
+      <w:r>
+        <w:t xml:space="preserve"> and should not happen</w:t>
+      </w:r>
+      <w:bookmarkStart w:id="9" w:name="_GoBack"/>
       <w:bookmarkEnd w:id="9"/>
-    </w:p>
-    <w:p>
-      <w:r>
-        <w:t>[TODO]</w:t>
-      </w:r>
-    </w:p>
-    <w:p>
+      <w:r>
+        <w:t>)</w:t>
+      </w:r>
+      <w:r>
+        <w:t>. Certain features of the game (explained below), and small parts of the code can and should be tested. The preferred method of testing is unit testing, where a small piece of code is written to test a very specific part of the code. Features of the game that are tricky to test via code (such as how the GUI functions) should be manually tested and documented.</w:t>
+      </w:r>
+    </w:p>
+    <w:p>
+      <w:pPr>
+        <w:pStyle w:val="ListParagraph"/>
+        <w:numPr>
+          <w:ilvl w:val="0"/>
+          <w:numId w:val="3"/>
+        </w:numPr>
+      </w:pPr>
       <w:r>
         <w:br w:type="page"/>
       </w:r>
@@ -2473,8 +2714,8 @@
       </w:r>
     </w:p>
     <w:sectPr>
-      <w:headerReference w:type="default" r:id="rId9"/>
-      <w:footerReference w:type="default" r:id="rId10"/>
+      <w:headerReference w:type="default" r:id="rId11"/>
+      <w:footerReference w:type="default" r:id="rId12"/>
       <w:pgSz w:w="11906" w:h="16838"/>
       <w:pgMar w:top="1440" w:right="1440" w:bottom="1440" w:left="1440" w:header="708" w:footer="708" w:gutter="0"/>
       <w:cols w:space="708"/>
@@ -2594,7 +2835,7 @@
                                 <w:rPr>
                                   <w:noProof/>
                                 </w:rPr>
-                                <w:t>3</w:t>
+                                <w:t>6</w:t>
                               </w:r>
                               <w:r>
                                 <w:rPr>
@@ -2660,7 +2901,7 @@
                           <w:rPr>
                             <w:noProof/>
                           </w:rPr>
-                          <w:t>3</w:t>
+                          <w:t>6</w:t>
                         </w:r>
                         <w:r>
                           <w:rPr>
@@ -2794,10 +3035,368 @@
       <w:pStyle w:val="Header"/>
     </w:pPr>
     <w:r>
-      <w:t>Bradley Chatha</w:t>
+      <w:t xml:space="preserve">Bradley </w:t>
     </w:r>
+    <w:proofErr w:type="spellStart"/>
+    <w:r>
+      <w:t>Chatha</w:t>
+    </w:r>
+    <w:proofErr w:type="spellEnd"/>
   </w:p>
 </w:hdr>
+</file>
+
+<file path=word/numbering.xml><?xml version="1.0" encoding="utf-8"?>
+<w:numbering xmlns:wpc="http://schemas.microsoft.com/office/word/2010/wordprocessingCanvas" xmlns:cx="http://schemas.microsoft.com/office/drawing/2014/chartex" xmlns:cx1="http://schemas.microsoft.com/office/drawing/2015/9/8/chartex" xmlns:cx2="http://schemas.microsoft.com/office/drawing/2015/10/21/chartex" xmlns:cx3="http://schemas.microsoft.com/office/drawing/2016/5/9/chartex" xmlns:cx4="http://schemas.microsoft.com/office/drawing/2016/5/10/chartex" xmlns:cx5="http://schemas.microsoft.com/office/drawing/2016/5/11/chartex" xmlns:mc="http://schemas.openxmlformats.org/markup-compatibility/2006" xmlns:o="urn:schemas-microsoft-com:office:office" xmlns:r="http://schemas.openxmlformats.org/officeDocument/2006/relationships" xmlns:m="http://schemas.openxmlformats.org/officeDocument/2006/math" xmlns:v="urn:schemas-microsoft-com:vml" xmlns:wp14="http://schemas.microsoft.com/office/word/2010/wordprocessingDrawing" xmlns:wp="http://schemas.openxmlformats.org/drawingml/2006/wordprocessingDrawing" xmlns:w10="urn:schemas-microsoft-com:office:word" xmlns:w="http://schemas.openxmlformats.org/wordprocessingml/2006/main" xmlns:w14="http://schemas.microsoft.com/office/word/2010/wordml" xmlns:w15="http://schemas.microsoft.com/office/word/2012/wordml" xmlns:w16se="http://schemas.microsoft.com/office/word/2015/wordml/symex" xmlns:wpg="http://schemas.microsoft.com/office/word/2010/wordprocessingGroup" xmlns:wpi="http://schemas.microsoft.com/office/word/2010/wordprocessingInk" xmlns:wne="http://schemas.microsoft.com/office/word/2006/wordml" xmlns:wps="http://schemas.microsoft.com/office/word/2010/wordprocessingShape" mc:Ignorable="w14 w15 w16se wp14">
+  <w:abstractNum w:abstractNumId="0" w15:restartNumberingAfterBreak="0">
+    <w:nsid w:val="2FFD3686"/>
+    <w:multiLevelType w:val="hybridMultilevel"/>
+    <w:tmpl w:val="FC749DB6"/>
+    <w:lvl w:ilvl="0" w:tplc="08090001">
+      <w:start w:val="1"/>
+      <w:numFmt w:val="bullet"/>
+      <w:lvlText w:val=""/>
+      <w:lvlJc w:val="left"/>
+      <w:pPr>
+        <w:ind w:left="720" w:hanging="360"/>
+      </w:pPr>
+      <w:rPr>
+        <w:rFonts w:ascii="Symbol" w:hAnsi="Symbol" w:hint="default"/>
+      </w:rPr>
+    </w:lvl>
+    <w:lvl w:ilvl="1" w:tplc="08090003" w:tentative="1">
+      <w:start w:val="1"/>
+      <w:numFmt w:val="bullet"/>
+      <w:lvlText w:val="o"/>
+      <w:lvlJc w:val="left"/>
+      <w:pPr>
+        <w:ind w:left="1440" w:hanging="360"/>
+      </w:pPr>
+      <w:rPr>
+        <w:rFonts w:ascii="Courier New" w:hAnsi="Courier New" w:cs="Courier New" w:hint="default"/>
+      </w:rPr>
+    </w:lvl>
+    <w:lvl w:ilvl="2" w:tplc="08090005" w:tentative="1">
+      <w:start w:val="1"/>
+      <w:numFmt w:val="bullet"/>
+      <w:lvlText w:val=""/>
+      <w:lvlJc w:val="left"/>
+      <w:pPr>
+        <w:ind w:left="2160" w:hanging="360"/>
+      </w:pPr>
+      <w:rPr>
+        <w:rFonts w:ascii="Wingdings" w:hAnsi="Wingdings" w:hint="default"/>
+      </w:rPr>
+    </w:lvl>
+    <w:lvl w:ilvl="3" w:tplc="08090001" w:tentative="1">
+      <w:start w:val="1"/>
+      <w:numFmt w:val="bullet"/>
+      <w:lvlText w:val=""/>
+      <w:lvlJc w:val="left"/>
+      <w:pPr>
+        <w:ind w:left="2880" w:hanging="360"/>
+      </w:pPr>
+      <w:rPr>
+        <w:rFonts w:ascii="Symbol" w:hAnsi="Symbol" w:hint="default"/>
+      </w:rPr>
+    </w:lvl>
+    <w:lvl w:ilvl="4" w:tplc="08090003" w:tentative="1">
+      <w:start w:val="1"/>
+      <w:numFmt w:val="bullet"/>
+      <w:lvlText w:val="o"/>
+      <w:lvlJc w:val="left"/>
+      <w:pPr>
+        <w:ind w:left="3600" w:hanging="360"/>
+      </w:pPr>
+      <w:rPr>
+        <w:rFonts w:ascii="Courier New" w:hAnsi="Courier New" w:cs="Courier New" w:hint="default"/>
+      </w:rPr>
+    </w:lvl>
+    <w:lvl w:ilvl="5" w:tplc="08090005" w:tentative="1">
+      <w:start w:val="1"/>
+      <w:numFmt w:val="bullet"/>
+      <w:lvlText w:val=""/>
+      <w:lvlJc w:val="left"/>
+      <w:pPr>
+        <w:ind w:left="4320" w:hanging="360"/>
+      </w:pPr>
+      <w:rPr>
+        <w:rFonts w:ascii="Wingdings" w:hAnsi="Wingdings" w:hint="default"/>
+      </w:rPr>
+    </w:lvl>
+    <w:lvl w:ilvl="6" w:tplc="08090001" w:tentative="1">
+      <w:start w:val="1"/>
+      <w:numFmt w:val="bullet"/>
+      <w:lvlText w:val=""/>
+      <w:lvlJc w:val="left"/>
+      <w:pPr>
+        <w:ind w:left="5040" w:hanging="360"/>
+      </w:pPr>
+      <w:rPr>
+        <w:rFonts w:ascii="Symbol" w:hAnsi="Symbol" w:hint="default"/>
+      </w:rPr>
+    </w:lvl>
+    <w:lvl w:ilvl="7" w:tplc="08090003" w:tentative="1">
+      <w:start w:val="1"/>
+      <w:numFmt w:val="bullet"/>
+      <w:lvlText w:val="o"/>
+      <w:lvlJc w:val="left"/>
+      <w:pPr>
+        <w:ind w:left="5760" w:hanging="360"/>
+      </w:pPr>
+      <w:rPr>
+        <w:rFonts w:ascii="Courier New" w:hAnsi="Courier New" w:cs="Courier New" w:hint="default"/>
+      </w:rPr>
+    </w:lvl>
+    <w:lvl w:ilvl="8" w:tplc="08090005" w:tentative="1">
+      <w:start w:val="1"/>
+      <w:numFmt w:val="bullet"/>
+      <w:lvlText w:val=""/>
+      <w:lvlJc w:val="left"/>
+      <w:pPr>
+        <w:ind w:left="6480" w:hanging="360"/>
+      </w:pPr>
+      <w:rPr>
+        <w:rFonts w:ascii="Wingdings" w:hAnsi="Wingdings" w:hint="default"/>
+      </w:rPr>
+    </w:lvl>
+  </w:abstractNum>
+  <w:abstractNum w:abstractNumId="1" w15:restartNumberingAfterBreak="0">
+    <w:nsid w:val="691F17A7"/>
+    <w:multiLevelType w:val="hybridMultilevel"/>
+    <w:tmpl w:val="0D6C3268"/>
+    <w:lvl w:ilvl="0" w:tplc="08090001">
+      <w:start w:val="1"/>
+      <w:numFmt w:val="bullet"/>
+      <w:lvlText w:val=""/>
+      <w:lvlJc w:val="left"/>
+      <w:pPr>
+        <w:ind w:left="3600" w:hanging="360"/>
+      </w:pPr>
+      <w:rPr>
+        <w:rFonts w:ascii="Symbol" w:hAnsi="Symbol" w:hint="default"/>
+      </w:rPr>
+    </w:lvl>
+    <w:lvl w:ilvl="1" w:tplc="08090003" w:tentative="1">
+      <w:start w:val="1"/>
+      <w:numFmt w:val="bullet"/>
+      <w:lvlText w:val="o"/>
+      <w:lvlJc w:val="left"/>
+      <w:pPr>
+        <w:ind w:left="4320" w:hanging="360"/>
+      </w:pPr>
+      <w:rPr>
+        <w:rFonts w:ascii="Courier New" w:hAnsi="Courier New" w:cs="Courier New" w:hint="default"/>
+      </w:rPr>
+    </w:lvl>
+    <w:lvl w:ilvl="2" w:tplc="08090005" w:tentative="1">
+      <w:start w:val="1"/>
+      <w:numFmt w:val="bullet"/>
+      <w:lvlText w:val=""/>
+      <w:lvlJc w:val="left"/>
+      <w:pPr>
+        <w:ind w:left="5040" w:hanging="360"/>
+      </w:pPr>
+      <w:rPr>
+        <w:rFonts w:ascii="Wingdings" w:hAnsi="Wingdings" w:hint="default"/>
+      </w:rPr>
+    </w:lvl>
+    <w:lvl w:ilvl="3" w:tplc="08090001" w:tentative="1">
+      <w:start w:val="1"/>
+      <w:numFmt w:val="bullet"/>
+      <w:lvlText w:val=""/>
+      <w:lvlJc w:val="left"/>
+      <w:pPr>
+        <w:ind w:left="5760" w:hanging="360"/>
+      </w:pPr>
+      <w:rPr>
+        <w:rFonts w:ascii="Symbol" w:hAnsi="Symbol" w:hint="default"/>
+      </w:rPr>
+    </w:lvl>
+    <w:lvl w:ilvl="4" w:tplc="08090003" w:tentative="1">
+      <w:start w:val="1"/>
+      <w:numFmt w:val="bullet"/>
+      <w:lvlText w:val="o"/>
+      <w:lvlJc w:val="left"/>
+      <w:pPr>
+        <w:ind w:left="6480" w:hanging="360"/>
+      </w:pPr>
+      <w:rPr>
+        <w:rFonts w:ascii="Courier New" w:hAnsi="Courier New" w:cs="Courier New" w:hint="default"/>
+      </w:rPr>
+    </w:lvl>
+    <w:lvl w:ilvl="5" w:tplc="08090005" w:tentative="1">
+      <w:start w:val="1"/>
+      <w:numFmt w:val="bullet"/>
+      <w:lvlText w:val=""/>
+      <w:lvlJc w:val="left"/>
+      <w:pPr>
+        <w:ind w:left="7200" w:hanging="360"/>
+      </w:pPr>
+      <w:rPr>
+        <w:rFonts w:ascii="Wingdings" w:hAnsi="Wingdings" w:hint="default"/>
+      </w:rPr>
+    </w:lvl>
+    <w:lvl w:ilvl="6" w:tplc="08090001" w:tentative="1">
+      <w:start w:val="1"/>
+      <w:numFmt w:val="bullet"/>
+      <w:lvlText w:val=""/>
+      <w:lvlJc w:val="left"/>
+      <w:pPr>
+        <w:ind w:left="7920" w:hanging="360"/>
+      </w:pPr>
+      <w:rPr>
+        <w:rFonts w:ascii="Symbol" w:hAnsi="Symbol" w:hint="default"/>
+      </w:rPr>
+    </w:lvl>
+    <w:lvl w:ilvl="7" w:tplc="08090003" w:tentative="1">
+      <w:start w:val="1"/>
+      <w:numFmt w:val="bullet"/>
+      <w:lvlText w:val="o"/>
+      <w:lvlJc w:val="left"/>
+      <w:pPr>
+        <w:ind w:left="8640" w:hanging="360"/>
+      </w:pPr>
+      <w:rPr>
+        <w:rFonts w:ascii="Courier New" w:hAnsi="Courier New" w:cs="Courier New" w:hint="default"/>
+      </w:rPr>
+    </w:lvl>
+    <w:lvl w:ilvl="8" w:tplc="08090005" w:tentative="1">
+      <w:start w:val="1"/>
+      <w:numFmt w:val="bullet"/>
+      <w:lvlText w:val=""/>
+      <w:lvlJc w:val="left"/>
+      <w:pPr>
+        <w:ind w:left="9360" w:hanging="360"/>
+      </w:pPr>
+      <w:rPr>
+        <w:rFonts w:ascii="Wingdings" w:hAnsi="Wingdings" w:hint="default"/>
+      </w:rPr>
+    </w:lvl>
+  </w:abstractNum>
+  <w:abstractNum w:abstractNumId="2" w15:restartNumberingAfterBreak="0">
+    <w:nsid w:val="7F00701A"/>
+    <w:multiLevelType w:val="hybridMultilevel"/>
+    <w:tmpl w:val="BA5E5EB6"/>
+    <w:lvl w:ilvl="0" w:tplc="08090001">
+      <w:start w:val="1"/>
+      <w:numFmt w:val="bullet"/>
+      <w:lvlText w:val=""/>
+      <w:lvlJc w:val="left"/>
+      <w:pPr>
+        <w:ind w:left="720" w:hanging="360"/>
+      </w:pPr>
+      <w:rPr>
+        <w:rFonts w:ascii="Symbol" w:hAnsi="Symbol" w:hint="default"/>
+      </w:rPr>
+    </w:lvl>
+    <w:lvl w:ilvl="1" w:tplc="08090003" w:tentative="1">
+      <w:start w:val="1"/>
+      <w:numFmt w:val="bullet"/>
+      <w:lvlText w:val="o"/>
+      <w:lvlJc w:val="left"/>
+      <w:pPr>
+        <w:ind w:left="1440" w:hanging="360"/>
+      </w:pPr>
+      <w:rPr>
+        <w:rFonts w:ascii="Courier New" w:hAnsi="Courier New" w:cs="Courier New" w:hint="default"/>
+      </w:rPr>
+    </w:lvl>
+    <w:lvl w:ilvl="2" w:tplc="08090005" w:tentative="1">
+      <w:start w:val="1"/>
+      <w:numFmt w:val="bullet"/>
+      <w:lvlText w:val=""/>
+      <w:lvlJc w:val="left"/>
+      <w:pPr>
+        <w:ind w:left="2160" w:hanging="360"/>
+      </w:pPr>
+      <w:rPr>
+        <w:rFonts w:ascii="Wingdings" w:hAnsi="Wingdings" w:hint="default"/>
+      </w:rPr>
+    </w:lvl>
+    <w:lvl w:ilvl="3" w:tplc="08090001" w:tentative="1">
+      <w:start w:val="1"/>
+      <w:numFmt w:val="bullet"/>
+      <w:lvlText w:val=""/>
+      <w:lvlJc w:val="left"/>
+      <w:pPr>
+        <w:ind w:left="2880" w:hanging="360"/>
+      </w:pPr>
+      <w:rPr>
+        <w:rFonts w:ascii="Symbol" w:hAnsi="Symbol" w:hint="default"/>
+      </w:rPr>
+    </w:lvl>
+    <w:lvl w:ilvl="4" w:tplc="08090003" w:tentative="1">
+      <w:start w:val="1"/>
+      <w:numFmt w:val="bullet"/>
+      <w:lvlText w:val="o"/>
+      <w:lvlJc w:val="left"/>
+      <w:pPr>
+        <w:ind w:left="3600" w:hanging="360"/>
+      </w:pPr>
+      <w:rPr>
+        <w:rFonts w:ascii="Courier New" w:hAnsi="Courier New" w:cs="Courier New" w:hint="default"/>
+      </w:rPr>
+    </w:lvl>
+    <w:lvl w:ilvl="5" w:tplc="08090005" w:tentative="1">
+      <w:start w:val="1"/>
+      <w:numFmt w:val="bullet"/>
+      <w:lvlText w:val=""/>
+      <w:lvlJc w:val="left"/>
+      <w:pPr>
+        <w:ind w:left="4320" w:hanging="360"/>
+      </w:pPr>
+      <w:rPr>
+        <w:rFonts w:ascii="Wingdings" w:hAnsi="Wingdings" w:hint="default"/>
+      </w:rPr>
+    </w:lvl>
+    <w:lvl w:ilvl="6" w:tplc="08090001" w:tentative="1">
+      <w:start w:val="1"/>
+      <w:numFmt w:val="bullet"/>
+      <w:lvlText w:val=""/>
+      <w:lvlJc w:val="left"/>
+      <w:pPr>
+        <w:ind w:left="5040" w:hanging="360"/>
+      </w:pPr>
+      <w:rPr>
+        <w:rFonts w:ascii="Symbol" w:hAnsi="Symbol" w:hint="default"/>
+      </w:rPr>
+    </w:lvl>
+    <w:lvl w:ilvl="7" w:tplc="08090003" w:tentative="1">
+      <w:start w:val="1"/>
+      <w:numFmt w:val="bullet"/>
+      <w:lvlText w:val="o"/>
+      <w:lvlJc w:val="left"/>
+      <w:pPr>
+        <w:ind w:left="5760" w:hanging="360"/>
+      </w:pPr>
+      <w:rPr>
+        <w:rFonts w:ascii="Courier New" w:hAnsi="Courier New" w:cs="Courier New" w:hint="default"/>
+      </w:rPr>
+    </w:lvl>
+    <w:lvl w:ilvl="8" w:tplc="08090005" w:tentative="1">
+      <w:start w:val="1"/>
+      <w:numFmt w:val="bullet"/>
+      <w:lvlText w:val=""/>
+      <w:lvlJc w:val="left"/>
+      <w:pPr>
+        <w:ind w:left="6480" w:hanging="360"/>
+      </w:pPr>
+      <w:rPr>
+        <w:rFonts w:ascii="Wingdings" w:hAnsi="Wingdings" w:hint="default"/>
+      </w:rPr>
+    </w:lvl>
+  </w:abstractNum>
+  <w:num w:numId="1">
+    <w:abstractNumId w:val="2"/>
+  </w:num>
+  <w:num w:numId="2">
+    <w:abstractNumId w:val="1"/>
+  </w:num>
+  <w:num w:numId="3">
+    <w:abstractNumId w:val="0"/>
+  </w:num>
+</w:numbering>
 </file>
 
 <file path=word/styles.xml><?xml version="1.0" encoding="utf-8"?>
@@ -3487,6 +4086,17 @@
     <w:uiPriority w:val="99"/>
     <w:rsid w:val="00351519"/>
   </w:style>
+  <w:style w:type="paragraph" w:styleId="ListParagraph">
+    <w:name w:val="List Paragraph"/>
+    <w:basedOn w:val="Normal"/>
+    <w:uiPriority w:val="34"/>
+    <w:qFormat/>
+    <w:rsid w:val="0045595F"/>
+    <w:pPr>
+      <w:ind w:left="720"/>
+      <w:contextualSpacing/>
+    </w:pPr>
+  </w:style>
 </w:styles>
 </file>
 
@@ -3756,7 +4366,7 @@
 </file>
 
 <file path=customXml/itemProps1.xml><?xml version="1.0" encoding="utf-8"?>
-<ds:datastoreItem xmlns:ds="http://schemas.openxmlformats.org/officeDocument/2006/customXml" ds:itemID="{C1A317BA-0C60-4A29-BF5B-ABA3A0AA14AA}">
+<ds:datastoreItem xmlns:ds="http://schemas.openxmlformats.org/officeDocument/2006/customXml" ds:itemID="{E45BA838-3E5D-4793-A2D7-DFE0410FCAD6}">
   <ds:schemaRefs>
     <ds:schemaRef ds:uri="http://schemas.openxmlformats.org/officeDocument/2006/bibliography"/>
   </ds:schemaRefs>

</xml_diff>

<commit_message>
Improve wording in the Report
</commit_message>
<xml_diff>
--- a/docs/Report.docx
+++ b/docs/Report.docx
@@ -1969,7 +1969,18 @@
     </w:p>
     <w:p>
       <w:r>
-        <w:t>There is no target audience due to the simple/casual nature of the game, and the fact that most people seem to know what tic-tac-toe is. This means that the stakeholders will most likely be anyone who is 6 years or older.</w:t>
+        <w:t>There is no target audience due to the simple/casual nature of the game, and the fact</w:t>
+      </w:r>
+      <w:bookmarkStart w:id="4" w:name="_GoBack"/>
+      <w:bookmarkEnd w:id="4"/>
+      <w:r>
+        <w:t xml:space="preserve"> that most people seem to know what tic-tac-toe is</w:t>
+      </w:r>
+      <w:r>
+        <w:t xml:space="preserve"> means it is very accessible to a large number of people</w:t>
+      </w:r>
+      <w:r>
+        <w:t>. This means that the stakeholders will most likely be anyone who is 6 years or older.</w:t>
       </w:r>
     </w:p>
     <w:p>
@@ -1981,23 +1992,15 @@
       <w:pPr>
         <w:pStyle w:val="Heading1"/>
       </w:pPr>
-      <w:bookmarkStart w:id="4" w:name="_Toc473033881"/>
+      <w:bookmarkStart w:id="5" w:name="_Toc473033881"/>
       <w:r>
         <w:t>Why a computer is suitable for the task</w:t>
       </w:r>
-      <w:bookmarkEnd w:id="4"/>
-    </w:p>
-    <w:p>
-      <w:r>
-        <w:t xml:space="preserve">Computers are very fast at performing calculations, and the only errors they make are generally due to human errors (coding mistakes, for example). For a </w:t>
-      </w:r>
-      <w:proofErr w:type="gramStart"/>
-      <w:r>
-        <w:t>game</w:t>
-      </w:r>
-      <w:proofErr w:type="gramEnd"/>
-      <w:r>
-        <w:t xml:space="preserve"> as simple as tic-tac-toe, a computer is more than capable of calculating what it should do in a reasonable amount of time, and can possibly be almost impossible to beat.</w:t>
+      <w:bookmarkEnd w:id="5"/>
+    </w:p>
+    <w:p>
+      <w:r>
+        <w:t>Computers are very fast at performing calculations, and the only errors they make are generally due to human errors (coding mistakes, for example). For a game as simple as tic-tac-toe, a computer is more than capable of calculating what it should do in a reasonable amount of time, and can possibly be almost impossible to beat.</w:t>
       </w:r>
     </w:p>
     <w:p>
@@ -2047,11 +2050,11 @@
       <w:pPr>
         <w:pStyle w:val="Heading1"/>
       </w:pPr>
-      <w:bookmarkStart w:id="5" w:name="_Toc473033882"/>
+      <w:bookmarkStart w:id="6" w:name="_Toc473033882"/>
       <w:r>
         <w:t>Research</w:t>
       </w:r>
-      <w:bookmarkEnd w:id="5"/>
+      <w:bookmarkEnd w:id="6"/>
     </w:p>
     <w:p>
       <w:r>
@@ -2147,15 +2150,7 @@
       </w:r>
       <w:r>
         <w:br/>
-        <w:t xml:space="preserve">                        -&gt; “X is placed in the top-left </w:t>
-      </w:r>
-      <w:proofErr w:type="gramStart"/>
-      <w:r>
-        <w:t xml:space="preserve">slot”   </w:t>
-      </w:r>
-      <w:proofErr w:type="gramEnd"/>
-      <w:r>
-        <w:t xml:space="preserve">    -&gt; “O is placed in the bottom-middle slot” etc.</w:t>
+        <w:t xml:space="preserve">                        -&gt; “X is placed in the top-left slot”       -&gt; “O is placed in the bottom-middle slot” etc.</w:t>
       </w:r>
     </w:p>
     <w:p>
@@ -2188,14 +2183,14 @@
       <w:pPr>
         <w:pStyle w:val="Heading1"/>
       </w:pPr>
-      <w:bookmarkStart w:id="6" w:name="_Toc473033883"/>
+      <w:bookmarkStart w:id="7" w:name="_Toc473033883"/>
       <w:r>
         <w:t>Features and limitations</w:t>
       </w:r>
-      <w:bookmarkEnd w:id="6"/>
-    </w:p>
-    <w:p>
-      <w:bookmarkStart w:id="7" w:name="_Toc473033884"/>
+      <w:bookmarkEnd w:id="7"/>
+    </w:p>
+    <w:p>
+      <w:bookmarkStart w:id="8" w:name="_Toc473033884"/>
       <w:r>
         <w:t>The game must provide a GUI. This GUI must display the 3x3 grid</w:t>
       </w:r>
@@ -2253,7 +2248,7 @@
       <w:r>
         <w:t>Requirements</w:t>
       </w:r>
-      <w:bookmarkEnd w:id="7"/>
+      <w:bookmarkEnd w:id="8"/>
     </w:p>
     <w:p>
       <w:r>
@@ -2279,15 +2274,7 @@
     </w:p>
     <w:p>
       <w:r>
-        <w:t>GPU: [TODO] (Research into whether WPF can be run without a GPU</w:t>
-      </w:r>
-      <w:proofErr w:type="gramStart"/>
-      <w:r>
-        <w:t xml:space="preserve">. </w:t>
-      </w:r>
-      <w:proofErr w:type="gramEnd"/>
-      <w:r>
-        <w:t>I know it uses DirectX 9)</w:t>
+        <w:t>GPU: [TODO] (Research into whether WPF can be run without a GPU. I know it uses DirectX 9)</w:t>
       </w:r>
     </w:p>
     <w:p>
@@ -2302,18 +2289,10 @@
         <w:t>might</w:t>
       </w:r>
       <w:r>
-        <w:t xml:space="preserve"> work with older versions of .Net, but it is not guaranteed</w:t>
-      </w:r>
-      <w:proofErr w:type="gramStart"/>
-      <w:r>
-        <w:t>.</w:t>
-      </w:r>
-      <w:r>
-        <w:t xml:space="preserve"> </w:t>
-      </w:r>
-      <w:proofErr w:type="gramEnd"/>
-      <w:r>
-        <w:t>.Net 4.5 comes preinstalled with Windows 8 and later versions of the Windows operating system.</w:t>
+        <w:t xml:space="preserve"> work with older versions of .Net, but it is not guaranteed.</w:t>
+      </w:r>
+      <w:r>
+        <w:t xml:space="preserve"> .Net 4.5 comes preinstalled with Windows 8 and later versions of the Windows operating system.</w:t>
       </w:r>
     </w:p>
     <w:p>
@@ -2350,11 +2329,11 @@
       <w:pPr>
         <w:pStyle w:val="Heading1"/>
       </w:pPr>
-      <w:bookmarkStart w:id="8" w:name="_Toc473033885"/>
+      <w:bookmarkStart w:id="9" w:name="_Toc473033885"/>
       <w:r>
         <w:t>Success Criteria</w:t>
       </w:r>
-      <w:bookmarkEnd w:id="8"/>
+      <w:bookmarkEnd w:id="9"/>
     </w:p>
     <w:p>
       <w:r>
@@ -2417,8 +2396,6 @@
       <w:r>
         <w:t xml:space="preserve"> and should not happen</w:t>
       </w:r>
-      <w:bookmarkStart w:id="9" w:name="_GoBack"/>
-      <w:bookmarkEnd w:id="9"/>
       <w:r>
         <w:t>)</w:t>
       </w:r>
@@ -2835,7 +2812,7 @@
                                 <w:rPr>
                                   <w:noProof/>
                                 </w:rPr>
-                                <w:t>6</w:t>
+                                <w:t>3</w:t>
                               </w:r>
                               <w:r>
                                 <w:rPr>
@@ -2901,7 +2878,7 @@
                           <w:rPr>
                             <w:noProof/>
                           </w:rPr>
-                          <w:t>6</w:t>
+                          <w:t>3</w:t>
                         </w:r>
                         <w:r>
                           <w:rPr>
@@ -3035,13 +3012,8 @@
       <w:pStyle w:val="Header"/>
     </w:pPr>
     <w:r>
-      <w:t xml:space="preserve">Bradley </w:t>
+      <w:t>Bradley Chatha</w:t>
     </w:r>
-    <w:proofErr w:type="spellStart"/>
-    <w:r>
-      <w:t>Chatha</w:t>
-    </w:r>
-    <w:proofErr w:type="spellEnd"/>
   </w:p>
 </w:hdr>
 </file>
@@ -4366,7 +4338,7 @@
 </file>
 
 <file path=customXml/itemProps1.xml><?xml version="1.0" encoding="utf-8"?>
-<ds:datastoreItem xmlns:ds="http://schemas.openxmlformats.org/officeDocument/2006/customXml" ds:itemID="{E45BA838-3E5D-4793-A2D7-DFE0410FCAD6}">
+<ds:datastoreItem xmlns:ds="http://schemas.openxmlformats.org/officeDocument/2006/customXml" ds:itemID="{2E16525B-D636-4A2D-BDF2-EB3BFF0ECA24}">
   <ds:schemaRefs>
     <ds:schemaRef ds:uri="http://schemas.openxmlformats.org/officeDocument/2006/bibliography"/>
   </ds:schemaRefs>

</xml_diff>

<commit_message>
Reword some stuff in the report
</commit_message>
<xml_diff>
--- a/docs/Report.docx
+++ b/docs/Report.docx
@@ -1969,92 +1969,87 @@
     </w:p>
     <w:p>
       <w:r>
-        <w:t>There is no target audience due to the simple/casual nature of the game, and the fact</w:t>
-      </w:r>
-      <w:bookmarkStart w:id="4" w:name="_GoBack"/>
+        <w:t>There is no target audience due to the simple/casual nature of the game, and the fact that most people seem to know what tic-tac-toe is</w:t>
+      </w:r>
+      <w:r>
+        <w:t xml:space="preserve"> means it is very accessible to a large number of people</w:t>
+      </w:r>
+      <w:r>
+        <w:t>. This means that the stakeholders will most likely be anyone who is 6 years or older.</w:t>
+      </w:r>
+    </w:p>
+    <w:p>
+      <w:r>
+        <w:t>The game should provide instructions however, in the case someone does not know how to play tic-tac-toe.</w:t>
+      </w:r>
+    </w:p>
+    <w:p>
+      <w:pPr>
+        <w:pStyle w:val="Heading1"/>
+      </w:pPr>
+      <w:bookmarkStart w:id="4" w:name="_Toc473033881"/>
+      <w:r>
+        <w:t>Why a computer is suitable for the task</w:t>
+      </w:r>
       <w:bookmarkEnd w:id="4"/>
-      <w:r>
-        <w:t xml:space="preserve"> that most people seem to know what tic-tac-toe is</w:t>
-      </w:r>
-      <w:r>
-        <w:t xml:space="preserve"> means it is very accessible to a large number of people</w:t>
-      </w:r>
-      <w:r>
-        <w:t>. This means that the stakeholders will most likely be anyone who is 6 years or older.</w:t>
-      </w:r>
-    </w:p>
-    <w:p>
-      <w:r>
-        <w:t>The game should provide instructions however, in the case someone does not know how to play tic-tac-toe.</w:t>
+    </w:p>
+    <w:p>
+      <w:r>
+        <w:t>Computers are very fast at performing calculations, and the only errors they make are generally due to human errors (coding mistakes, for example). For a game as simple as tic-tac-toe, a computer is more than capable of calculating what it should do in a reasonable amount of time, and can possibly be almost impossible to beat.</w:t>
+      </w:r>
+    </w:p>
+    <w:p>
+      <w:r>
+        <w:t>As an example, when two human players are playing against each other, Player 1 may be one move away from winning the match</w:t>
+      </w:r>
+      <w:r>
+        <w:t xml:space="preserve"> with Player 2 not noticing they can stop them; </w:t>
+      </w:r>
+      <w:r>
+        <w:t>however,</w:t>
+      </w:r>
+      <w:r>
+        <w:t xml:space="preserve"> when a human is against a computer, the computer can be made so it will always block the human from winning, if there’s a chance to.</w:t>
+      </w:r>
+      <w:r>
+        <w:t xml:space="preserve"> This is due to the point made earlier, the only errors a computer can make are usually due to human errors, so if a human tells the computer to always block the other player, then it will do so </w:t>
+      </w:r>
+      <w:r>
+        <w:t xml:space="preserve">without fail </w:t>
+      </w:r>
+      <w:r>
+        <w:t>(assuming there’s no errors in the code).</w:t>
+      </w:r>
+    </w:p>
+    <w:p>
+      <w:r>
+        <w:t>As another example, for a simple game like tic-tac-toe, the computer may be able to plan ahead of time and think of the most optimal route to take, similar to a human. The difference is that a computer can analyse the paths it can take significantly faster than a human, and a computer will be able to ‘remember’</w:t>
+      </w:r>
+      <w:r>
+        <w:t xml:space="preserve"> them all perfectly, where</w:t>
+      </w:r>
+      <w:r>
+        <w:t>as a human might forget something or make mistakes</w:t>
+      </w:r>
+      <w:r>
+        <w:t xml:space="preserve"> i</w:t>
+      </w:r>
+      <w:r>
+        <w:t>n their logic.</w:t>
+      </w:r>
+      <w:r>
+        <w:t xml:space="preserve"> </w:t>
       </w:r>
     </w:p>
     <w:p>
       <w:pPr>
         <w:pStyle w:val="Heading1"/>
       </w:pPr>
-      <w:bookmarkStart w:id="5" w:name="_Toc473033881"/>
-      <w:r>
-        <w:t>Why a computer is suitable for the task</w:t>
+      <w:bookmarkStart w:id="5" w:name="_Toc473033882"/>
+      <w:r>
+        <w:t>Research</w:t>
       </w:r>
       <w:bookmarkEnd w:id="5"/>
-    </w:p>
-    <w:p>
-      <w:r>
-        <w:t>Computers are very fast at performing calculations, and the only errors they make are generally due to human errors (coding mistakes, for example). For a game as simple as tic-tac-toe, a computer is more than capable of calculating what it should do in a reasonable amount of time, and can possibly be almost impossible to beat.</w:t>
-      </w:r>
-    </w:p>
-    <w:p>
-      <w:r>
-        <w:t>As an example, when two human players are playing against each other, Player 1 may be one move away from winning the match</w:t>
-      </w:r>
-      <w:r>
-        <w:t xml:space="preserve"> with Player 2 not noticing they can stop them; </w:t>
-      </w:r>
-      <w:r>
-        <w:t>however,</w:t>
-      </w:r>
-      <w:r>
-        <w:t xml:space="preserve"> when a human is against a computer, the computer can be made so it will always block the human from winning, if there’s a chance to.</w:t>
-      </w:r>
-      <w:r>
-        <w:t xml:space="preserve"> This is due to the point made earlier, the only errors a computer can make are usually due to human errors, so if a human tells the computer to always block the other player, then it will do so </w:t>
-      </w:r>
-      <w:r>
-        <w:t xml:space="preserve">without fail </w:t>
-      </w:r>
-      <w:r>
-        <w:t>(assuming there’s no errors in the code).</w:t>
-      </w:r>
-    </w:p>
-    <w:p>
-      <w:r>
-        <w:t>As another example, for a simple game like tic-tac-toe, the computer may be able to plan ahead of time and think of the most optimal route to take, similar to a human. The difference is that a computer can analyse the paths it can take significantly faster than a human, and a computer will be able to ‘remember’</w:t>
-      </w:r>
-      <w:r>
-        <w:t xml:space="preserve"> them all perfectly, where</w:t>
-      </w:r>
-      <w:r>
-        <w:t>as a human might forget something or make mistakes</w:t>
-      </w:r>
-      <w:r>
-        <w:t xml:space="preserve"> i</w:t>
-      </w:r>
-      <w:r>
-        <w:t>n their logic.</w:t>
-      </w:r>
-      <w:r>
-        <w:t xml:space="preserve"> </w:t>
-      </w:r>
-    </w:p>
-    <w:p>
-      <w:pPr>
-        <w:pStyle w:val="Heading1"/>
-      </w:pPr>
-      <w:bookmarkStart w:id="6" w:name="_Toc473033882"/>
-      <w:r>
-        <w:t>Research</w:t>
-      </w:r>
-      <w:bookmarkEnd w:id="6"/>
     </w:p>
     <w:p>
       <w:r>
@@ -2183,72 +2178,78 @@
       <w:pPr>
         <w:pStyle w:val="Heading1"/>
       </w:pPr>
-      <w:bookmarkStart w:id="7" w:name="_Toc473033883"/>
+      <w:bookmarkStart w:id="6" w:name="_Toc473033883"/>
       <w:r>
         <w:t>Features and limitations</w:t>
       </w:r>
+      <w:bookmarkEnd w:id="6"/>
+    </w:p>
+    <w:p>
+      <w:bookmarkStart w:id="7" w:name="_Toc473033884"/>
+      <w:r>
+        <w:t>The game must provide a GUI. This GUI must display the 3x3 grid</w:t>
+      </w:r>
+      <w:r>
+        <w:t xml:space="preserve"> which shows the current up-to-date state of the match. The GUI must at the very least allow the player to play multiple matches without having to restart the game. Finally, The GUI must allow the player to interact with the 3x3 grid, following the rules of how you’re allowed to play pieces in tic-tac-toe.</w:t>
+      </w:r>
+    </w:p>
+    <w:p>
+      <w:r>
+        <w:t xml:space="preserve">The game should provide a message box that details how to play tic-tac-toe. Ideally this should be shown when the game is </w:t>
+      </w:r>
+      <w:r>
+        <w:t>opened</w:t>
+      </w:r>
+      <w:r>
+        <w:t xml:space="preserve"> for the first time, and whenever the user presses some sort of “help” button.</w:t>
+      </w:r>
+    </w:p>
+    <w:p>
+      <w:r>
+        <w:t>The game will require having to store data on previous games, and being able to load this data when it is opened.</w:t>
+      </w:r>
+      <w:r>
+        <w:t xml:space="preserve"> The game should use a binary format, as it allows for more compact file sizes, but there is a trade-off of </w:t>
+      </w:r>
+      <w:r>
+        <w:t>a human (me in particular) being able to easily</w:t>
+      </w:r>
+      <w:r>
+        <w:t xml:space="preserve"> read and debug the data as would be possible using a text format.</w:t>
+      </w:r>
+    </w:p>
+    <w:p>
+      <w:r>
+        <w:t xml:space="preserve">Multiplayer, while a desirable feature, is not the focus point of the project; that would be the AI. </w:t>
+      </w:r>
+      <w:r>
+        <w:t>Therefore,</w:t>
+      </w:r>
+      <w:r>
+        <w:t xml:space="preserve"> multiplayer capabilities won’t be added to the game until sometime in the far future, if at all.</w:t>
+      </w:r>
+    </w:p>
+    <w:p>
+      <w:r>
+        <w:t>The game will require an AI for a human to fight against. This AI should make use of its past matches with humans to aid it with choosing what moves to make during a match.</w:t>
+      </w:r>
+      <w:r>
+        <w:t xml:space="preserve"> The AI should not be unbeatable, as it would be unfun to fight against.</w:t>
+      </w:r>
+    </w:p>
+    <w:p>
+      <w:r>
+        <w:t>An animated GUI that comes with sound effects is quite a bit of effort with very little worth considering how simple a game tic-tac-toe is, so I have decided to go with a very simple, soundless GUI.</w:t>
+      </w:r>
+    </w:p>
+    <w:p>
+      <w:pPr>
+        <w:pStyle w:val="Heading1"/>
+      </w:pPr>
+      <w:r>
+        <w:t>Requirements</w:t>
+      </w:r>
       <w:bookmarkEnd w:id="7"/>
-    </w:p>
-    <w:p>
-      <w:bookmarkStart w:id="8" w:name="_Toc473033884"/>
-      <w:r>
-        <w:t>The game must provide a GUI. This GUI must display the 3x3 grid</w:t>
-      </w:r>
-      <w:r>
-        <w:t xml:space="preserve"> which shows the current up-to-date state of the match. The GUI must at the very least allow the player to play multiple matches without having to restart the game. Finally, The GUI must allow the player to interact with the 3x3 grid, following the rules of how you’re allowed to play pieces in tic-tac-toe.</w:t>
-      </w:r>
-    </w:p>
-    <w:p>
-      <w:r>
-        <w:t xml:space="preserve">The game should provide a message box that details how to play tic-tac-toe. Ideally this should be shown when the game is </w:t>
-      </w:r>
-      <w:r>
-        <w:t>opened</w:t>
-      </w:r>
-      <w:r>
-        <w:t xml:space="preserve"> for the first time, and whenever the user presses some sort of “help” button.</w:t>
-      </w:r>
-    </w:p>
-    <w:p>
-      <w:r>
-        <w:t>The game will require having to store data on previous games, and being able to load this data when it is opened.</w:t>
-      </w:r>
-      <w:r>
-        <w:t xml:space="preserve"> The game should use a binary format, as it allows for more compact file sizes, but there is a trade-off of easily being able to read and debug the data as would be possible using a text format.</w:t>
-      </w:r>
-    </w:p>
-    <w:p>
-      <w:r>
-        <w:t xml:space="preserve">Multiplayer, while a desirable feature, is not the focus point of the project; that would be the AI. </w:t>
-      </w:r>
-      <w:r>
-        <w:t>Therefore,</w:t>
-      </w:r>
-      <w:r>
-        <w:t xml:space="preserve"> multiplayer capabilities won’t be added to the game until sometime in the far future, if at all.</w:t>
-      </w:r>
-    </w:p>
-    <w:p>
-      <w:r>
-        <w:t>The game will require an AI for a human to fight against. This AI should make use of its past matches with humans to aid it with choosing what moves to make during a match.</w:t>
-      </w:r>
-      <w:r>
-        <w:t xml:space="preserve"> The AI should not be unbeatable, as it would be unfun to fight against.</w:t>
-      </w:r>
-    </w:p>
-    <w:p>
-      <w:r>
-        <w:t>An animated GUI that comes with sound effects is quite a bit of effort with very little worth considering how simple a game tic-tac-toe is, so I have decided to go with a very simple, soundless GUI.</w:t>
-      </w:r>
-    </w:p>
-    <w:p>
-      <w:pPr>
-        <w:pStyle w:val="Heading1"/>
-      </w:pPr>
-      <w:r>
-        <w:t>Requirements</w:t>
-      </w:r>
-      <w:bookmarkEnd w:id="8"/>
     </w:p>
     <w:p>
       <w:r>
@@ -2274,7 +2275,10 @@
     </w:p>
     <w:p>
       <w:r>
-        <w:t>GPU: [TODO] (Research into whether WPF can be run without a GPU. I know it uses DirectX 9)</w:t>
+        <w:t xml:space="preserve">GPU: </w:t>
+      </w:r>
+      <w:r>
+        <w:t>Integrated graphics card, or better.</w:t>
       </w:r>
     </w:p>
     <w:p>
@@ -2329,11 +2333,11 @@
       <w:pPr>
         <w:pStyle w:val="Heading1"/>
       </w:pPr>
-      <w:bookmarkStart w:id="9" w:name="_Toc473033885"/>
+      <w:bookmarkStart w:id="8" w:name="_Toc473033885"/>
       <w:r>
         <w:t>Success Criteria</w:t>
       </w:r>
-      <w:bookmarkEnd w:id="9"/>
+      <w:bookmarkEnd w:id="8"/>
     </w:p>
     <w:p>
       <w:r>
@@ -2400,7 +2404,15 @@
         <w:t>)</w:t>
       </w:r>
       <w:r>
-        <w:t>. Certain features of the game (explained below), and small parts of the code can and should be tested. The preferred method of testing is unit testing, where a small piece of code is written to test a very specific part of the code. Features of the game that are tricky to test via code (such as how the GUI functions) should be manually tested and documented.</w:t>
+        <w:t>. Certain fe</w:t>
+      </w:r>
+      <w:r>
+        <w:t>atures of the game</w:t>
+      </w:r>
+      <w:bookmarkStart w:id="9" w:name="_GoBack"/>
+      <w:bookmarkEnd w:id="9"/>
+      <w:r>
+        <w:t>, and small parts of the code can and should be tested. The preferred method of testing is unit testing, where a small piece of code is written to test a very specific part of the code. Features of the game that are tricky to test via code (such as how the GUI functions) should be manually tested and documented.</w:t>
       </w:r>
     </w:p>
     <w:p>
@@ -2812,7 +2824,7 @@
                                 <w:rPr>
                                   <w:noProof/>
                                 </w:rPr>
-                                <w:t>3</w:t>
+                                <w:t>4</w:t>
                               </w:r>
                               <w:r>
                                 <w:rPr>
@@ -2878,7 +2890,7 @@
                           <w:rPr>
                             <w:noProof/>
                           </w:rPr>
-                          <w:t>3</w:t>
+                          <w:t>4</w:t>
                         </w:r>
                         <w:r>
                           <w:rPr>
@@ -4338,7 +4350,7 @@
 </file>
 
 <file path=customXml/itemProps1.xml><?xml version="1.0" encoding="utf-8"?>
-<ds:datastoreItem xmlns:ds="http://schemas.openxmlformats.org/officeDocument/2006/customXml" ds:itemID="{2E16525B-D636-4A2D-BDF2-EB3BFF0ECA24}">
+<ds:datastoreItem xmlns:ds="http://schemas.openxmlformats.org/officeDocument/2006/customXml" ds:itemID="{B05639CD-C1D9-4416-B63A-9302A7524D6D}">
   <ds:schemaRefs>
     <ds:schemaRef ds:uri="http://schemas.openxmlformats.org/officeDocument/2006/bibliography"/>
   </ds:schemaRefs>

</xml_diff>

<commit_message>
Finish the design section of the writeup
</commit_message>
<xml_diff>
--- a/docs/Report.docx
+++ b/docs/Report.docx
@@ -2640,6 +2640,25 @@
       </w:r>
       <w:r>
         <w:t xml:space="preserve"> .Net 4.5 comes preinstalled with Windows 8 and later versions of the Windows operating system.</w:t>
+      </w:r>
+    </w:p>
+    <w:p>
+      <w:r>
+        <w:t>There is no reason in particular as to why .Net 4.5 was chosen, so it is most likely possible to compile the project for an older version.</w:t>
+      </w:r>
+    </w:p>
+    <w:p>
+      <w:r>
+        <w:t xml:space="preserve">There are no special graphical requirements for the project, so any GPU that can comfortably run Windows is all that is needed, graphics wise. While any CPU will also work fine as well, a CPU that is </w:t>
+      </w:r>
+      <w:r>
+        <w:rPr>
+          <w:i/>
+        </w:rPr>
+        <w:t>too</w:t>
+      </w:r>
+      <w:r>
+        <w:t xml:space="preserve"> slow could make the AI begin to take seconds before it performs the move, possibly making the game feel bad to play.</w:t>
       </w:r>
     </w:p>
     <w:p>
@@ -3320,7 +3339,7 @@
           </mc:Choice>
           <mc:Fallback>
             <w:pict>
-              <v:shapetype w14:anchorId="700EF849" id="_x0000_t32" coordsize="21600,21600" o:spt="32" o:oned="t" path="m,l21600,21600e" filled="f">
+              <v:shapetype w14:anchorId="30C59F38" id="_x0000_t32" coordsize="21600,21600" o:spt="32" o:oned="t" path="m,l21600,21600e" filled="f">
                 <v:path arrowok="t" fillok="f" o:connecttype="none"/>
                 <o:lock v:ext="edit" shapetype="t"/>
               </v:shapetype>
@@ -3396,7 +3415,7 @@
           </mc:Choice>
           <mc:Fallback>
             <w:pict>
-              <v:shape w14:anchorId="5DA58B6F" id="Straight Arrow Connector 3" o:spid="_x0000_s1026" type="#_x0000_t32" style="position:absolute;margin-left:169.15pt;margin-top:.1pt;width:10.2pt;height:24.45pt;flip:x;z-index:251650560;visibility:visible;mso-wrap-style:square;mso-width-percent:0;mso-height-percent:0;mso-wrap-distance-left:9pt;mso-wrap-distance-top:0;mso-wrap-distance-right:9pt;mso-wrap-distance-bottom:0;mso-position-horizontal:absolute;mso-position-horizontal-relative:text;mso-position-vertical:absolute;mso-position-vertical-relative:text;mso-width-percent:0;mso-height-percent:0;mso-width-relative:margin;mso-height-relative:margin" o:gfxdata="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" strokecolor="#4472c4 [3204]" strokeweight=".5pt">
+              <v:shape w14:anchorId="2E1D071E" id="Straight Arrow Connector 3" o:spid="_x0000_s1026" type="#_x0000_t32" style="position:absolute;margin-left:169.15pt;margin-top:.1pt;width:10.2pt;height:24.45pt;flip:x;z-index:251650560;visibility:visible;mso-wrap-style:square;mso-width-percent:0;mso-height-percent:0;mso-wrap-distance-left:9pt;mso-wrap-distance-top:0;mso-wrap-distance-right:9pt;mso-wrap-distance-bottom:0;mso-position-horizontal:absolute;mso-position-horizontal-relative:text;mso-position-vertical:absolute;mso-position-vertical-relative:text;mso-width-percent:0;mso-height-percent:0;mso-width-relative:margin;mso-height-relative:margin" o:gfxdata="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" strokecolor="#4472c4 [3204]" strokeweight=".5pt">
                 <v:stroke endarrow="block" joinstyle="miter"/>
               </v:shape>
             </w:pict>
@@ -3712,6 +3731,19 @@
         <w:t>he root of the tree is simply an empty board:</w:t>
       </w:r>
     </w:p>
+    <w:p>
+      <w:pPr>
+        <w:rPr>
+          <w:i/>
+        </w:rPr>
+      </w:pPr>
+      <w:r>
+        <w:rPr>
+          <w:i/>
+        </w:rPr>
+        <w:t>[Figure: Example tree]</w:t>
+      </w:r>
+    </w:p>
     <w:tbl>
       <w:tblPr>
         <w:tblStyle w:val="TableGrid"/>
@@ -3807,7 +3839,7 @@
                 </mc:Choice>
                 <mc:Fallback>
                   <w:pict>
-                    <v:shape w14:anchorId="5A363661" id="Straight Arrow Connector 8" o:spid="_x0000_s1026" type="#_x0000_t32" style="position:absolute;margin-left:60.6pt;margin-top:54.35pt;width:17.65pt;height:14.25pt;flip:x;z-index:251654656;visibility:visible;mso-wrap-style:square;mso-wrap-distance-left:9pt;mso-wrap-distance-top:0;mso-wrap-distance-right:9pt;mso-wrap-distance-bottom:0;mso-position-horizontal:absolute;mso-position-horizontal-relative:text;mso-position-vertical:absolute;mso-position-vertical-relative:text" o:gfxdata="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" strokecolor="#4472c4 [3204]" strokeweight=".5pt">
+                    <v:shape w14:anchorId="08C86A04" id="Straight Arrow Connector 8" o:spid="_x0000_s1026" type="#_x0000_t32" style="position:absolute;margin-left:60.6pt;margin-top:54.35pt;width:17.65pt;height:14.25pt;flip:x;z-index:251654656;visibility:visible;mso-wrap-style:square;mso-wrap-distance-left:9pt;mso-wrap-distance-top:0;mso-wrap-distance-right:9pt;mso-wrap-distance-bottom:0;mso-position-horizontal:absolute;mso-position-horizontal-relative:text;mso-position-vertical:absolute;mso-position-vertical-relative:text" o:gfxdata="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" strokecolor="#4472c4 [3204]" strokeweight=".5pt">
                       <v:stroke endarrow="block" joinstyle="miter"/>
                     </v:shape>
                   </w:pict>
@@ -4003,7 +4035,7 @@
                 </mc:Choice>
                 <mc:Fallback>
                   <w:pict>
-                    <v:shape w14:anchorId="4CDD8560" id="Straight Arrow Connector 7" o:spid="_x0000_s1026" type="#_x0000_t32" style="position:absolute;margin-left:61.45pt;margin-top:.3pt;width:20.4pt;height:17.65pt;z-index:251653632;visibility:visible;mso-wrap-style:square;mso-width-percent:0;mso-height-percent:0;mso-wrap-distance-left:9pt;mso-wrap-distance-top:0;mso-wrap-distance-right:9pt;mso-wrap-distance-bottom:0;mso-position-horizontal:absolute;mso-position-horizontal-relative:text;mso-position-vertical:absolute;mso-position-vertical-relative:text;mso-width-percent:0;mso-height-percent:0;mso-width-relative:margin;mso-height-relative:margin" o:gfxdata="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" strokecolor="#4472c4 [3204]" strokeweight=".5pt">
+                    <v:shape w14:anchorId="5F0B8601" id="Straight Arrow Connector 7" o:spid="_x0000_s1026" type="#_x0000_t32" style="position:absolute;margin-left:61.45pt;margin-top:.3pt;width:20.4pt;height:17.65pt;z-index:251653632;visibility:visible;mso-wrap-style:square;mso-width-percent:0;mso-height-percent:0;mso-wrap-distance-left:9pt;mso-wrap-distance-top:0;mso-wrap-distance-right:9pt;mso-wrap-distance-bottom:0;mso-position-horizontal:absolute;mso-position-horizontal-relative:text;mso-position-vertical:absolute;mso-position-vertical-relative:text;mso-width-percent:0;mso-height-percent:0;mso-width-relative:margin;mso-height-relative:margin" o:gfxdata="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" strokecolor="#4472c4 [3204]" strokeweight=".5pt">
                       <v:stroke endarrow="block" joinstyle="miter"/>
                     </v:shape>
                   </w:pict>
@@ -4087,7 +4119,7 @@
                 </mc:Choice>
                 <mc:Fallback>
                   <w:pict>
-                    <v:shape w14:anchorId="55B81AAA" id="Straight Arrow Connector 18" o:spid="_x0000_s1026" type="#_x0000_t32" style="position:absolute;margin-left:58.15pt;margin-top:54.1pt;width:13.6pt;height:14.25pt;flip:x;z-index:251659776;visibility:visible;mso-wrap-style:square;mso-wrap-distance-left:9pt;mso-wrap-distance-top:0;mso-wrap-distance-right:9pt;mso-wrap-distance-bottom:0;mso-position-horizontal:absolute;mso-position-horizontal-relative:text;mso-position-vertical:absolute;mso-position-vertical-relative:text" o:gfxdata="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" strokecolor="#4472c4 [3204]" strokeweight=".5pt">
+                    <v:shape w14:anchorId="6D984190" id="Straight Arrow Connector 18" o:spid="_x0000_s1026" type="#_x0000_t32" style="position:absolute;margin-left:58.15pt;margin-top:54.1pt;width:13.6pt;height:14.25pt;flip:x;z-index:251659776;visibility:visible;mso-wrap-style:square;mso-wrap-distance-left:9pt;mso-wrap-distance-top:0;mso-wrap-distance-right:9pt;mso-wrap-distance-bottom:0;mso-position-horizontal:absolute;mso-position-horizontal-relative:text;mso-position-vertical:absolute;mso-position-vertical-relative:text" o:gfxdata="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" strokecolor="#4472c4 [3204]" strokeweight=".5pt">
                       <v:stroke endarrow="block" joinstyle="miter"/>
                     </v:shape>
                   </w:pict>
@@ -4281,7 +4313,7 @@
                       </mc:Choice>
                       <mc:Fallback>
                         <w:pict>
-                          <v:shape w14:anchorId="30CDB906" id="Straight Arrow Connector 11" o:spid="_x0000_s1026" type="#_x0000_t32" style="position:absolute;margin-left:15.45pt;margin-top:17.85pt;width:18.35pt;height:14.25pt;z-index:251657728;visibility:visible;mso-wrap-style:square;mso-wrap-distance-left:9pt;mso-wrap-distance-top:0;mso-wrap-distance-right:9pt;mso-wrap-distance-bottom:0;mso-position-horizontal:absolute;mso-position-horizontal-relative:text;mso-position-vertical:absolute;mso-position-vertical-relative:text" o:gfxdata="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" strokecolor="#4472c4 [3204]" strokeweight=".5pt">
+                          <v:shape w14:anchorId="3930A0C6" id="Straight Arrow Connector 11" o:spid="_x0000_s1026" type="#_x0000_t32" style="position:absolute;margin-left:15.45pt;margin-top:17.85pt;width:18.35pt;height:14.25pt;z-index:251657728;visibility:visible;mso-wrap-style:square;mso-wrap-distance-left:9pt;mso-wrap-distance-top:0;mso-wrap-distance-right:9pt;mso-wrap-distance-bottom:0;mso-position-horizontal:absolute;mso-position-horizontal-relative:text;mso-position-vertical:absolute;mso-position-vertical-relative:text" o:gfxdata="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" strokecolor="#4472c4 [3204]" strokeweight=".5pt">
                             <v:stroke endarrow="block" joinstyle="miter"/>
                           </v:shape>
                         </w:pict>
@@ -4490,7 +4522,7 @@
                 </mc:Choice>
                 <mc:Fallback>
                   <w:pict>
-                    <v:shape w14:anchorId="37C48D7A" id="Straight Arrow Connector 20" o:spid="_x0000_s1026" type="#_x0000_t32" style="position:absolute;margin-left:29.65pt;margin-top:.05pt;width:.7pt;height:11.55pt;flip:x;z-index:251661824;visibility:visible;mso-wrap-style:square;mso-wrap-distance-left:9pt;mso-wrap-distance-top:0;mso-wrap-distance-right:9pt;mso-wrap-distance-bottom:0;mso-position-horizontal:absolute;mso-position-horizontal-relative:text;mso-position-vertical:absolute;mso-position-vertical-relative:text" o:gfxdata="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" strokecolor="#4472c4 [3204]" strokeweight=".5pt">
+                    <v:shape w14:anchorId="597E21F9" id="Straight Arrow Connector 20" o:spid="_x0000_s1026" type="#_x0000_t32" style="position:absolute;margin-left:29.65pt;margin-top:.05pt;width:.7pt;height:11.55pt;flip:x;z-index:251661824;visibility:visible;mso-wrap-style:square;mso-wrap-distance-left:9pt;mso-wrap-distance-top:0;mso-wrap-distance-right:9pt;mso-wrap-distance-bottom:0;mso-position-horizontal:absolute;mso-position-horizontal-relative:text;mso-position-vertical:absolute;mso-position-vertical-relative:text" o:gfxdata="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" strokecolor="#4472c4 [3204]" strokeweight=".5pt">
                       <v:stroke endarrow="block" joinstyle="miter"/>
                     </v:shape>
                   </w:pict>
@@ -4841,7 +4873,7 @@
                 </mc:Choice>
                 <mc:Fallback>
                   <w:pict>
-                    <v:shape w14:anchorId="0F76529E" id="Straight Arrow Connector 19" o:spid="_x0000_s1026" type="#_x0000_t32" style="position:absolute;margin-left:30.85pt;margin-top:.4pt;width:0;height:10.8pt;z-index:251660800;visibility:visible;mso-wrap-style:square;mso-wrap-distance-left:9pt;mso-wrap-distance-top:0;mso-wrap-distance-right:9pt;mso-wrap-distance-bottom:0;mso-position-horizontal:absolute;mso-position-horizontal-relative:text;mso-position-vertical:absolute;mso-position-vertical-relative:text" o:gfxdata="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" strokecolor="#4472c4 [3204]" strokeweight=".5pt">
+                    <v:shape w14:anchorId="332F434D" id="Straight Arrow Connector 19" o:spid="_x0000_s1026" type="#_x0000_t32" style="position:absolute;margin-left:30.85pt;margin-top:.4pt;width:0;height:10.8pt;z-index:251660800;visibility:visible;mso-wrap-style:square;mso-wrap-distance-left:9pt;mso-wrap-distance-top:0;mso-wrap-distance-right:9pt;mso-wrap-distance-bottom:0;mso-position-horizontal:absolute;mso-position-horizontal-relative:text;mso-position-vertical:absolute;mso-position-vertical-relative:text" o:gfxdata="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" strokecolor="#4472c4 [3204]" strokeweight=".5pt">
                       <v:stroke endarrow="block" joinstyle="miter"/>
                     </v:shape>
                   </w:pict>
@@ -5025,7 +5057,7 @@
                       </mc:Choice>
                       <mc:Fallback>
                         <w:pict>
-                          <v:shape w14:anchorId="16B04B32" id="Straight Arrow Connector 10" o:spid="_x0000_s1026" type="#_x0000_t32" style="position:absolute;margin-left:5.1pt;margin-top:18.25pt;width:0;height:11.55pt;z-index:251656704;visibility:visible;mso-wrap-style:square;mso-wrap-distance-left:9pt;mso-wrap-distance-top:0;mso-wrap-distance-right:9pt;mso-wrap-distance-bottom:0;mso-position-horizontal:absolute;mso-position-horizontal-relative:text;mso-position-vertical:absolute;mso-position-vertical-relative:text" o:gfxdata="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" strokecolor="#4472c4 [3204]" strokeweight=".5pt">
+                          <v:shape w14:anchorId="45ADAE56" id="Straight Arrow Connector 10" o:spid="_x0000_s1026" type="#_x0000_t32" style="position:absolute;margin-left:5.1pt;margin-top:18.25pt;width:0;height:11.55pt;z-index:251656704;visibility:visible;mso-wrap-style:square;mso-wrap-distance-left:9pt;mso-wrap-distance-top:0;mso-wrap-distance-right:9pt;mso-wrap-distance-bottom:0;mso-position-horizontal:absolute;mso-position-horizontal-relative:text;mso-position-vertical:absolute;mso-position-vertical-relative:text" o:gfxdata="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" strokecolor="#4472c4 [3204]" strokeweight=".5pt">
                             <v:stroke endarrow="block" joinstyle="miter"/>
                           </v:shape>
                         </w:pict>
@@ -5499,7 +5531,11 @@
     </w:p>
     <w:p>
       <w:r>
-        <w:t>Storing the index of where the piece was placed is done so the AI can replicate the move during a match. For example, if it’s picks a node where the index is 2 (the top-right corner), then the AI will know that it should place its piece at slot 2 to replicate the move that the node represents.</w:t>
+        <w:t xml:space="preserve">Storing the index of where the piece was placed is done so the AI can replicate the move during a match. For example, if it’s picks a node where the index is 2 (the top-right corner), then the AI will </w:t>
+      </w:r>
+      <w:r>
+        <w:lastRenderedPageBreak/>
+        <w:t>know that it should place its piece at slot 2 to replicate the move that the node represents.</w:t>
       </w:r>
       <w:r>
         <w:br/>
@@ -5510,7 +5546,6 @@
         <w:pStyle w:val="Heading2"/>
       </w:pPr>
       <w:r>
-        <w:lastRenderedPageBreak/>
         <w:t>Problem 1.3 – How is the state of the board stored?</w:t>
       </w:r>
     </w:p>
@@ -6204,7 +6239,13 @@
     </w:p>
     <w:p>
       <w:r>
-        <w:t>Here is the tree displayed in Problem 1.1, but with the extra data explained in Problem 1.2</w:t>
+        <w:t>Here is the</w:t>
+      </w:r>
+      <w:r>
+        <w:t xml:space="preserve"> example</w:t>
+      </w:r>
+      <w:r>
+        <w:t xml:space="preserve"> tree displayed in Problem 1.1, but with the extra data explained in Problem 1.2</w:t>
       </w:r>
       <w:r>
         <w:t xml:space="preserve"> (Excluding the hash, for readability)</w:t>
@@ -6452,7 +6493,7 @@
                 </mc:Choice>
                 <mc:Fallback>
                   <w:pict>
-                    <v:shape w14:anchorId="2FCC2CEC" id="Straight Arrow Connector 5" o:spid="_x0000_s1026" type="#_x0000_t32" style="position:absolute;margin-left:-18.15pt;margin-top:1.05pt;width:17.65pt;height:14.25pt;flip:x;z-index:251639296;visibility:visible;mso-wrap-style:square;mso-wrap-distance-left:9pt;mso-wrap-distance-top:0;mso-wrap-distance-right:9pt;mso-wrap-distance-bottom:0;mso-position-horizontal:absolute;mso-position-horizontal-relative:text;mso-position-vertical:absolute;mso-position-vertical-relative:text" o:gfxdata="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" strokecolor="#4472c4 [3204]" strokeweight=".5pt">
+                    <v:shape w14:anchorId="2F55A7E8" id="Straight Arrow Connector 5" o:spid="_x0000_s1026" type="#_x0000_t32" style="position:absolute;margin-left:-18.15pt;margin-top:1.05pt;width:17.65pt;height:14.25pt;flip:x;z-index:251639296;visibility:visible;mso-wrap-style:square;mso-wrap-distance-left:9pt;mso-wrap-distance-top:0;mso-wrap-distance-right:9pt;mso-wrap-distance-bottom:0;mso-position-horizontal:absolute;mso-position-horizontal-relative:text;mso-position-vertical:absolute;mso-position-vertical-relative:text" o:gfxdata="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" strokecolor="#4472c4 [3204]" strokeweight=".5pt">
                       <v:stroke endarrow="block" joinstyle="miter"/>
                     </v:shape>
                   </w:pict>
@@ -6524,7 +6565,7 @@
                 </mc:Choice>
                 <mc:Fallback>
                   <w:pict>
-                    <v:shape w14:anchorId="222F219D" id="Straight Arrow Connector 6" o:spid="_x0000_s1026" type="#_x0000_t32" style="position:absolute;margin-left:61.45pt;margin-top:.3pt;width:20.4pt;height:17.65pt;z-index:251662848;visibility:visible;mso-wrap-style:square;mso-width-percent:0;mso-height-percent:0;mso-wrap-distance-left:9pt;mso-wrap-distance-top:0;mso-wrap-distance-right:9pt;mso-wrap-distance-bottom:0;mso-position-horizontal:absolute;mso-position-horizontal-relative:text;mso-position-vertical:absolute;mso-position-vertical-relative:text;mso-width-percent:0;mso-height-percent:0;mso-width-relative:margin;mso-height-relative:margin" o:gfxdata="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" strokecolor="#4472c4 [3204]" strokeweight=".5pt">
+                    <v:shape w14:anchorId="59613C23" id="Straight Arrow Connector 6" o:spid="_x0000_s1026" type="#_x0000_t32" style="position:absolute;margin-left:61.45pt;margin-top:.3pt;width:20.4pt;height:17.65pt;z-index:251662848;visibility:visible;mso-wrap-style:square;mso-width-percent:0;mso-height-percent:0;mso-wrap-distance-left:9pt;mso-wrap-distance-top:0;mso-wrap-distance-right:9pt;mso-wrap-distance-bottom:0;mso-position-horizontal:absolute;mso-position-horizontal-relative:text;mso-position-vertical:absolute;mso-position-vertical-relative:text;mso-width-percent:0;mso-height-percent:0;mso-width-relative:margin;mso-height-relative:margin" o:gfxdata="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" strokecolor="#4472c4 [3204]" strokeweight=".5pt">
                       <v:stroke endarrow="block" joinstyle="miter"/>
                     </v:shape>
                   </w:pict>
@@ -6740,7 +6781,7 @@
                       </mc:Choice>
                       <mc:Fallback>
                         <w:pict>
-                          <v:shape w14:anchorId="3BAB3407" id="Straight Arrow Connector 12" o:spid="_x0000_s1026" type="#_x0000_t32" style="position:absolute;margin-left:15.45pt;margin-top:17.85pt;width:18.35pt;height:14.25pt;z-index:251640320;visibility:visible;mso-wrap-style:square;mso-wrap-distance-left:9pt;mso-wrap-distance-top:0;mso-wrap-distance-right:9pt;mso-wrap-distance-bottom:0;mso-position-horizontal:absolute;mso-position-horizontal-relative:text;mso-position-vertical:absolute;mso-position-vertical-relative:text" o:gfxdata="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" strokecolor="#4472c4 [3204]" strokeweight=".5pt">
+                          <v:shape w14:anchorId="0052AF09" id="Straight Arrow Connector 12" o:spid="_x0000_s1026" type="#_x0000_t32" style="position:absolute;margin-left:15.45pt;margin-top:17.85pt;width:18.35pt;height:14.25pt;z-index:251640320;visibility:visible;mso-wrap-style:square;mso-wrap-distance-left:9pt;mso-wrap-distance-top:0;mso-wrap-distance-right:9pt;mso-wrap-distance-bottom:0;mso-position-horizontal:absolute;mso-position-horizontal-relative:text;mso-position-vertical:absolute;mso-position-vertical-relative:text" o:gfxdata="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" strokecolor="#4472c4 [3204]" strokeweight=".5pt">
                             <v:stroke endarrow="block" joinstyle="miter"/>
                           </v:shape>
                         </w:pict>
@@ -6811,7 +6852,7 @@
                 </mc:Choice>
                 <mc:Fallback>
                   <w:pict>
-                    <v:shape w14:anchorId="4745B101" id="Straight Arrow Connector 9" o:spid="_x0000_s1026" type="#_x0000_t32" style="position:absolute;margin-left:-13.55pt;margin-top:0;width:13.55pt;height:14.25pt;flip:x;z-index:251641344;visibility:visible;mso-wrap-style:square;mso-wrap-distance-left:9pt;mso-wrap-distance-top:0;mso-wrap-distance-right:9pt;mso-wrap-distance-bottom:0;mso-position-horizontal:absolute;mso-position-horizontal-relative:text;mso-position-vertical:absolute;mso-position-vertical-relative:text" o:gfxdata="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" strokecolor="#4472c4 [3204]" strokeweight=".5pt">
+                    <v:shape w14:anchorId="6993A762" id="Straight Arrow Connector 9" o:spid="_x0000_s1026" type="#_x0000_t32" style="position:absolute;margin-left:-13.55pt;margin-top:0;width:13.55pt;height:14.25pt;flip:x;z-index:251641344;visibility:visible;mso-wrap-style:square;mso-wrap-distance-left:9pt;mso-wrap-distance-top:0;mso-wrap-distance-right:9pt;mso-wrap-distance-bottom:0;mso-position-horizontal:absolute;mso-position-horizontal-relative:text;mso-position-vertical:absolute;mso-position-vertical-relative:text" o:gfxdata="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" strokecolor="#4472c4 [3204]" strokeweight=".5pt">
                       <v:stroke endarrow="block" joinstyle="miter"/>
                     </v:shape>
                   </w:pict>
@@ -7021,7 +7062,7 @@
                 </mc:Choice>
                 <mc:Fallback>
                   <w:pict>
-                    <v:shape w14:anchorId="4F712677" id="Straight Arrow Connector 13" o:spid="_x0000_s1026" type="#_x0000_t32" style="position:absolute;margin-left:29.65pt;margin-top:.05pt;width:.7pt;height:11.55pt;flip:x;z-index:251666944;visibility:visible;mso-wrap-style:square;mso-wrap-distance-left:9pt;mso-wrap-distance-top:0;mso-wrap-distance-right:9pt;mso-wrap-distance-bottom:0;mso-position-horizontal:absolute;mso-position-horizontal-relative:text;mso-position-vertical:absolute;mso-position-vertical-relative:text" o:gfxdata="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" strokecolor="#4472c4 [3204]" strokeweight=".5pt">
+                    <v:shape w14:anchorId="6C50F7B7" id="Straight Arrow Connector 13" o:spid="_x0000_s1026" type="#_x0000_t32" style="position:absolute;margin-left:29.65pt;margin-top:.05pt;width:.7pt;height:11.55pt;flip:x;z-index:251666944;visibility:visible;mso-wrap-style:square;mso-wrap-distance-left:9pt;mso-wrap-distance-top:0;mso-wrap-distance-right:9pt;mso-wrap-distance-bottom:0;mso-position-horizontal:absolute;mso-position-horizontal-relative:text;mso-position-vertical:absolute;mso-position-vertical-relative:text" o:gfxdata="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" strokecolor="#4472c4 [3204]" strokeweight=".5pt">
                       <v:stroke endarrow="block" joinstyle="miter"/>
                     </v:shape>
                   </w:pict>
@@ -7382,7 +7423,7 @@
                 </mc:Choice>
                 <mc:Fallback>
                   <w:pict>
-                    <v:shape w14:anchorId="033DB488" id="Straight Arrow Connector 14" o:spid="_x0000_s1026" type="#_x0000_t32" style="position:absolute;margin-left:30.85pt;margin-top:.4pt;width:0;height:10.8pt;z-index:251665920;visibility:visible;mso-wrap-style:square;mso-wrap-distance-left:9pt;mso-wrap-distance-top:0;mso-wrap-distance-right:9pt;mso-wrap-distance-bottom:0;mso-position-horizontal:absolute;mso-position-horizontal-relative:text;mso-position-vertical:absolute;mso-position-vertical-relative:text" o:gfxdata="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" strokecolor="#4472c4 [3204]" strokeweight=".5pt">
+                    <v:shape w14:anchorId="2FCD5867" id="Straight Arrow Connector 14" o:spid="_x0000_s1026" type="#_x0000_t32" style="position:absolute;margin-left:30.85pt;margin-top:.4pt;width:0;height:10.8pt;z-index:251665920;visibility:visible;mso-wrap-style:square;mso-wrap-distance-left:9pt;mso-wrap-distance-top:0;mso-wrap-distance-right:9pt;mso-wrap-distance-bottom:0;mso-position-horizontal:absolute;mso-position-horizontal-relative:text;mso-position-vertical:absolute;mso-position-vertical-relative:text" o:gfxdata="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" strokecolor="#4472c4 [3204]" strokeweight=".5pt">
                       <v:stroke endarrow="block" joinstyle="miter"/>
                     </v:shape>
                   </w:pict>
@@ -7577,7 +7618,7 @@
                       </mc:Choice>
                       <mc:Fallback>
                         <w:pict>
-                          <v:shape w14:anchorId="3F318E24" id="Straight Arrow Connector 15" o:spid="_x0000_s1026" type="#_x0000_t32" style="position:absolute;margin-left:5.1pt;margin-top:18.25pt;width:0;height:11.55pt;z-index:251664896;visibility:visible;mso-wrap-style:square;mso-width-percent:0;mso-height-percent:0;mso-wrap-distance-left:9pt;mso-wrap-distance-top:0;mso-wrap-distance-right:9pt;mso-wrap-distance-bottom:0;mso-position-horizontal:absolute;mso-position-horizontal-relative:text;mso-position-vertical:absolute;mso-position-vertical-relative:text;mso-width-percent:0;mso-height-percent:0;mso-width-relative:margin;mso-height-relative:margin" o:gfxdata="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" strokecolor="#4472c4 [3204]" strokeweight=".5pt">
+                          <v:shape w14:anchorId="3802845F" id="Straight Arrow Connector 15" o:spid="_x0000_s1026" type="#_x0000_t32" style="position:absolute;margin-left:5.1pt;margin-top:18.25pt;width:0;height:11.55pt;z-index:251664896;visibility:visible;mso-wrap-style:square;mso-width-percent:0;mso-height-percent:0;mso-wrap-distance-left:9pt;mso-wrap-distance-top:0;mso-wrap-distance-right:9pt;mso-wrap-distance-bottom:0;mso-position-horizontal:absolute;mso-position-horizontal-relative:text;mso-position-vertical:absolute;mso-position-vertical-relative:text;mso-width-percent:0;mso-height-percent:0;mso-width-relative:margin;mso-height-relative:margin" o:gfxdata="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" strokecolor="#4472c4 [3204]" strokeweight=".5pt">
                             <v:stroke endarrow="block" joinstyle="miter"/>
                           </v:shape>
                         </w:pict>
@@ -7952,8 +7993,16 @@
       </w:r>
     </w:p>
     <w:p>
-      <w:r>
-        <w:t>Path #1</w:t>
+      <w:pPr>
+        <w:rPr>
+          <w:i/>
+        </w:rPr>
+      </w:pPr>
+      <w:r>
+        <w:rPr>
+          <w:i/>
+        </w:rPr>
+        <w:t>[Figure: Path #1]</w:t>
       </w:r>
     </w:p>
     <w:tbl>
@@ -8187,7 +8236,7 @@
                 </mc:Choice>
                 <mc:Fallback>
                   <w:pict>
-                    <v:shape w14:anchorId="5AA6798E" id="Straight Arrow Connector 16" o:spid="_x0000_s1026" type="#_x0000_t32" style="position:absolute;margin-left:-18.15pt;margin-top:1.05pt;width:17.65pt;height:14.25pt;flip:x;z-index:251642368;visibility:visible;mso-wrap-style:square;mso-wrap-distance-left:9pt;mso-wrap-distance-top:0;mso-wrap-distance-right:9pt;mso-wrap-distance-bottom:0;mso-position-horizontal:absolute;mso-position-horizontal-relative:text;mso-position-vertical:absolute;mso-position-vertical-relative:text" o:gfxdata="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" strokecolor="#4472c4 [3204]" strokeweight=".5pt">
+                    <v:shape w14:anchorId="3D76B4B9" id="Straight Arrow Connector 16" o:spid="_x0000_s1026" type="#_x0000_t32" style="position:absolute;margin-left:-18.15pt;margin-top:1.05pt;width:17.65pt;height:14.25pt;flip:x;z-index:251642368;visibility:visible;mso-wrap-style:square;mso-wrap-distance-left:9pt;mso-wrap-distance-top:0;mso-wrap-distance-right:9pt;mso-wrap-distance-bottom:0;mso-position-horizontal:absolute;mso-position-horizontal-relative:text;mso-position-vertical:absolute;mso-position-vertical-relative:text" o:gfxdata="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" strokecolor="#4472c4 [3204]" strokeweight=".5pt">
                       <v:stroke endarrow="block" joinstyle="miter"/>
                     </v:shape>
                   </w:pict>
@@ -8259,7 +8308,7 @@
                 </mc:Choice>
                 <mc:Fallback>
                   <w:pict>
-                    <v:shape w14:anchorId="6D28A1EB" id="Straight Arrow Connector 17" o:spid="_x0000_s1026" type="#_x0000_t32" style="position:absolute;margin-left:61.45pt;margin-top:.3pt;width:20.4pt;height:17.65pt;z-index:251643392;visibility:visible;mso-wrap-style:square;mso-width-percent:0;mso-height-percent:0;mso-wrap-distance-left:9pt;mso-wrap-distance-top:0;mso-wrap-distance-right:9pt;mso-wrap-distance-bottom:0;mso-position-horizontal:absolute;mso-position-horizontal-relative:text;mso-position-vertical:absolute;mso-position-vertical-relative:text;mso-width-percent:0;mso-height-percent:0;mso-width-relative:margin;mso-height-relative:margin" o:gfxdata="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" strokecolor="#4472c4 [3204]" strokeweight=".5pt">
+                    <v:shape w14:anchorId="5012A1AF" id="Straight Arrow Connector 17" o:spid="_x0000_s1026" type="#_x0000_t32" style="position:absolute;margin-left:61.45pt;margin-top:.3pt;width:20.4pt;height:17.65pt;z-index:251643392;visibility:visible;mso-wrap-style:square;mso-width-percent:0;mso-height-percent:0;mso-wrap-distance-left:9pt;mso-wrap-distance-top:0;mso-wrap-distance-right:9pt;mso-wrap-distance-bottom:0;mso-position-horizontal:absolute;mso-position-horizontal-relative:text;mso-position-vertical:absolute;mso-position-vertical-relative:text;mso-width-percent:0;mso-height-percent:0;mso-width-relative:margin;mso-height-relative:margin" o:gfxdata="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" strokecolor="#4472c4 [3204]" strokeweight=".5pt">
                       <v:stroke endarrow="block" joinstyle="miter"/>
                     </v:shape>
                   </w:pict>
@@ -8481,7 +8530,7 @@
                       </mc:Choice>
                       <mc:Fallback>
                         <w:pict>
-                          <v:shape w14:anchorId="505494D1" id="Straight Arrow Connector 21" o:spid="_x0000_s1026" type="#_x0000_t32" style="position:absolute;margin-left:15.5pt;margin-top:18.05pt;width:13.5pt;height:29.25pt;z-index:251644416;visibility:visible;mso-wrap-style:square;mso-width-percent:0;mso-height-percent:0;mso-wrap-distance-left:9pt;mso-wrap-distance-top:0;mso-wrap-distance-right:9pt;mso-wrap-distance-bottom:0;mso-position-horizontal:absolute;mso-position-horizontal-relative:text;mso-position-vertical:absolute;mso-position-vertical-relative:text;mso-width-percent:0;mso-height-percent:0;mso-width-relative:margin;mso-height-relative:margin" o:gfxdata="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" strokecolor="#4472c4 [3204]" strokeweight=".5pt">
+                          <v:shape w14:anchorId="2DA51653" id="Straight Arrow Connector 21" o:spid="_x0000_s1026" type="#_x0000_t32" style="position:absolute;margin-left:15.5pt;margin-top:18.05pt;width:13.5pt;height:29.25pt;z-index:251644416;visibility:visible;mso-wrap-style:square;mso-width-percent:0;mso-height-percent:0;mso-wrap-distance-left:9pt;mso-wrap-distance-top:0;mso-wrap-distance-right:9pt;mso-wrap-distance-bottom:0;mso-position-horizontal:absolute;mso-position-horizontal-relative:text;mso-position-vertical:absolute;mso-position-vertical-relative:text;mso-width-percent:0;mso-height-percent:0;mso-width-relative:margin;mso-height-relative:margin" o:gfxdata="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" strokecolor="#4472c4 [3204]" strokeweight=".5pt">
                             <v:stroke endarrow="block" joinstyle="miter"/>
                           </v:shape>
                         </w:pict>
@@ -8558,7 +8607,7 @@
                 </mc:Choice>
                 <mc:Fallback>
                   <w:pict>
-                    <v:shape w14:anchorId="3B70514E" id="Straight Arrow Connector 22" o:spid="_x0000_s1026" type="#_x0000_t32" style="position:absolute;margin-left:-7pt;margin-top:.3pt;width:6.8pt;height:29.25pt;flip:x;z-index:251645440;visibility:visible;mso-wrap-style:square;mso-width-percent:0;mso-height-percent:0;mso-wrap-distance-left:9pt;mso-wrap-distance-top:0;mso-wrap-distance-right:9pt;mso-wrap-distance-bottom:0;mso-position-horizontal:absolute;mso-position-horizontal-relative:text;mso-position-vertical:absolute;mso-position-vertical-relative:text;mso-width-percent:0;mso-height-percent:0;mso-width-relative:margin;mso-height-relative:margin" o:gfxdata="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" strokecolor="#4472c4 [3204]" strokeweight=".5pt">
+                    <v:shape w14:anchorId="2DF7EDE7" id="Straight Arrow Connector 22" o:spid="_x0000_s1026" type="#_x0000_t32" style="position:absolute;margin-left:-7pt;margin-top:.3pt;width:6.8pt;height:29.25pt;flip:x;z-index:251645440;visibility:visible;mso-wrap-style:square;mso-width-percent:0;mso-height-percent:0;mso-wrap-distance-left:9pt;mso-wrap-distance-top:0;mso-wrap-distance-right:9pt;mso-wrap-distance-bottom:0;mso-position-horizontal:absolute;mso-position-horizontal-relative:text;mso-position-vertical:absolute;mso-position-vertical-relative:text;mso-width-percent:0;mso-height-percent:0;mso-width-relative:margin;mso-height-relative:margin" o:gfxdata="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" strokecolor="#4472c4 [3204]" strokeweight=".5pt">
                       <v:stroke endarrow="block" joinstyle="miter"/>
                     </v:shape>
                   </w:pict>
@@ -8782,7 +8831,7 @@
                 </mc:Choice>
                 <mc:Fallback>
                   <w:pict>
-                    <v:shape w14:anchorId="2F825DBF" id="Straight Arrow Connector 23" o:spid="_x0000_s1026" type="#_x0000_t32" style="position:absolute;margin-left:29.65pt;margin-top:.05pt;width:.7pt;height:11.55pt;flip:x;z-index:251646464;visibility:visible;mso-wrap-style:square;mso-wrap-distance-left:9pt;mso-wrap-distance-top:0;mso-wrap-distance-right:9pt;mso-wrap-distance-bottom:0;mso-position-horizontal:absolute;mso-position-horizontal-relative:text;mso-position-vertical:absolute;mso-position-vertical-relative:text" o:gfxdata="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" strokecolor="#4472c4 [3204]" strokeweight=".5pt">
+                    <v:shape w14:anchorId="33A1E68E" id="Straight Arrow Connector 23" o:spid="_x0000_s1026" type="#_x0000_t32" style="position:absolute;margin-left:29.65pt;margin-top:.05pt;width:.7pt;height:11.55pt;flip:x;z-index:251646464;visibility:visible;mso-wrap-style:square;mso-wrap-distance-left:9pt;mso-wrap-distance-top:0;mso-wrap-distance-right:9pt;mso-wrap-distance-bottom:0;mso-position-horizontal:absolute;mso-position-horizontal-relative:text;mso-position-vertical:absolute;mso-position-vertical-relative:text" o:gfxdata="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" strokecolor="#4472c4 [3204]" strokeweight=".5pt">
                       <v:stroke endarrow="block" joinstyle="miter"/>
                     </v:shape>
                   </w:pict>
@@ -9143,7 +9192,7 @@
                 </mc:Choice>
                 <mc:Fallback>
                   <w:pict>
-                    <v:shape w14:anchorId="7066BB2B" id="Straight Arrow Connector 24" o:spid="_x0000_s1026" type="#_x0000_t32" style="position:absolute;margin-left:30.85pt;margin-top:.4pt;width:0;height:10.8pt;z-index:251648512;visibility:visible;mso-wrap-style:square;mso-wrap-distance-left:9pt;mso-wrap-distance-top:0;mso-wrap-distance-right:9pt;mso-wrap-distance-bottom:0;mso-position-horizontal:absolute;mso-position-horizontal-relative:text;mso-position-vertical:absolute;mso-position-vertical-relative:text" o:gfxdata="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" strokecolor="#4472c4 [3204]" strokeweight=".5pt">
+                    <v:shape w14:anchorId="035D2894" id="Straight Arrow Connector 24" o:spid="_x0000_s1026" type="#_x0000_t32" style="position:absolute;margin-left:30.85pt;margin-top:.4pt;width:0;height:10.8pt;z-index:251648512;visibility:visible;mso-wrap-style:square;mso-wrap-distance-left:9pt;mso-wrap-distance-top:0;mso-wrap-distance-right:9pt;mso-wrap-distance-bottom:0;mso-position-horizontal:absolute;mso-position-horizontal-relative:text;mso-position-vertical:absolute;mso-position-vertical-relative:text" o:gfxdata="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" strokecolor="#4472c4 [3204]" strokeweight=".5pt">
                       <v:stroke endarrow="block" joinstyle="miter"/>
                     </v:shape>
                   </w:pict>
@@ -9351,7 +9400,7 @@
                       </mc:Choice>
                       <mc:Fallback>
                         <w:pict>
-                          <v:shape w14:anchorId="58B6AF28" id="Straight Arrow Connector 25" o:spid="_x0000_s1026" type="#_x0000_t32" style="position:absolute;margin-left:5.1pt;margin-top:18.25pt;width:0;height:11.55pt;z-index:251647488;visibility:visible;mso-wrap-style:square;mso-width-percent:0;mso-height-percent:0;mso-wrap-distance-left:9pt;mso-wrap-distance-top:0;mso-wrap-distance-right:9pt;mso-wrap-distance-bottom:0;mso-position-horizontal:absolute;mso-position-horizontal-relative:text;mso-position-vertical:absolute;mso-position-vertical-relative:text;mso-width-percent:0;mso-height-percent:0;mso-width-relative:margin;mso-height-relative:margin" o:gfxdata="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" strokecolor="#4472c4 [3204]" strokeweight=".5pt">
+                          <v:shape w14:anchorId="361584C2" id="Straight Arrow Connector 25" o:spid="_x0000_s1026" type="#_x0000_t32" style="position:absolute;margin-left:5.1pt;margin-top:18.25pt;width:0;height:11.55pt;z-index:251647488;visibility:visible;mso-wrap-style:square;mso-width-percent:0;mso-height-percent:0;mso-wrap-distance-left:9pt;mso-wrap-distance-top:0;mso-wrap-distance-right:9pt;mso-wrap-distance-bottom:0;mso-position-horizontal:absolute;mso-position-horizontal-relative:text;mso-position-vertical:absolute;mso-position-vertical-relative:text;mso-width-percent:0;mso-height-percent:0;mso-width-relative:margin;mso-height-relative:margin" o:gfxdata="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" strokecolor="#4472c4 [3204]" strokeweight=".5pt">
                             <v:stroke endarrow="block" joinstyle="miter"/>
                           </v:shape>
                         </w:pict>
@@ -9738,8 +9787,16 @@
     <w:p/>
     <w:p/>
     <w:p>
-      <w:r>
-        <w:t>Path #2</w:t>
+      <w:pPr>
+        <w:rPr>
+          <w:i/>
+        </w:rPr>
+      </w:pPr>
+      <w:r>
+        <w:rPr>
+          <w:i/>
+        </w:rPr>
+        <w:t>[Figure: Path #2]</w:t>
       </w:r>
     </w:p>
     <w:tbl>
@@ -9970,7 +10027,7 @@
                 </mc:Choice>
                 <mc:Fallback>
                   <w:pict>
-                    <v:shape w14:anchorId="6CD1DBB9" id="Straight Arrow Connector 33" o:spid="_x0000_s1026" type="#_x0000_t32" style="position:absolute;margin-left:-18.15pt;margin-top:1.05pt;width:17.65pt;height:14.25pt;flip:x;z-index:251649536;visibility:visible;mso-wrap-style:square;mso-wrap-distance-left:9pt;mso-wrap-distance-top:0;mso-wrap-distance-right:9pt;mso-wrap-distance-bottom:0;mso-position-horizontal:absolute;mso-position-horizontal-relative:text;mso-position-vertical:absolute;mso-position-vertical-relative:text" o:gfxdata="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" strokecolor="#4472c4 [3204]" strokeweight=".5pt">
+                    <v:shape w14:anchorId="086886DB" id="Straight Arrow Connector 33" o:spid="_x0000_s1026" type="#_x0000_t32" style="position:absolute;margin-left:-18.15pt;margin-top:1.05pt;width:17.65pt;height:14.25pt;flip:x;z-index:251649536;visibility:visible;mso-wrap-style:square;mso-wrap-distance-left:9pt;mso-wrap-distance-top:0;mso-wrap-distance-right:9pt;mso-wrap-distance-bottom:0;mso-position-horizontal:absolute;mso-position-horizontal-relative:text;mso-position-vertical:absolute;mso-position-vertical-relative:text" o:gfxdata="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" strokecolor="#4472c4 [3204]" strokeweight=".5pt">
                       <v:stroke endarrow="block" joinstyle="miter"/>
                     </v:shape>
                   </w:pict>
@@ -10042,7 +10099,7 @@
                 </mc:Choice>
                 <mc:Fallback>
                   <w:pict>
-                    <v:shape w14:anchorId="196428F4" id="Straight Arrow Connector 34" o:spid="_x0000_s1026" type="#_x0000_t32" style="position:absolute;margin-left:61.45pt;margin-top:.3pt;width:20.4pt;height:17.65pt;z-index:251652608;visibility:visible;mso-wrap-style:square;mso-width-percent:0;mso-height-percent:0;mso-wrap-distance-left:9pt;mso-wrap-distance-top:0;mso-wrap-distance-right:9pt;mso-wrap-distance-bottom:0;mso-position-horizontal:absolute;mso-position-horizontal-relative:text;mso-position-vertical:absolute;mso-position-vertical-relative:text;mso-width-percent:0;mso-height-percent:0;mso-width-relative:margin;mso-height-relative:margin" o:gfxdata="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" strokecolor="#4472c4 [3204]" strokeweight=".5pt">
+                    <v:shape w14:anchorId="52358BD1" id="Straight Arrow Connector 34" o:spid="_x0000_s1026" type="#_x0000_t32" style="position:absolute;margin-left:61.45pt;margin-top:.3pt;width:20.4pt;height:17.65pt;z-index:251652608;visibility:visible;mso-wrap-style:square;mso-width-percent:0;mso-height-percent:0;mso-wrap-distance-left:9pt;mso-wrap-distance-top:0;mso-wrap-distance-right:9pt;mso-wrap-distance-bottom:0;mso-position-horizontal:absolute;mso-position-horizontal-relative:text;mso-position-vertical:absolute;mso-position-vertical-relative:text;mso-width-percent:0;mso-height-percent:0;mso-width-relative:margin;mso-height-relative:margin" o:gfxdata="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" strokecolor="#4472c4 [3204]" strokeweight=".5pt">
                       <v:stroke endarrow="block" joinstyle="miter"/>
                     </v:shape>
                   </w:pict>
@@ -10278,7 +10335,7 @@
                       </mc:Choice>
                       <mc:Fallback>
                         <w:pict>
-                          <v:shape w14:anchorId="15AFFCEB" id="Straight Arrow Connector 35" o:spid="_x0000_s1026" type="#_x0000_t32" style="position:absolute;margin-left:15.75pt;margin-top:18pt;width:30pt;height:17.25pt;z-index:251663872;visibility:visible;mso-wrap-style:square;mso-width-percent:0;mso-height-percent:0;mso-wrap-distance-left:9pt;mso-wrap-distance-top:0;mso-wrap-distance-right:9pt;mso-wrap-distance-bottom:0;mso-position-horizontal:absolute;mso-position-horizontal-relative:text;mso-position-vertical:absolute;mso-position-vertical-relative:text;mso-width-percent:0;mso-height-percent:0;mso-width-relative:margin;mso-height-relative:margin" o:gfxdata="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" strokecolor="#4472c4 [3204]" strokeweight=".5pt">
+                          <v:shape w14:anchorId="25552F76" id="Straight Arrow Connector 35" o:spid="_x0000_s1026" type="#_x0000_t32" style="position:absolute;margin-left:15.75pt;margin-top:18pt;width:30pt;height:17.25pt;z-index:251663872;visibility:visible;mso-wrap-style:square;mso-width-percent:0;mso-height-percent:0;mso-wrap-distance-left:9pt;mso-wrap-distance-top:0;mso-wrap-distance-right:9pt;mso-wrap-distance-bottom:0;mso-position-horizontal:absolute;mso-position-horizontal-relative:text;mso-position-vertical:absolute;mso-position-vertical-relative:text;mso-width-percent:0;mso-height-percent:0;mso-width-relative:margin;mso-height-relative:margin" o:gfxdata="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" strokecolor="#4472c4 [3204]" strokeweight=".5pt">
                             <v:stroke endarrow="block" joinstyle="miter"/>
                           </v:shape>
                         </w:pict>
@@ -10349,7 +10406,7 @@
                 </mc:Choice>
                 <mc:Fallback>
                   <w:pict>
-                    <v:shape w14:anchorId="666CEB95" id="Straight Arrow Connector 36" o:spid="_x0000_s1026" type="#_x0000_t32" style="position:absolute;margin-left:-13.55pt;margin-top:0;width:13.55pt;height:14.25pt;flip:x;z-index:251671040;visibility:visible;mso-wrap-style:square;mso-wrap-distance-left:9pt;mso-wrap-distance-top:0;mso-wrap-distance-right:9pt;mso-wrap-distance-bottom:0;mso-position-horizontal:absolute;mso-position-horizontal-relative:text;mso-position-vertical:absolute;mso-position-vertical-relative:text" o:gfxdata="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" strokecolor="#4472c4 [3204]" strokeweight=".5pt">
+                    <v:shape w14:anchorId="6735810A" id="Straight Arrow Connector 36" o:spid="_x0000_s1026" type="#_x0000_t32" style="position:absolute;margin-left:-13.55pt;margin-top:0;width:13.55pt;height:14.25pt;flip:x;z-index:251671040;visibility:visible;mso-wrap-style:square;mso-wrap-distance-left:9pt;mso-wrap-distance-top:0;mso-wrap-distance-right:9pt;mso-wrap-distance-bottom:0;mso-position-horizontal:absolute;mso-position-horizontal-relative:text;mso-position-vertical:absolute;mso-position-vertical-relative:text" o:gfxdata="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" strokecolor="#4472c4 [3204]" strokeweight=".5pt">
                       <v:stroke endarrow="block" joinstyle="miter"/>
                     </v:shape>
                   </w:pict>
@@ -10559,7 +10616,7 @@
                 </mc:Choice>
                 <mc:Fallback>
                   <w:pict>
-                    <v:shape w14:anchorId="3950442D" id="Straight Arrow Connector 37" o:spid="_x0000_s1026" type="#_x0000_t32" style="position:absolute;margin-left:29.65pt;margin-top:.05pt;width:.7pt;height:11.55pt;flip:x;z-index:251674112;visibility:visible;mso-wrap-style:square;mso-wrap-distance-left:9pt;mso-wrap-distance-top:0;mso-wrap-distance-right:9pt;mso-wrap-distance-bottom:0;mso-position-horizontal:absolute;mso-position-horizontal-relative:text;mso-position-vertical:absolute;mso-position-vertical-relative:text" o:gfxdata="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" strokecolor="#4472c4 [3204]" strokeweight=".5pt">
+                    <v:shape w14:anchorId="2477290C" id="Straight Arrow Connector 37" o:spid="_x0000_s1026" type="#_x0000_t32" style="position:absolute;margin-left:29.65pt;margin-top:.05pt;width:.7pt;height:11.55pt;flip:x;z-index:251674112;visibility:visible;mso-wrap-style:square;mso-wrap-distance-left:9pt;mso-wrap-distance-top:0;mso-wrap-distance-right:9pt;mso-wrap-distance-bottom:0;mso-position-horizontal:absolute;mso-position-horizontal-relative:text;mso-position-vertical:absolute;mso-position-vertical-relative:text" o:gfxdata="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" strokecolor="#4472c4 [3204]" strokeweight=".5pt">
                       <v:stroke endarrow="block" joinstyle="miter"/>
                     </v:shape>
                   </w:pict>
@@ -10934,7 +10991,7 @@
                 </mc:Choice>
                 <mc:Fallback>
                   <w:pict>
-                    <v:shape w14:anchorId="179FED2B" id="Straight Arrow Connector 38" o:spid="_x0000_s1026" type="#_x0000_t32" style="position:absolute;margin-left:30.85pt;margin-top:.4pt;width:0;height:10.8pt;z-index:251676160;visibility:visible;mso-wrap-style:square;mso-wrap-distance-left:9pt;mso-wrap-distance-top:0;mso-wrap-distance-right:9pt;mso-wrap-distance-bottom:0;mso-position-horizontal:absolute;mso-position-horizontal-relative:text;mso-position-vertical:absolute;mso-position-vertical-relative:text" o:gfxdata="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" strokecolor="#4472c4 [3204]" strokeweight=".5pt">
+                    <v:shape w14:anchorId="081EAA45" id="Straight Arrow Connector 38" o:spid="_x0000_s1026" type="#_x0000_t32" style="position:absolute;margin-left:30.85pt;margin-top:.4pt;width:0;height:10.8pt;z-index:251676160;visibility:visible;mso-wrap-style:square;mso-wrap-distance-left:9pt;mso-wrap-distance-top:0;mso-wrap-distance-right:9pt;mso-wrap-distance-bottom:0;mso-position-horizontal:absolute;mso-position-horizontal-relative:text;mso-position-vertical:absolute;mso-position-vertical-relative:text" o:gfxdata="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" strokecolor="#4472c4 [3204]" strokeweight=".5pt">
                       <v:stroke endarrow="block" joinstyle="miter"/>
                     </v:shape>
                   </w:pict>
@@ -11129,7 +11186,7 @@
                       </mc:Choice>
                       <mc:Fallback>
                         <w:pict>
-                          <v:shape w14:anchorId="01A186AC" id="Straight Arrow Connector 39" o:spid="_x0000_s1026" type="#_x0000_t32" style="position:absolute;margin-left:5.1pt;margin-top:18.25pt;width:0;height:11.55pt;z-index:251675136;visibility:visible;mso-wrap-style:square;mso-width-percent:0;mso-height-percent:0;mso-wrap-distance-left:9pt;mso-wrap-distance-top:0;mso-wrap-distance-right:9pt;mso-wrap-distance-bottom:0;mso-position-horizontal:absolute;mso-position-horizontal-relative:text;mso-position-vertical:absolute;mso-position-vertical-relative:text;mso-width-percent:0;mso-height-percent:0;mso-width-relative:margin;mso-height-relative:margin" o:gfxdata="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" strokecolor="#4472c4 [3204]" strokeweight=".5pt">
+                          <v:shape w14:anchorId="5CFAF984" id="Straight Arrow Connector 39" o:spid="_x0000_s1026" type="#_x0000_t32" style="position:absolute;margin-left:5.1pt;margin-top:18.25pt;width:0;height:11.55pt;z-index:251675136;visibility:visible;mso-wrap-style:square;mso-width-percent:0;mso-height-percent:0;mso-wrap-distance-left:9pt;mso-wrap-distance-top:0;mso-wrap-distance-right:9pt;mso-wrap-distance-bottom:0;mso-position-horizontal:absolute;mso-position-horizontal-relative:text;mso-position-vertical:absolute;mso-position-vertical-relative:text;mso-width-percent:0;mso-height-percent:0;mso-width-relative:margin;mso-height-relative:margin" o:gfxdata="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" strokecolor="#4472c4 [3204]" strokeweight=".5pt">
                             <v:stroke endarrow="block" joinstyle="miter"/>
                           </v:shape>
                         </w:pict>
@@ -11519,8 +11576,16 @@
     </w:p>
     <w:p/>
     <w:p>
-      <w:r>
-        <w:t>Path #3</w:t>
+      <w:pPr>
+        <w:rPr>
+          <w:i/>
+        </w:rPr>
+      </w:pPr>
+      <w:r>
+        <w:rPr>
+          <w:i/>
+        </w:rPr>
+        <w:t>[Figure: Path #3]</w:t>
       </w:r>
     </w:p>
     <w:tbl>
@@ -11751,7 +11816,7 @@
                 </mc:Choice>
                 <mc:Fallback>
                   <w:pict>
-                    <v:shape w14:anchorId="0E413DE4" id="Straight Arrow Connector 47" o:spid="_x0000_s1026" type="#_x0000_t32" style="position:absolute;margin-left:-18.15pt;margin-top:1.05pt;width:17.65pt;height:14.25pt;flip:x;z-index:251655680;visibility:visible;mso-wrap-style:square;mso-wrap-distance-left:9pt;mso-wrap-distance-top:0;mso-wrap-distance-right:9pt;mso-wrap-distance-bottom:0;mso-position-horizontal:absolute;mso-position-horizontal-relative:text;mso-position-vertical:absolute;mso-position-vertical-relative:text" o:gfxdata="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" strokecolor="#4472c4 [3204]" strokeweight=".5pt">
+                    <v:shape w14:anchorId="394E9149" id="Straight Arrow Connector 47" o:spid="_x0000_s1026" type="#_x0000_t32" style="position:absolute;margin-left:-18.15pt;margin-top:1.05pt;width:17.65pt;height:14.25pt;flip:x;z-index:251655680;visibility:visible;mso-wrap-style:square;mso-wrap-distance-left:9pt;mso-wrap-distance-top:0;mso-wrap-distance-right:9pt;mso-wrap-distance-bottom:0;mso-position-horizontal:absolute;mso-position-horizontal-relative:text;mso-position-vertical:absolute;mso-position-vertical-relative:text" o:gfxdata="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" strokecolor="#4472c4 [3204]" strokeweight=".5pt">
                       <v:stroke endarrow="block" joinstyle="miter"/>
                     </v:shape>
                   </w:pict>
@@ -11823,7 +11888,7 @@
                 </mc:Choice>
                 <mc:Fallback>
                   <w:pict>
-                    <v:shape w14:anchorId="1DF4F955" id="Straight Arrow Connector 48" o:spid="_x0000_s1026" type="#_x0000_t32" style="position:absolute;margin-left:61.45pt;margin-top:.3pt;width:20.4pt;height:17.65pt;z-index:251658752;visibility:visible;mso-wrap-style:square;mso-width-percent:0;mso-height-percent:0;mso-wrap-distance-left:9pt;mso-wrap-distance-top:0;mso-wrap-distance-right:9pt;mso-wrap-distance-bottom:0;mso-position-horizontal:absolute;mso-position-horizontal-relative:text;mso-position-vertical:absolute;mso-position-vertical-relative:text;mso-width-percent:0;mso-height-percent:0;mso-width-relative:margin;mso-height-relative:margin" o:gfxdata="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" strokecolor="#4472c4 [3204]" strokeweight=".5pt">
+                    <v:shape w14:anchorId="0167C4E2" id="Straight Arrow Connector 48" o:spid="_x0000_s1026" type="#_x0000_t32" style="position:absolute;margin-left:61.45pt;margin-top:.3pt;width:20.4pt;height:17.65pt;z-index:251658752;visibility:visible;mso-wrap-style:square;mso-width-percent:0;mso-height-percent:0;mso-wrap-distance-left:9pt;mso-wrap-distance-top:0;mso-wrap-distance-right:9pt;mso-wrap-distance-bottom:0;mso-position-horizontal:absolute;mso-position-horizontal-relative:text;mso-position-vertical:absolute;mso-position-vertical-relative:text;mso-width-percent:0;mso-height-percent:0;mso-width-relative:margin;mso-height-relative:margin" o:gfxdata="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" strokecolor="#4472c4 [3204]" strokeweight=".5pt">
                       <v:stroke endarrow="block" joinstyle="miter"/>
                     </v:shape>
                   </w:pict>
@@ -12053,7 +12118,7 @@
                       </mc:Choice>
                       <mc:Fallback>
                         <w:pict>
-                          <v:shape w14:anchorId="2281813E" id="Straight Arrow Connector 49" o:spid="_x0000_s1026" type="#_x0000_t32" style="position:absolute;margin-left:15.45pt;margin-top:17.85pt;width:18.35pt;height:14.25pt;z-index:251667968;visibility:visible;mso-wrap-style:square;mso-wrap-distance-left:9pt;mso-wrap-distance-top:0;mso-wrap-distance-right:9pt;mso-wrap-distance-bottom:0;mso-position-horizontal:absolute;mso-position-horizontal-relative:text;mso-position-vertical:absolute;mso-position-vertical-relative:text" o:gfxdata="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" strokecolor="#4472c4 [3204]" strokeweight=".5pt">
+                          <v:shape w14:anchorId="5F6F01CD" id="Straight Arrow Connector 49" o:spid="_x0000_s1026" type="#_x0000_t32" style="position:absolute;margin-left:15.45pt;margin-top:17.85pt;width:18.35pt;height:14.25pt;z-index:251667968;visibility:visible;mso-wrap-style:square;mso-wrap-distance-left:9pt;mso-wrap-distance-top:0;mso-wrap-distance-right:9pt;mso-wrap-distance-bottom:0;mso-position-horizontal:absolute;mso-position-horizontal-relative:text;mso-position-vertical:absolute;mso-position-vertical-relative:text" o:gfxdata="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" strokecolor="#4472c4 [3204]" strokeweight=".5pt">
                             <v:stroke endarrow="block" joinstyle="miter"/>
                           </v:shape>
                         </w:pict>
@@ -12124,7 +12189,7 @@
                 </mc:Choice>
                 <mc:Fallback>
                   <w:pict>
-                    <v:shape w14:anchorId="0058876B" id="Straight Arrow Connector 50" o:spid="_x0000_s1026" type="#_x0000_t32" style="position:absolute;margin-left:-13.55pt;margin-top:0;width:13.55pt;height:14.25pt;flip:x;z-index:251668992;visibility:visible;mso-wrap-style:square;mso-wrap-distance-left:9pt;mso-wrap-distance-top:0;mso-wrap-distance-right:9pt;mso-wrap-distance-bottom:0;mso-position-horizontal:absolute;mso-position-horizontal-relative:text;mso-position-vertical:absolute;mso-position-vertical-relative:text" o:gfxdata="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" strokecolor="#4472c4 [3204]" strokeweight=".5pt">
+                    <v:shape w14:anchorId="654BB1DE" id="Straight Arrow Connector 50" o:spid="_x0000_s1026" type="#_x0000_t32" style="position:absolute;margin-left:-13.55pt;margin-top:0;width:13.55pt;height:14.25pt;flip:x;z-index:251668992;visibility:visible;mso-wrap-style:square;mso-wrap-distance-left:9pt;mso-wrap-distance-top:0;mso-wrap-distance-right:9pt;mso-wrap-distance-bottom:0;mso-position-horizontal:absolute;mso-position-horizontal-relative:text;mso-position-vertical:absolute;mso-position-vertical-relative:text" o:gfxdata="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" strokecolor="#4472c4 [3204]" strokeweight=".5pt">
                       <v:stroke endarrow="block" joinstyle="miter"/>
                     </v:shape>
                   </w:pict>
@@ -12334,7 +12399,7 @@
                 </mc:Choice>
                 <mc:Fallback>
                   <w:pict>
-                    <v:shape w14:anchorId="590C56D8" id="Straight Arrow Connector 51" o:spid="_x0000_s1026" type="#_x0000_t32" style="position:absolute;margin-left:29.65pt;margin-top:.05pt;width:.7pt;height:11.55pt;flip:x;z-index:251670016;visibility:visible;mso-wrap-style:square;mso-wrap-distance-left:9pt;mso-wrap-distance-top:0;mso-wrap-distance-right:9pt;mso-wrap-distance-bottom:0;mso-position-horizontal:absolute;mso-position-horizontal-relative:text;mso-position-vertical:absolute;mso-position-vertical-relative:text" o:gfxdata="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" strokecolor="#4472c4 [3204]" strokeweight=".5pt">
+                    <v:shape w14:anchorId="26E082C8" id="Straight Arrow Connector 51" o:spid="_x0000_s1026" type="#_x0000_t32" style="position:absolute;margin-left:29.65pt;margin-top:.05pt;width:.7pt;height:11.55pt;flip:x;z-index:251670016;visibility:visible;mso-wrap-style:square;mso-wrap-distance-left:9pt;mso-wrap-distance-top:0;mso-wrap-distance-right:9pt;mso-wrap-distance-bottom:0;mso-position-horizontal:absolute;mso-position-horizontal-relative:text;mso-position-vertical:absolute;mso-position-vertical-relative:text" o:gfxdata="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" strokecolor="#4472c4 [3204]" strokeweight=".5pt">
                       <v:stroke endarrow="block" joinstyle="miter"/>
                     </v:shape>
                   </w:pict>
@@ -12751,7 +12816,7 @@
                 </mc:Choice>
                 <mc:Fallback>
                   <w:pict>
-                    <v:shape w14:anchorId="2FEFB125" id="Straight Arrow Connector 52" o:spid="_x0000_s1026" type="#_x0000_t32" style="position:absolute;margin-left:30.85pt;margin-top:.4pt;width:0;height:10.8pt;z-index:251673088;visibility:visible;mso-wrap-style:square;mso-wrap-distance-left:9pt;mso-wrap-distance-top:0;mso-wrap-distance-right:9pt;mso-wrap-distance-bottom:0;mso-position-horizontal:absolute;mso-position-horizontal-relative:text;mso-position-vertical:absolute;mso-position-vertical-relative:text" o:gfxdata="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" strokecolor="#4472c4 [3204]" strokeweight=".5pt">
+                    <v:shape w14:anchorId="148372AD" id="Straight Arrow Connector 52" o:spid="_x0000_s1026" type="#_x0000_t32" style="position:absolute;margin-left:30.85pt;margin-top:.4pt;width:0;height:10.8pt;z-index:251673088;visibility:visible;mso-wrap-style:square;mso-wrap-distance-left:9pt;mso-wrap-distance-top:0;mso-wrap-distance-right:9pt;mso-wrap-distance-bottom:0;mso-position-horizontal:absolute;mso-position-horizontal-relative:text;mso-position-vertical:absolute;mso-position-vertical-relative:text" o:gfxdata="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" strokecolor="#4472c4 [3204]" strokeweight=".5pt">
                       <v:stroke endarrow="block" joinstyle="miter"/>
                     </v:shape>
                   </w:pict>
@@ -12946,7 +13011,7 @@
                       </mc:Choice>
                       <mc:Fallback>
                         <w:pict>
-                          <v:shape w14:anchorId="35F36DD1" id="Straight Arrow Connector 53" o:spid="_x0000_s1026" type="#_x0000_t32" style="position:absolute;margin-left:5.1pt;margin-top:18.25pt;width:0;height:11.55pt;z-index:251672064;visibility:visible;mso-wrap-style:square;mso-width-percent:0;mso-height-percent:0;mso-wrap-distance-left:9pt;mso-wrap-distance-top:0;mso-wrap-distance-right:9pt;mso-wrap-distance-bottom:0;mso-position-horizontal:absolute;mso-position-horizontal-relative:text;mso-position-vertical:absolute;mso-position-vertical-relative:text;mso-width-percent:0;mso-height-percent:0;mso-width-relative:margin;mso-height-relative:margin" o:gfxdata="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" strokecolor="#4472c4 [3204]" strokeweight=".5pt">
+                          <v:shape w14:anchorId="31A181C8" id="Straight Arrow Connector 53" o:spid="_x0000_s1026" type="#_x0000_t32" style="position:absolute;margin-left:5.1pt;margin-top:18.25pt;width:0;height:11.55pt;z-index:251672064;visibility:visible;mso-wrap-style:square;mso-width-percent:0;mso-height-percent:0;mso-wrap-distance-left:9pt;mso-wrap-distance-top:0;mso-wrap-distance-right:9pt;mso-wrap-distance-bottom:0;mso-position-horizontal:absolute;mso-position-horizontal-relative:text;mso-position-vertical:absolute;mso-position-vertical-relative:text;mso-width-percent:0;mso-height-percent:0;mso-width-relative:margin;mso-height-relative:margin" o:gfxdata="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" strokecolor="#4472c4 [3204]" strokeweight=".5pt">
                             <v:stroke endarrow="block" joinstyle="miter"/>
                           </v:shape>
                         </w:pict>
@@ -13280,7 +13345,6 @@
     </w:p>
     <w:p>
       <w:r>
-        <w:lastRenderedPageBreak/>
         <w:t>As p</w:t>
       </w:r>
       <w:r>
@@ -13801,7 +13865,6 @@
         <w:pStyle w:val="Heading2"/>
       </w:pPr>
       <w:r>
-        <w:lastRenderedPageBreak/>
         <w:t>Problem 2.3 –</w:t>
       </w:r>
       <w:r>
@@ -14269,7 +14332,6 @@
         <w:pStyle w:val="Heading2"/>
       </w:pPr>
       <w:r>
-        <w:lastRenderedPageBreak/>
         <w:t>Problem 3.1 – What does the AI do during a match?</w:t>
       </w:r>
     </w:p>
@@ -14363,7 +14425,6 @@
         <w:pStyle w:val="Heading2"/>
       </w:pPr>
       <w:r>
-        <w:lastRenderedPageBreak/>
         <w:t xml:space="preserve">Problem 3.2 </w:t>
       </w:r>
       <w:r>
@@ -14416,7 +14477,10 @@
       </w:r>
       <w:proofErr w:type="spellEnd"/>
       <w:r>
-        <w:t xml:space="preserve"> algorithm, then the AI would choose to go down Path #2 (the diagram shown earlier).</w:t>
+        <w:t xml:space="preserve"> algorithm, then the AI </w:t>
+      </w:r>
+      <w:r>
+        <w:t>would choose to go down ‘Path #2’.</w:t>
       </w:r>
     </w:p>
     <w:p>
@@ -14450,7 +14514,13 @@
         <w:t>es</w:t>
       </w:r>
       <w:r>
-        <w:t xml:space="preserve"> following path’ scenario.</w:t>
+        <w:t xml:space="preserve"> </w:t>
+      </w:r>
+      <w:r>
+        <w:t>selected</w:t>
+      </w:r>
+      <w:r>
+        <w:t xml:space="preserve"> path’ scenario.</w:t>
       </w:r>
     </w:p>
     <w:p>
@@ -14532,7 +14602,6 @@
         <w:pStyle w:val="Heading2"/>
       </w:pPr>
       <w:r>
-        <w:lastRenderedPageBreak/>
         <w:t>Problem 3.3 – What algorithms does the AI use to handle these problems?</w:t>
       </w:r>
     </w:p>
@@ -14692,6 +14761,9 @@
       <w:r>
         <w:t>This algorithm handles the 3 previously described scenarios.</w:t>
       </w:r>
+      <w:r>
+        <w:t xml:space="preserve"> I will refer to this algorithm as the “Find Move” algorithm</w:t>
+      </w:r>
     </w:p>
     <w:p>
       <w:r>
@@ -15029,17 +15101,11 @@
       </w:r>
     </w:p>
     <w:p>
-      <w:r>
-        <w:br w:type="page"/>
-      </w:r>
-    </w:p>
-    <w:p>
       <w:pPr>
         <w:pStyle w:val="Heading1"/>
       </w:pPr>
       <w:bookmarkStart w:id="11" w:name="_Toc474039104"/>
       <w:r>
-        <w:lastRenderedPageBreak/>
         <w:t>Proposed structure of the program</w:t>
       </w:r>
       <w:bookmarkStart w:id="12" w:name="_Toc474039106"/>
@@ -15243,7 +15309,7 @@
     </w:p>
     <w:p>
       <w:pPr>
-        <w:spacing w:before="240" w:after="0"/>
+        <w:spacing w:before="240" w:after="0" w:line="360" w:lineRule="auto"/>
       </w:pPr>
       <w:r>
         <w:t>So, with the dispatcher, a basic communication may look like:</w:t>
@@ -15251,34 +15317,247 @@
     </w:p>
     <w:p>
       <w:pPr>
+        <w:spacing w:after="0" w:line="240" w:lineRule="auto"/>
+      </w:pPr>
+      <w:r>
+        <w:rPr>
+          <w:i/>
+        </w:rPr>
+        <w:t>Game Thread:</w:t>
+      </w:r>
+      <w:r>
+        <w:t xml:space="preserve"> Queue up task ‘Update </w:t>
+      </w:r>
+      <w:proofErr w:type="gramStart"/>
+      <w:r>
+        <w:t>On</w:t>
+      </w:r>
+      <w:proofErr w:type="gramEnd"/>
+      <w:r>
+        <w:t xml:space="preserve"> Screen Grid’</w:t>
+      </w:r>
+    </w:p>
+    <w:p>
+      <w:pPr>
+        <w:spacing w:after="0" w:line="240" w:lineRule="auto"/>
+      </w:pPr>
+      <w:r>
+        <w:rPr>
+          <w:i/>
+        </w:rPr>
+        <w:t>GUI Thread:</w:t>
+      </w:r>
+      <w:r>
+        <w:t xml:space="preserve"> [At some point] Execute task ‘Update </w:t>
+      </w:r>
+      <w:proofErr w:type="gramStart"/>
+      <w:r>
+        <w:t>On</w:t>
+      </w:r>
+      <w:proofErr w:type="gramEnd"/>
+      <w:r>
+        <w:t xml:space="preserve"> Screen Grid’</w:t>
+      </w:r>
+    </w:p>
+    <w:p>
+      <w:r>
+        <w:br w:type="page"/>
+      </w:r>
+    </w:p>
+    <w:p>
+      <w:pPr>
         <w:spacing w:after="0"/>
       </w:pPr>
       <w:r>
-        <w:t xml:space="preserve">Game Thread: Queue up task ‘Update </w:t>
-      </w:r>
-      <w:proofErr w:type="gramStart"/>
-      <w:r>
-        <w:t>On</w:t>
-      </w:r>
-      <w:proofErr w:type="gramEnd"/>
-      <w:r>
-        <w:t xml:space="preserve"> Screen Grid’</w:t>
+        <w:t>The reason that the Game Thread can’t directly execute these tasks on the GUI, is because WPF does not allow</w:t>
+      </w:r>
+      <w:r>
+        <w:t xml:space="preserve"> anything displayed in a window </w:t>
+      </w:r>
+      <w:r>
+        <w:t xml:space="preserve">to be modified from any thread </w:t>
+      </w:r>
+      <w:r>
+        <w:t>other than the thread the window is being ran on. This means that the Dispatcher is used as a ‘proxy’ for the Game thread to update the GUI.</w:t>
       </w:r>
     </w:p>
     <w:p>
       <w:pPr>
         <w:spacing w:after="0"/>
       </w:pPr>
-      <w:r>
-        <w:t xml:space="preserve">GUI Thread: [At some point] Execute task ‘Update </w:t>
-      </w:r>
-      <w:proofErr w:type="gramStart"/>
-      <w:r>
-        <w:t>On</w:t>
-      </w:r>
-      <w:proofErr w:type="gramEnd"/>
-      <w:r>
-        <w:t xml:space="preserve"> Screen Grid’</w:t>
+    </w:p>
+    <w:p>
+      <w:pPr>
+        <w:spacing w:after="0"/>
+      </w:pPr>
+      <w:r>
+        <w:t xml:space="preserve">Also, in WPF, I have not been able to find a reliable way to run a piece of code every ‘tick’ (update of the window), so this makes it difficult/slow to make the GUI thread also use the </w:t>
+      </w:r>
+      <w:proofErr w:type="spellStart"/>
+      <w:r>
+        <w:t>ConcurrentQueue</w:t>
+      </w:r>
+      <w:proofErr w:type="spellEnd"/>
+      <w:r>
+        <w:t xml:space="preserve"> mentioned earlier (otherwise, I’d just make both threads share the queue, and if either thread got a message they shouldn’t have, they just requeue it</w:t>
+      </w:r>
+      <w:r>
+        <w:t>. Or at worst, supply one queue for ‘</w:t>
+      </w:r>
+      <w:proofErr w:type="spellStart"/>
+      <w:r>
+        <w:t>gui</w:t>
+      </w:r>
+      <w:proofErr w:type="spellEnd"/>
+      <w:r>
+        <w:t>-&gt;game’, and one queue for ‘game-&gt;</w:t>
+      </w:r>
+      <w:proofErr w:type="spellStart"/>
+      <w:r>
+        <w:t>gui</w:t>
+      </w:r>
+      <w:proofErr w:type="spellEnd"/>
+      <w:r>
+        <w:t>’</w:t>
+      </w:r>
+      <w:r>
+        <w:t>).</w:t>
+      </w:r>
+    </w:p>
+    <w:p>
+      <w:pPr>
+        <w:spacing w:after="0"/>
+      </w:pPr>
+    </w:p>
+    <w:p>
+      <w:r>
+        <w:t xml:space="preserve">[1] </w:t>
+      </w:r>
+      <w:hyperlink r:id="rId12" w:history="1">
+        <w:r>
+          <w:rPr>
+            <w:rStyle w:val="Hyperlink"/>
+          </w:rPr>
+          <w:t>https://msdn.microsoft.com/en-us/library/dd267265(v=vs.110).aspx</w:t>
+        </w:r>
+      </w:hyperlink>
+    </w:p>
+    <w:p>
+      <w:r>
+        <w:t xml:space="preserve">[2] </w:t>
+      </w:r>
+      <w:hyperlink r:id="rId13" w:history="1">
+        <w:r>
+          <w:rPr>
+            <w:rStyle w:val="Hyperlink"/>
+          </w:rPr>
+          <w:t>https://msdn.microsoft.com/en-us/library/system.windows.threading.dispatcher(v=vs.110).aspx</w:t>
+        </w:r>
+      </w:hyperlink>
+    </w:p>
+    <w:p>
+      <w:r>
+        <w:t xml:space="preserve">[3] </w:t>
+      </w:r>
+      <w:hyperlink r:id="rId14" w:history="1">
+        <w:r>
+          <w:rPr>
+            <w:rStyle w:val="Hyperlink"/>
+          </w:rPr>
+          <w:t>https://msdn.microsoft.com/en-us/library/system.windows.window(v=vs.110).aspx</w:t>
+        </w:r>
+      </w:hyperlink>
+    </w:p>
+    <w:p>
+      <w:pPr>
+        <w:pStyle w:val="Heading2"/>
+      </w:pPr>
+      <w:r>
+        <w:t>The Game loop</w:t>
+      </w:r>
+    </w:p>
+    <w:p>
+      <w:r>
+        <w:t>My idea of how the game logic should work, is that there is a ‘Board’, and that there are ‘Controllers’.</w:t>
+      </w:r>
+    </w:p>
+    <w:p>
+      <w:r>
+        <w:t>The ‘Board’, as the name suggest, provides an interface to modify a tic-tac-toe game board. The ‘Board’ will also contain the logic for executing a match.</w:t>
+      </w:r>
+    </w:p>
+    <w:p>
+      <w:r>
+        <w:t>The ‘Controllers’ can be viewed as the ‘Players’. There is a controller for the ‘X’ piece, and a controller for the ‘</w:t>
+      </w:r>
+      <w:r>
+        <w:t>O</w:t>
+      </w:r>
+      <w:r>
+        <w:t xml:space="preserve">’ piece. </w:t>
+      </w:r>
+      <w:r>
+        <w:t>There will be a controller that handles the input of the player (explained later), and a controller which represents the AI.</w:t>
+      </w:r>
+    </w:p>
+    <w:p>
+      <w:r>
+        <w:t>My reasoning for having ‘Controllers’, is that it allows my code to be more reusable and modular. For example, I could create a match between two player controllers to represent a ‘Player versus player’ match; I could put up two AI controllers against each other to have the AI fight itself</w:t>
+      </w:r>
+      <w:r>
+        <w:t>, and of course, I could put a player controller up against an AI controller</w:t>
+      </w:r>
+      <w:r>
+        <w:t>. It also lends way to further additions, as an example if I ever wanted multiplayer in the game, I could just create a</w:t>
+      </w:r>
+      <w:r>
+        <w:t>n</w:t>
+      </w:r>
+      <w:r>
+        <w:t xml:space="preserve"> ‘</w:t>
+      </w:r>
+      <w:proofErr w:type="spellStart"/>
+      <w:r>
+        <w:t>OnlinePlayer</w:t>
+      </w:r>
+      <w:proofErr w:type="spellEnd"/>
+      <w:r>
+        <w:t>’ controller that handles getting input from over a connection</w:t>
+      </w:r>
+      <w:r>
+        <w:t xml:space="preserve"> and put it up against another </w:t>
+      </w:r>
+      <w:r>
+        <w:t>player controller</w:t>
+      </w:r>
+      <w:r>
+        <w:t>.</w:t>
+      </w:r>
+    </w:p>
+    <w:p>
+      <w:r>
+        <w:t>The use of a hash to represent the board state (explained earlier in the document) will allow controllers to be written in a ‘Pi</w:t>
+      </w:r>
+      <w:r>
+        <w:t>ece-independent’ way, meaning the code can be written in a way that</w:t>
+      </w:r>
+      <w:r>
+        <w:t xml:space="preserve"> doesn’t matter whether the controller is ‘X’, or ‘O’</w:t>
+      </w:r>
+      <w:r>
+        <w:t>. Although, as explained previously alongside the AI’s algorithm, the AI controller will always have to be the piece that gets the first move</w:t>
+      </w:r>
+      <w:r>
+        <w:t xml:space="preserve"> (this is an issue with the algorithm</w:t>
+      </w:r>
+      <w:r>
+        <w:t xml:space="preserve"> the AI uses</w:t>
+      </w:r>
+      <w:r>
+        <w:t>, not an issue with the hash/program structure/whatever else)</w:t>
+      </w:r>
+      <w:r>
+        <w:t>.</w:t>
       </w:r>
     </w:p>
     <w:p>
@@ -15287,210 +15566,7 @@
       </w:r>
     </w:p>
     <w:p>
-      <w:pPr>
-        <w:spacing w:after="0"/>
-      </w:pPr>
-      <w:r>
-        <w:lastRenderedPageBreak/>
-        <w:t>The reason that the Game Thread can’t directly execute these tasks on the GUI, is because WPF does not allow</w:t>
-      </w:r>
-      <w:r>
-        <w:t xml:space="preserve"> anything displayed in a window </w:t>
-      </w:r>
-      <w:r>
-        <w:t xml:space="preserve">to be modified from any thread </w:t>
-      </w:r>
-      <w:r>
-        <w:t>other than the thread the window is being ran on. This means that the Dispatcher is used as a ‘proxy’ for the Game thread to update the GUI.</w:t>
-      </w:r>
-    </w:p>
-    <w:p>
-      <w:pPr>
-        <w:spacing w:after="0"/>
-      </w:pPr>
-    </w:p>
-    <w:p>
-      <w:pPr>
-        <w:spacing w:after="0"/>
-      </w:pPr>
-      <w:r>
-        <w:t xml:space="preserve">Also, in WPF, I have not been able to find a reliable way to run a piece of code every ‘tick’ (update of the window), so this makes it difficult/slow to make the GUI thread also use the </w:t>
-      </w:r>
-      <w:proofErr w:type="spellStart"/>
-      <w:r>
-        <w:t>ConcurrentQueue</w:t>
-      </w:r>
-      <w:proofErr w:type="spellEnd"/>
-      <w:r>
-        <w:t xml:space="preserve"> mentioned earlier (otherwise, I’d just make both threads share the queue, and if either thread got a message they shouldn’t have, they just requeue it</w:t>
-      </w:r>
-      <w:r>
-        <w:t>. Or at worst, supply one queue for ‘</w:t>
-      </w:r>
-      <w:proofErr w:type="spellStart"/>
-      <w:r>
-        <w:t>gui</w:t>
-      </w:r>
-      <w:proofErr w:type="spellEnd"/>
-      <w:r>
-        <w:t>-&gt;game’, and one queue for ‘game-&gt;</w:t>
-      </w:r>
-      <w:proofErr w:type="spellStart"/>
-      <w:r>
-        <w:t>gui</w:t>
-      </w:r>
-      <w:proofErr w:type="spellEnd"/>
-      <w:r>
-        <w:t>’</w:t>
-      </w:r>
-      <w:r>
-        <w:t>).</w:t>
-      </w:r>
-    </w:p>
-    <w:p>
-      <w:pPr>
-        <w:spacing w:after="0"/>
-      </w:pPr>
-    </w:p>
-    <w:p>
-      <w:r>
-        <w:t xml:space="preserve">[1] </w:t>
-      </w:r>
-      <w:hyperlink r:id="rId12" w:history="1">
-        <w:r>
-          <w:rPr>
-            <w:rStyle w:val="Hyperlink"/>
-          </w:rPr>
-          <w:t>https://msdn.microsoft.com/en-us/library/dd267265(v=vs.110).aspx</w:t>
-        </w:r>
-      </w:hyperlink>
-    </w:p>
-    <w:p>
-      <w:r>
-        <w:t xml:space="preserve">[2] </w:t>
-      </w:r>
-      <w:hyperlink r:id="rId13" w:history="1">
-        <w:r>
-          <w:rPr>
-            <w:rStyle w:val="Hyperlink"/>
-          </w:rPr>
-          <w:t>https://msdn.microsoft.com/en-us/library/system.windows.threading.dispatcher(v=vs.110).aspx</w:t>
-        </w:r>
-      </w:hyperlink>
-    </w:p>
-    <w:p>
-      <w:r>
-        <w:t xml:space="preserve">[3] </w:t>
-      </w:r>
-      <w:hyperlink r:id="rId14" w:history="1">
-        <w:r>
-          <w:rPr>
-            <w:rStyle w:val="Hyperlink"/>
-          </w:rPr>
-          <w:t>https://msdn.microsoft.com/en-us/library/system.windows.window(v=vs.110).aspx</w:t>
-        </w:r>
-      </w:hyperlink>
-    </w:p>
-    <w:p>
-      <w:pPr>
-        <w:pStyle w:val="Heading2"/>
-      </w:pPr>
-      <w:r>
-        <w:t>The Game loop</w:t>
-      </w:r>
-    </w:p>
-    <w:p>
-      <w:r>
-        <w:t>My idea of how the game logic should work, is that there is a ‘Board’, and that there are ‘Controllers’.</w:t>
-      </w:r>
-    </w:p>
-    <w:p>
-      <w:r>
-        <w:t>The ‘Board’, as the name suggest, provides an interface to modify a tic-tac-toe game board. The ‘Board’ will also contain the logic for executing a match.</w:t>
-      </w:r>
-    </w:p>
-    <w:p>
-      <w:r>
-        <w:t>The ‘Controllers’ can be viewed as the ‘Players’. There is a controller for the ‘X’ piece, and a controller for the ‘</w:t>
-      </w:r>
-      <w:r>
-        <w:t>O</w:t>
-      </w:r>
-      <w:r>
-        <w:t xml:space="preserve">’ piece. </w:t>
-      </w:r>
-      <w:r>
-        <w:t>There will be a controller that handles the input of the player (explained later), and a controller which represents the AI.</w:t>
-      </w:r>
-    </w:p>
-    <w:p>
-      <w:r>
-        <w:t>My reasoning for having ‘Controllers’, is that it allows my code to be more reusable and modular. For example, I could create a match between two player controllers to represent a ‘Player versus player’ match; I could put up two AI controllers against each other to have the AI fight itself</w:t>
-      </w:r>
-      <w:r>
-        <w:t>, and of course, I could put a player controller up against an AI controller</w:t>
-      </w:r>
-      <w:r>
-        <w:t>. It also lends way to further additions, as an example if I ever wanted multiplayer in the game, I could just create a</w:t>
-      </w:r>
-      <w:r>
-        <w:t>n</w:t>
-      </w:r>
-      <w:r>
-        <w:t xml:space="preserve"> ‘</w:t>
-      </w:r>
-      <w:proofErr w:type="spellStart"/>
-      <w:r>
-        <w:t>OnlinePlayer</w:t>
-      </w:r>
-      <w:proofErr w:type="spellEnd"/>
-      <w:r>
-        <w:t>’ controller that handles getting input from over a connection</w:t>
-      </w:r>
-      <w:r>
-        <w:t xml:space="preserve"> and put it up against another </w:t>
-      </w:r>
-      <w:r>
-        <w:t>player controller</w:t>
-      </w:r>
-      <w:r>
-        <w:t>.</w:t>
-      </w:r>
-    </w:p>
-    <w:p>
-      <w:r>
-        <w:t>The use of a hash to represent the board state (explained earlier in the document) will allow controllers to be written in a ‘Pi</w:t>
-      </w:r>
-      <w:r>
-        <w:t>ece-independent’ way, meaning the code can be written in a way that</w:t>
-      </w:r>
-      <w:r>
-        <w:t xml:space="preserve"> doesn’t matter whether the controller is ‘X’, or ‘O’</w:t>
-      </w:r>
-      <w:r>
-        <w:t>. Although, as explained previously alongside the AI’s algorithm, the AI controller will always have to be the piece that gets the first move</w:t>
-      </w:r>
-      <w:r>
-        <w:t xml:space="preserve"> (this is an issue with the algorithm</w:t>
-      </w:r>
-      <w:r>
-        <w:t xml:space="preserve"> the AI uses</w:t>
-      </w:r>
-      <w:r>
-        <w:t>, not an issue with the hash/program structure/whatever else)</w:t>
-      </w:r>
-      <w:r>
-        <w:t>.</w:t>
-      </w:r>
-    </w:p>
-    <w:p>
-      <w:r>
-        <w:br w:type="page"/>
-      </w:r>
-    </w:p>
-    <w:p>
-      <w:r>
-        <w:lastRenderedPageBreak/>
+      <w:r>
         <w:t>Controllers should be given information about the state of the match at the following steps</w:t>
       </w:r>
       <w:r>
@@ -15913,7 +15989,6 @@
     </w:p>
     <w:p>
       <w:r>
-        <w:lastRenderedPageBreak/>
         <w:t xml:space="preserve">One final benefit of going with the concept of a controller, is that the Board </w:t>
       </w:r>
       <w:r>
@@ -16157,7 +16232,6 @@
         <w:pStyle w:val="Heading2"/>
       </w:pPr>
       <w:r>
-        <w:lastRenderedPageBreak/>
         <w:t>The GUI Thread</w:t>
       </w:r>
     </w:p>
@@ -16178,8 +16252,6 @@
       <w:r>
         <w:t>,</w:t>
       </w:r>
-      <w:bookmarkStart w:id="13" w:name="_GoBack"/>
-      <w:bookmarkEnd w:id="13"/>
       <w:r>
         <w:t xml:space="preserve"> the 3x3 grid in the GUI should be made up of buttons (or just plain text) where their “On click” event sends a message through the </w:t>
       </w:r>
@@ -16240,6 +16312,347 @@
     </w:p>
     <w:p>
       <w:pPr>
+        <w:pStyle w:val="Heading2"/>
+      </w:pPr>
+      <w:r>
+        <w:t>The AI Controller</w:t>
+      </w:r>
+    </w:p>
+    <w:p>
+      <w:r>
+        <w:t>The AI Controller is the controller that will provide the logic for the AI.</w:t>
+      </w:r>
+    </w:p>
+    <w:p>
+      <w:pPr>
+        <w:pStyle w:val="Heading3"/>
+      </w:pPr>
+      <w:r>
+        <w:t>[</w:t>
+      </w:r>
+      <w:proofErr w:type="spellStart"/>
+      <w:r>
+        <w:t>OnStart</w:t>
+      </w:r>
+      <w:proofErr w:type="spellEnd"/>
+      <w:r>
+        <w:t>]</w:t>
+      </w:r>
+    </w:p>
+    <w:p>
+      <w:r>
+        <w:t>When a match is started, the AI should make sure it has loaded the Global tree from a file (if it hasn’t done it already).</w:t>
+      </w:r>
+    </w:p>
+    <w:p>
+      <w:pPr>
+        <w:pStyle w:val="Heading3"/>
+      </w:pPr>
+      <w:r>
+        <w:t>[</w:t>
+      </w:r>
+      <w:proofErr w:type="spellStart"/>
+      <w:r>
+        <w:t>On</w:t>
+      </w:r>
+      <w:r>
+        <w:t>DoMove</w:t>
+      </w:r>
+      <w:proofErr w:type="spellEnd"/>
+      <w:r>
+        <w:t>]</w:t>
+      </w:r>
+    </w:p>
+    <w:p>
+      <w:r>
+        <w:t>When it is the AI’s turn to perform a move, it needs to do two things.</w:t>
+      </w:r>
+    </w:p>
+    <w:p>
+      <w:pPr>
+        <w:pStyle w:val="ListParagraph"/>
+        <w:numPr>
+          <w:ilvl w:val="0"/>
+          <w:numId w:val="25"/>
+        </w:numPr>
+      </w:pPr>
+      <w:r>
+        <w:t xml:space="preserve">The </w:t>
+      </w:r>
+      <w:r>
+        <w:rPr>
+          <w:i/>
+        </w:rPr>
+        <w:t>Hash</w:t>
+      </w:r>
+      <w:r>
+        <w:t xml:space="preserve"> and </w:t>
+      </w:r>
+      <w:r>
+        <w:rPr>
+          <w:i/>
+        </w:rPr>
+        <w:t>index</w:t>
+      </w:r>
+      <w:r>
+        <w:t xml:space="preserve"> given to it can be used to figure out which move the enemy controller last made. This move should be added into the local tree.</w:t>
+      </w:r>
+    </w:p>
+    <w:p>
+      <w:pPr>
+        <w:pStyle w:val="ListParagraph"/>
+        <w:numPr>
+          <w:ilvl w:val="0"/>
+          <w:numId w:val="25"/>
+        </w:numPr>
+      </w:pPr>
+      <w:r>
+        <w:t>The AI should then perform its ‘</w:t>
+      </w:r>
+      <w:proofErr w:type="spellStart"/>
+      <w:r>
+        <w:t>FindMove</w:t>
+      </w:r>
+      <w:proofErr w:type="spellEnd"/>
+      <w:r>
+        <w:t>’ algorithm, to perform its move.</w:t>
+      </w:r>
+    </w:p>
+    <w:p>
+      <w:pPr>
+        <w:pStyle w:val="Heading3"/>
+      </w:pPr>
+      <w:r>
+        <w:t>[</w:t>
+      </w:r>
+      <w:proofErr w:type="spellStart"/>
+      <w:r>
+        <w:t>OnAfterMove</w:t>
+      </w:r>
+      <w:proofErr w:type="spellEnd"/>
+      <w:r>
+        <w:t>]</w:t>
+      </w:r>
+    </w:p>
+    <w:p>
+      <w:r>
+        <w:t>When the AI has completed its move, it should add its move to the local tree.</w:t>
+      </w:r>
+    </w:p>
+    <w:p>
+      <w:pPr>
+        <w:pStyle w:val="Heading3"/>
+      </w:pPr>
+      <w:r>
+        <w:t>[</w:t>
+      </w:r>
+      <w:proofErr w:type="spellStart"/>
+      <w:r>
+        <w:t>OnEnd</w:t>
+      </w:r>
+      <w:proofErr w:type="spellEnd"/>
+      <w:r>
+        <w:t>]</w:t>
+      </w:r>
+    </w:p>
+    <w:p>
+      <w:r>
+        <w:t>When the match has ended, the AI should bump either the ‘win’ or ‘loss’ counter of each node in the local tree, then merge the local tree into the global tree.</w:t>
+      </w:r>
+    </w:p>
+    <w:p>
+      <w:r>
+        <w:t>The AI may also save its Global tree into a file at this stage.</w:t>
+      </w:r>
+    </w:p>
+    <w:p>
+      <w:r>
+        <w:br w:type="page"/>
+      </w:r>
+    </w:p>
+    <w:p>
+      <w:pPr>
+        <w:pStyle w:val="Heading2"/>
+      </w:pPr>
+      <w:r>
+        <w:t>The Player Controller</w:t>
+      </w:r>
+    </w:p>
+    <w:p>
+      <w:r>
+        <w:t>The Player Controller is the controller that allows the user to interact with the game board, as well as being responsible for displaying the current state of the match to the user.</w:t>
+      </w:r>
+    </w:p>
+    <w:p>
+      <w:r>
+        <w:t>During a match, the player controller will make use of the GUI’s dispatcher (explained earlier), as well as an interface provided by the GUI so that the controller can update it.</w:t>
+      </w:r>
+    </w:p>
+    <w:p>
+      <w:pPr>
+        <w:pStyle w:val="Heading3"/>
+      </w:pPr>
+      <w:r>
+        <w:t>[</w:t>
+      </w:r>
+      <w:proofErr w:type="spellStart"/>
+      <w:r>
+        <w:t>OnStart</w:t>
+      </w:r>
+      <w:proofErr w:type="spellEnd"/>
+      <w:r>
+        <w:t>]</w:t>
+      </w:r>
+    </w:p>
+    <w:p>
+      <w:r>
+        <w:t>When a match is started, the controller should pass which piece the player is playing as to the GUI, so the GUI can then update itself to display something such as “You are playing as X”.</w:t>
+      </w:r>
+    </w:p>
+    <w:p>
+      <w:pPr>
+        <w:pStyle w:val="Heading3"/>
+      </w:pPr>
+      <w:r>
+        <w:t>[</w:t>
+      </w:r>
+      <w:proofErr w:type="spellStart"/>
+      <w:r>
+        <w:t>OnDoMove</w:t>
+      </w:r>
+      <w:proofErr w:type="spellEnd"/>
+      <w:r>
+        <w:t>]</w:t>
+      </w:r>
+    </w:p>
+    <w:p>
+      <w:r>
+        <w:t xml:space="preserve">During the player’s turn, it should first pass the current </w:t>
+      </w:r>
+      <w:r>
+        <w:rPr>
+          <w:i/>
+        </w:rPr>
+        <w:t>Hash</w:t>
+      </w:r>
+      <w:r>
+        <w:t xml:space="preserve"> of the board to the GUI, so it can display to the user the current state of the board.</w:t>
+      </w:r>
+      <w:r>
+        <w:t xml:space="preserve"> It should also tell the GUI that it’s the player’s turn, so it can display “It is your turn” on screen, as well as allow the user to interact with the board.</w:t>
+      </w:r>
+    </w:p>
+    <w:p>
+      <w:r>
+        <w:t>The controller should then keep checking for a ‘</w:t>
+      </w:r>
+      <w:proofErr w:type="spellStart"/>
+      <w:r>
+        <w:t>PlayerPlaceMessage</w:t>
+      </w:r>
+      <w:proofErr w:type="spellEnd"/>
+      <w:r>
+        <w:t xml:space="preserve">’ in the </w:t>
+      </w:r>
+      <w:proofErr w:type="spellStart"/>
+      <w:r>
+        <w:t>ConcurrentQueue</w:t>
+      </w:r>
+      <w:proofErr w:type="spellEnd"/>
+      <w:r>
+        <w:t xml:space="preserve"> (also explained earlier). This message will contain the index of where the player wants to place their piece. If the move is invalid (the slot is non-empty), then the controller will ignore it, and wait for another message. Otherwise, it will perform the move.</w:t>
+      </w:r>
+    </w:p>
+    <w:p>
+      <w:pPr>
+        <w:pStyle w:val="Heading3"/>
+      </w:pPr>
+      <w:r>
+        <w:t>[</w:t>
+      </w:r>
+      <w:proofErr w:type="spellStart"/>
+      <w:r>
+        <w:t>OnAfterMove</w:t>
+      </w:r>
+      <w:proofErr w:type="spellEnd"/>
+      <w:r>
+        <w:t>]</w:t>
+      </w:r>
+    </w:p>
+    <w:p>
+      <w:r>
+        <w:t xml:space="preserve">After making its move, the controller should send the new </w:t>
+      </w:r>
+      <w:r>
+        <w:rPr>
+          <w:i/>
+        </w:rPr>
+        <w:t>Hash</w:t>
+      </w:r>
+      <w:r>
+        <w:t xml:space="preserve"> of the board to the GUI, to keep it up to date.</w:t>
+      </w:r>
+      <w:r>
+        <w:t xml:space="preserve"> It should then tell the GUI that it is the AI’s turn, so it can stop the player from creating ‘</w:t>
+      </w:r>
+      <w:proofErr w:type="spellStart"/>
+      <w:r>
+        <w:t>PlayerPlaceMessages</w:t>
+      </w:r>
+      <w:proofErr w:type="spellEnd"/>
+      <w:r>
+        <w:t>’, as well as display “It is the AI’s turn”.</w:t>
+      </w:r>
+    </w:p>
+    <w:p>
+      <w:r>
+        <w:t>If the player could create messages when it wasn’t their turn, then the messages would ‘buffer’, allowing the user to queue up any number of moves to automatically be performed. The issue is, most users won’t find a use for this, and instead if they click one too many times they’ll find that their next turn is basically ‘skipped’.</w:t>
+      </w:r>
+    </w:p>
+    <w:p>
+      <w:pPr>
+        <w:pStyle w:val="Heading3"/>
+      </w:pPr>
+      <w:r>
+        <w:t>[</w:t>
+      </w:r>
+      <w:proofErr w:type="spellStart"/>
+      <w:r>
+        <w:t>OnEnd</w:t>
+      </w:r>
+      <w:proofErr w:type="spellEnd"/>
+      <w:r>
+        <w:t>]</w:t>
+      </w:r>
+    </w:p>
+    <w:p>
+      <w:r>
+        <w:t xml:space="preserve">As with the other stages, the AI should send the final </w:t>
+      </w:r>
+      <w:r>
+        <w:rPr>
+          <w:i/>
+        </w:rPr>
+        <w:t>Hash</w:t>
+      </w:r>
+      <w:r>
+        <w:t xml:space="preserve"> of the game board to the GUI</w:t>
+      </w:r>
+      <w:r>
+        <w:t xml:space="preserve">, and then also inform the GUI that the match is over, alongside with the match’s </w:t>
+      </w:r>
+      <w:r>
+        <w:rPr>
+          <w:i/>
+        </w:rPr>
+        <w:t>Result</w:t>
+      </w:r>
+      <w:r>
+        <w:t xml:space="preserve"> so it can display “You have won/lost/tied” as appropriate.</w:t>
+      </w:r>
+    </w:p>
+    <w:p>
+      <w:pPr>
         <w:pStyle w:val="Heading1"/>
       </w:pPr>
       <w:r>
@@ -16249,52 +16662,445 @@
     </w:p>
     <w:p>
       <w:r>
-        <w:t>[TODO]</w:t>
+        <w:t>The usability features of the game involve how easy/accessible the game’s GUI is to use.</w:t>
+      </w:r>
+    </w:p>
+    <w:p>
+      <w:r>
+        <w:t>The GUI itself will contain a 3x3 grid, which mimics the kind of 3x3 grid that would be used in a real-life game of tic-tac-toe. This means that anyone familiar with the game will be able to easily understand how to interact with the GUI.</w:t>
+      </w:r>
+    </w:p>
+    <w:p>
+      <w:r>
+        <w:t>The only action that needs to be performed on the GUI, is clicking. The user will have to click a ‘Start Match’ button to begin a match, they also have to click on the 3x3 grid to place their piece on the screen. This means that there is virtually no barrier of entry to play the game, and even a child who is too young to read would be able to play it, in contrast to if I went with a command-line interface for the game, where the user would have to type in commands to play.</w:t>
+      </w:r>
+    </w:p>
+    <w:p>
+      <w:r>
+        <w:t>The GUI should display which piece the user is playing as (to avoid confusion), as well as whether it’s the player’s turn, or the AI’s turn. This is mainly to prevent confusion to the player.</w:t>
+      </w:r>
+    </w:p>
+    <w:p>
+      <w:r>
+        <w:t>Because the GUI and the game logic run on separate threads, in the event that the game logic is taking a while to process something (such as the AI’s logic), then the GUI will still be fully interact able to the user. This prevents the GUI from freezing, which would make it feel slow, unresponsive, and buggy.</w:t>
+      </w:r>
+    </w:p>
+    <w:p>
+      <w:r>
+        <w:t xml:space="preserve">Each cell in the </w:t>
+      </w:r>
+      <w:r>
+        <w:t xml:space="preserve">3x3 grid should be large enough to see which piece is in it, and to be easy to click. The font used to display the pieces in a grid should be clean and simple, where the ‘X’ and ‘O’ characters are easy to read. The font may also be </w:t>
+      </w:r>
+      <w:r>
+        <w:rPr>
+          <w:b/>
+        </w:rPr>
+        <w:t>bold</w:t>
+      </w:r>
+      <w:r>
+        <w:t xml:space="preserve"> to make it easier to see the pieces.</w:t>
+      </w:r>
+    </w:p>
+    <w:p>
+      <w:r>
+        <w:t xml:space="preserve">The image below is a small mock-up GUI I have put together. It uses WPF, so this mock-up is representative of what the final GUI </w:t>
+      </w:r>
+      <w:r>
+        <w:t>could</w:t>
+      </w:r>
+      <w:r>
+        <w:t xml:space="preserve"> look like (it may even become the final GUI itself). </w:t>
+      </w:r>
+      <w:r>
+        <w:t>Some</w:t>
+      </w:r>
+      <w:r>
+        <w:t xml:space="preserve"> thing</w:t>
+      </w:r>
+      <w:r>
+        <w:t>s to note are:</w:t>
+      </w:r>
+    </w:p>
+    <w:p>
+      <w:pPr>
+        <w:pStyle w:val="ListParagraph"/>
+        <w:numPr>
+          <w:ilvl w:val="0"/>
+          <w:numId w:val="22"/>
+        </w:numPr>
+      </w:pPr>
+      <w:r>
+        <w:t>The font used for the 3x3 grid is</w:t>
+      </w:r>
+      <w:r>
+        <w:t xml:space="preserve"> Segoe UI</w:t>
+      </w:r>
+      <w:r>
+        <w:t>, as it is a very clean and clear font</w:t>
+      </w:r>
+      <w:r>
+        <w:t>.</w:t>
+      </w:r>
+    </w:p>
+    <w:p>
+      <w:pPr>
+        <w:pStyle w:val="ListParagraph"/>
+        <w:numPr>
+          <w:ilvl w:val="0"/>
+          <w:numId w:val="22"/>
+        </w:numPr>
+      </w:pPr>
+      <w:r>
+        <w:t>Each cell in the grid is 100x100 pixels.</w:t>
+      </w:r>
+      <w:r>
+        <w:t xml:space="preserve"> There is no particular reason for this, except that I found this size to be the nicest to look at. </w:t>
+      </w:r>
+      <w:r>
+        <w:t xml:space="preserve">Other sizes tried were </w:t>
+      </w:r>
+      <w:r>
+        <w:t>50x50</w:t>
+      </w:r>
+      <w:r>
+        <w:t>, 125x125, 150x150, and 200x200.</w:t>
+      </w:r>
+    </w:p>
+    <w:p>
+      <w:pPr>
+        <w:pStyle w:val="ListParagraph"/>
+        <w:numPr>
+          <w:ilvl w:val="0"/>
+          <w:numId w:val="22"/>
+        </w:numPr>
+      </w:pPr>
+      <w:r>
+        <w:t>The top row of the grid uses bolded text, while the rest use non-bolded text (to see which is easier to look at).</w:t>
+      </w:r>
+    </w:p>
+    <w:p>
+      <w:pPr>
+        <w:pStyle w:val="ListParagraph"/>
+        <w:numPr>
+          <w:ilvl w:val="0"/>
+          <w:numId w:val="22"/>
+        </w:numPr>
+      </w:pPr>
+      <w:r>
+        <w:t>The “[User’s piece here]” and “[Who’s turn here]” text are coloured differently so they stand out.</w:t>
+      </w:r>
+    </w:p>
+    <w:p>
+      <w:pPr>
+        <w:pStyle w:val="ListParagraph"/>
+        <w:numPr>
+          <w:ilvl w:val="0"/>
+          <w:numId w:val="22"/>
+        </w:numPr>
+      </w:pPr>
+      <w:r>
+        <w:t>The font used for the two pieces of text mentioned above is ‘Lucida Console’. It is different from the 3x3 grid so it stands out.</w:t>
+      </w:r>
+    </w:p>
+    <w:p>
+      <w:pPr>
+        <w:pStyle w:val="ListParagraph"/>
+        <w:numPr>
+          <w:ilvl w:val="0"/>
+          <w:numId w:val="22"/>
+        </w:numPr>
+      </w:pPr>
+      <w:r>
+        <w:t>The window itself is 455x460, so should be able to display properly on most monitors</w:t>
+      </w:r>
+      <w:r>
+        <w:t>.</w:t>
+      </w:r>
+    </w:p>
+    <w:p>
+      <w:pPr>
+        <w:rPr>
+          <w:i/>
+        </w:rPr>
+      </w:pPr>
+      <w:r>
+        <w:rPr>
+          <w:i/>
+        </w:rPr>
+        <w:t>[Figure: Mock-up GUI]</w:t>
+      </w:r>
+    </w:p>
+    <w:p>
+      <w:pPr>
+        <w:rPr>
+          <w:i/>
+        </w:rPr>
+      </w:pPr>
+      <w:r>
+        <w:rPr>
+          <w:noProof/>
+        </w:rPr>
+        <w:drawing>
+          <wp:inline distT="0" distB="0" distL="0" distR="0" wp14:anchorId="6186160F" wp14:editId="3949A1F3">
+            <wp:extent cx="4200525" cy="4162425"/>
+            <wp:effectExtent l="0" t="0" r="9525" b="9525"/>
+            <wp:docPr id="26" name="Picture 26"/>
+            <wp:cNvGraphicFramePr>
+              <a:graphicFrameLocks xmlns:a="http://schemas.openxmlformats.org/drawingml/2006/main" noChangeAspect="1"/>
+            </wp:cNvGraphicFramePr>
+            <a:graphic xmlns:a="http://schemas.openxmlformats.org/drawingml/2006/main">
+              <a:graphicData uri="http://schemas.openxmlformats.org/drawingml/2006/picture">
+                <pic:pic xmlns:pic="http://schemas.openxmlformats.org/drawingml/2006/picture">
+                  <pic:nvPicPr>
+                    <pic:cNvPr id="1" name=""/>
+                    <pic:cNvPicPr/>
+                  </pic:nvPicPr>
+                  <pic:blipFill>
+                    <a:blip r:embed="rId16"/>
+                    <a:stretch>
+                      <a:fillRect/>
+                    </a:stretch>
+                  </pic:blipFill>
+                  <pic:spPr>
+                    <a:xfrm>
+                      <a:off x="0" y="0"/>
+                      <a:ext cx="4200525" cy="4162425"/>
+                    </a:xfrm>
+                    <a:prstGeom prst="rect">
+                      <a:avLst/>
+                    </a:prstGeom>
+                  </pic:spPr>
+                </pic:pic>
+              </a:graphicData>
+            </a:graphic>
+          </wp:inline>
+        </w:drawing>
+      </w:r>
+    </w:p>
+    <w:p>
+      <w:r>
+        <w:t>To aid users who may not know about what tic-tac-toe is, the game should display a message box detailing how to play tic-tact-toe when it is loaded for the first time. There should also be a ‘Help’ button somewhere so the user can bring the message box back up.</w:t>
+      </w:r>
+    </w:p>
+    <w:p>
+      <w:r>
+        <w:t>The cells of the grid should change colour whenever the player hovers their mouse over them (and change back to their original colour afterwards). This creates a sense of interactivity to the user.</w:t>
+      </w:r>
+    </w:p>
+    <w:p>
+      <w:r>
+        <w:t>Touch screen monitors should work fine with the game, as the cells are big enough to comfortably tap, and since touch screen monitors basically turn your finger into a mouse, the same code can be will be used for both cases (meaning less places in the code for bugs).</w:t>
       </w:r>
     </w:p>
     <w:p>
       <w:pPr>
         <w:pStyle w:val="Heading1"/>
       </w:pPr>
-      <w:bookmarkStart w:id="14" w:name="_Toc474039107"/>
-      <w:r>
-        <w:t>Key variables and data structures</w:t>
+      <w:bookmarkStart w:id="13" w:name="_Toc474039108"/>
+      <w:r>
+        <w:t>Test Data for development</w:t>
+      </w:r>
+      <w:bookmarkEnd w:id="13"/>
+    </w:p>
+    <w:p>
+      <w:r>
+        <w:t>Test Data for Development will be a set of automated unit tests that test specific parts of the code to ensure they are working correctly.</w:t>
+      </w:r>
+    </w:p>
+    <w:p>
+      <w:r>
+        <w:t>Some tests I may create during the development of my project include:</w:t>
+      </w:r>
+    </w:p>
+    <w:p>
+      <w:pPr>
+        <w:pStyle w:val="ListParagraph"/>
+        <w:numPr>
+          <w:ilvl w:val="0"/>
+          <w:numId w:val="26"/>
+        </w:numPr>
+      </w:pPr>
+      <w:r>
+        <w:t>Performing a dummy match between two specially created Controllers, and checking that the correct data is being passed to the Controllers by the Board.</w:t>
+      </w:r>
+      <w:r>
+        <w:t xml:space="preserve"> (Seeing that the hash</w:t>
+      </w:r>
+      <w:r>
+        <w:t>es are</w:t>
+      </w:r>
+      <w:r>
+        <w:t xml:space="preserve"> correct, seeing that the indices passed are correct, etc.)</w:t>
+      </w:r>
+    </w:p>
+    <w:p>
+      <w:pPr>
+        <w:pStyle w:val="ListParagraph"/>
+        <w:numPr>
+          <w:ilvl w:val="0"/>
+          <w:numId w:val="26"/>
+        </w:numPr>
+      </w:pPr>
+      <w:r>
+        <w:t>Performing 3 dummy matches, one match to make sure one controller wins, one match to make sure one controller loses, and another match to see if the controllers can tie. (basically, checking the win condition logic).</w:t>
+      </w:r>
+    </w:p>
+    <w:p>
+      <w:pPr>
+        <w:pStyle w:val="ListParagraph"/>
+        <w:numPr>
+          <w:ilvl w:val="0"/>
+          <w:numId w:val="26"/>
+        </w:numPr>
+      </w:pPr>
+      <w:r>
+        <w:t>Testing to see if a hand-crafted tree of nodes can be successfully written to and then loaded from a file, with all the data properly intact.</w:t>
+      </w:r>
+    </w:p>
+    <w:p>
+      <w:pPr>
+        <w:pStyle w:val="ListParagraph"/>
+        <w:numPr>
+          <w:ilvl w:val="0"/>
+          <w:numId w:val="26"/>
+        </w:numPr>
+      </w:pPr>
+      <w:r>
+        <w:t xml:space="preserve">Testing the </w:t>
+      </w:r>
+      <w:proofErr w:type="spellStart"/>
+      <w:r>
+        <w:t>WalksPath</w:t>
+      </w:r>
+      <w:proofErr w:type="spellEnd"/>
+      <w:r>
+        <w:t xml:space="preserve"> algorithm, where Action is </w:t>
+      </w:r>
+      <w:proofErr w:type="spellStart"/>
+      <w:r>
+        <w:t>StatisticallyBest</w:t>
+      </w:r>
+      <w:proofErr w:type="spellEnd"/>
+      <w:r>
+        <w:t>, on a hand-crafted tree of nodes to ensure that they are working as designed.</w:t>
+      </w:r>
+    </w:p>
+    <w:p>
+      <w:pPr>
+        <w:pStyle w:val="ListParagraph"/>
+        <w:numPr>
+          <w:ilvl w:val="0"/>
+          <w:numId w:val="26"/>
+        </w:numPr>
+      </w:pPr>
+      <w:r>
+        <w:t xml:space="preserve">Testing the </w:t>
+      </w:r>
+      <w:proofErr w:type="spellStart"/>
+      <w:r>
+        <w:t>WalksPath</w:t>
+      </w:r>
+      <w:proofErr w:type="spellEnd"/>
+      <w:r>
+        <w:t xml:space="preserve"> algorithm to see if it does go over every possible path in a hand-crafted tree.</w:t>
+      </w:r>
+    </w:p>
+    <w:p>
+      <w:pPr>
+        <w:pStyle w:val="Heading1"/>
+      </w:pPr>
+      <w:bookmarkStart w:id="14" w:name="_Toc474039109"/>
+      <w:r>
+        <w:t>Test Data for beta testing</w:t>
       </w:r>
       <w:bookmarkEnd w:id="14"/>
     </w:p>
     <w:p>
       <w:r>
-        <w:t>[TODO]</w:t>
-      </w:r>
-    </w:p>
-    <w:p>
-      <w:pPr>
-        <w:pStyle w:val="Heading1"/>
-      </w:pPr>
-      <w:bookmarkStart w:id="15" w:name="_Toc474039108"/>
-      <w:r>
-        <w:t>Test Data for development</w:t>
-      </w:r>
-      <w:bookmarkEnd w:id="15"/>
-    </w:p>
-    <w:p>
-      <w:r>
-        <w:t>[TODO]</w:t>
-      </w:r>
-    </w:p>
-    <w:p>
-      <w:pPr>
-        <w:pStyle w:val="Heading1"/>
-      </w:pPr>
-      <w:bookmarkStart w:id="16" w:name="_Toc474039109"/>
-      <w:r>
-        <w:t>Test Data for beta testing</w:t>
-      </w:r>
-      <w:bookmarkEnd w:id="16"/>
-    </w:p>
-    <w:p>
-      <w:r>
-        <w:t>[TODO]</w:t>
+        <w:t>Test Data for beta testing will be a set of tests that must be performed manually, usually because writing a unit test for it would be impractical.</w:t>
+      </w:r>
+    </w:p>
+    <w:p>
+      <w:r>
+        <w:t>Some tests I may create include:</w:t>
+      </w:r>
+    </w:p>
+    <w:p>
+      <w:pPr>
+        <w:pStyle w:val="ListParagraph"/>
+        <w:numPr>
+          <w:ilvl w:val="0"/>
+          <w:numId w:val="27"/>
+        </w:numPr>
+      </w:pPr>
+      <w:r>
+        <w:t>Making sure the game does nothing if the user clicks on the grid, and there’s no match running.</w:t>
+      </w:r>
+    </w:p>
+    <w:p>
+      <w:pPr>
+        <w:pStyle w:val="ListParagraph"/>
+        <w:numPr>
+          <w:ilvl w:val="0"/>
+          <w:numId w:val="27"/>
+        </w:numPr>
+      </w:pPr>
+      <w:r>
+        <w:t>Making sure that clicking the ‘Start Match’ button actually starts a match.</w:t>
+      </w:r>
+    </w:p>
+    <w:p>
+      <w:pPr>
+        <w:pStyle w:val="ListParagraph"/>
+        <w:numPr>
+          <w:ilvl w:val="0"/>
+          <w:numId w:val="27"/>
+        </w:numPr>
+      </w:pPr>
+      <w:r>
+        <w:t>Making sure that clicking on a non-empty slot on the grid does nothing, and that the user can try again at placing their piece.</w:t>
+      </w:r>
+    </w:p>
+    <w:p>
+      <w:pPr>
+        <w:pStyle w:val="ListParagraph"/>
+        <w:numPr>
+          <w:ilvl w:val="0"/>
+          <w:numId w:val="27"/>
+        </w:numPr>
+      </w:pPr>
+      <w:r>
+        <w:t>Attempting to manically spam click things to try and cause the game to crash.</w:t>
+      </w:r>
+    </w:p>
+    <w:p>
+      <w:pPr>
+        <w:pStyle w:val="ListParagraph"/>
+        <w:numPr>
+          <w:ilvl w:val="0"/>
+          <w:numId w:val="27"/>
+        </w:numPr>
+      </w:pPr>
+      <w:r>
+        <w:t>Making sure that the text displaying who’s turn it is, and the player’s piece, are correct.</w:t>
+      </w:r>
+    </w:p>
+    <w:p>
+      <w:pPr>
+        <w:pStyle w:val="ListParagraph"/>
+        <w:numPr>
+          <w:ilvl w:val="0"/>
+          <w:numId w:val="27"/>
+        </w:numPr>
+      </w:pPr>
+      <w:r>
+        <w:t>Making sure that the message box describing what tic-tac-toe is, is only displayed a single time when the game is launched, and then never again (unless the ‘Help’ button is pressed, of course).</w:t>
+      </w:r>
+    </w:p>
+    <w:p>
+      <w:r>
+        <w:br w:type="page"/>
       </w:r>
     </w:p>
     <w:p>
@@ -16302,40 +17108,60 @@
         <w:pStyle w:val="Title"/>
         <w:jc w:val="center"/>
       </w:pPr>
-      <w:bookmarkStart w:id="17" w:name="_Toc474039110"/>
+      <w:bookmarkStart w:id="15" w:name="_Toc474039110"/>
       <w:r>
         <w:t>Development</w:t>
       </w:r>
+      <w:bookmarkEnd w:id="15"/>
+    </w:p>
+    <w:p>
+      <w:pPr>
+        <w:pStyle w:val="Heading1"/>
+      </w:pPr>
+      <w:bookmarkStart w:id="16" w:name="_Toc474039111"/>
+      <w:r>
+        <w:t>Iterations of development</w:t>
+      </w:r>
+      <w:bookmarkEnd w:id="16"/>
+    </w:p>
+    <w:p>
+      <w:r>
+        <w:t>[TODO] (Self note, remember to use Git to ‘go back in time’</w:t>
+      </w:r>
+      <w:r>
+        <w:t xml:space="preserve"> if I need something like a screenshot from an earlier vers</w:t>
+      </w:r>
+      <w:bookmarkStart w:id="17" w:name="_GoBack"/>
       <w:bookmarkEnd w:id="17"/>
+      <w:r>
+        <w:t>ion</w:t>
+      </w:r>
+      <w:r>
+        <w:t>)</w:t>
+      </w:r>
     </w:p>
     <w:p>
       <w:pPr>
         <w:pStyle w:val="Heading1"/>
       </w:pPr>
-      <w:bookmarkStart w:id="18" w:name="_Toc474039111"/>
-      <w:r>
-        <w:t>Iterations of development</w:t>
+      <w:bookmarkStart w:id="18" w:name="_Toc474039112"/>
+      <w:r>
+        <w:t>Prototypes</w:t>
       </w:r>
       <w:bookmarkEnd w:id="18"/>
     </w:p>
     <w:p>
       <w:r>
-        <w:t>[TODO] (Self note, remember to use Git to ‘go back in time’</w:t>
-      </w:r>
-      <w:r>
-        <w:t xml:space="preserve"> if I need something like a screenshot from an earlier version</w:t>
-      </w:r>
-      <w:r>
-        <w:t>)</w:t>
+        <w:t>[TODO]</w:t>
       </w:r>
     </w:p>
     <w:p>
       <w:pPr>
         <w:pStyle w:val="Heading1"/>
       </w:pPr>
-      <w:bookmarkStart w:id="19" w:name="_Toc474039112"/>
-      <w:r>
-        <w:t>Prototypes</w:t>
+      <w:bookmarkStart w:id="19" w:name="_Toc474039113"/>
+      <w:r>
+        <w:t>Evidence of modular code</w:t>
       </w:r>
       <w:bookmarkEnd w:id="19"/>
     </w:p>
@@ -16348,10 +17174,9 @@
       <w:pPr>
         <w:pStyle w:val="Heading1"/>
       </w:pPr>
-      <w:bookmarkStart w:id="20" w:name="_Toc474039113"/>
-      <w:r>
-        <w:lastRenderedPageBreak/>
-        <w:t>Evidence of modular code</w:t>
+      <w:bookmarkStart w:id="20" w:name="_Toc474039114"/>
+      <w:r>
+        <w:t>Evidence of validation</w:t>
       </w:r>
       <w:bookmarkEnd w:id="20"/>
     </w:p>
@@ -16364,26 +17189,11 @@
       <w:pPr>
         <w:pStyle w:val="Heading1"/>
       </w:pPr>
-      <w:bookmarkStart w:id="21" w:name="_Toc474039114"/>
-      <w:r>
-        <w:t>Evidence of validation</w:t>
+      <w:bookmarkStart w:id="21" w:name="_Toc474039115"/>
+      <w:r>
+        <w:t>Review</w:t>
       </w:r>
       <w:bookmarkEnd w:id="21"/>
-    </w:p>
-    <w:p>
-      <w:r>
-        <w:t>[TODO]</w:t>
-      </w:r>
-    </w:p>
-    <w:p>
-      <w:pPr>
-        <w:pStyle w:val="Heading1"/>
-      </w:pPr>
-      <w:bookmarkStart w:id="22" w:name="_Toc474039115"/>
-      <w:r>
-        <w:t>Review</w:t>
-      </w:r>
-      <w:bookmarkEnd w:id="22"/>
     </w:p>
     <w:p>
       <w:r>
@@ -16395,19 +17205,34 @@
         <w:pStyle w:val="Title"/>
         <w:jc w:val="center"/>
       </w:pPr>
-      <w:bookmarkStart w:id="23" w:name="_Toc474039116"/>
+      <w:bookmarkStart w:id="22" w:name="_Toc474039116"/>
       <w:r>
         <w:t>Evaluation</w:t>
       </w:r>
+      <w:bookmarkEnd w:id="22"/>
+    </w:p>
+    <w:p>
+      <w:pPr>
+        <w:pStyle w:val="Heading1"/>
+      </w:pPr>
+      <w:bookmarkStart w:id="23" w:name="_Toc474039117"/>
+      <w:r>
+        <w:t>Testing</w:t>
+      </w:r>
       <w:bookmarkEnd w:id="23"/>
     </w:p>
     <w:p>
+      <w:r>
+        <w:t>[TODO]</w:t>
+      </w:r>
+    </w:p>
+    <w:p>
       <w:pPr>
         <w:pStyle w:val="Heading1"/>
       </w:pPr>
-      <w:bookmarkStart w:id="24" w:name="_Toc474039117"/>
-      <w:r>
-        <w:t>Testing</w:t>
+      <w:bookmarkStart w:id="24" w:name="_Toc474039118"/>
+      <w:r>
+        <w:t>Testing of usability features</w:t>
       </w:r>
       <w:bookmarkEnd w:id="24"/>
     </w:p>
@@ -16420,9 +17245,9 @@
       <w:pPr>
         <w:pStyle w:val="Heading1"/>
       </w:pPr>
-      <w:bookmarkStart w:id="25" w:name="_Toc474039118"/>
-      <w:r>
-        <w:t>Testing of usability features</w:t>
+      <w:bookmarkStart w:id="25" w:name="_Toc474039119"/>
+      <w:r>
+        <w:t>Overall evaluation</w:t>
       </w:r>
       <w:bookmarkEnd w:id="25"/>
     </w:p>
@@ -16435,9 +17260,9 @@
       <w:pPr>
         <w:pStyle w:val="Heading1"/>
       </w:pPr>
-      <w:bookmarkStart w:id="26" w:name="_Toc474039119"/>
-      <w:r>
-        <w:t>Overall evaluation</w:t>
+      <w:bookmarkStart w:id="26" w:name="_Toc474039120"/>
+      <w:r>
+        <w:t>Future Maintenance</w:t>
       </w:r>
       <w:bookmarkEnd w:id="26"/>
     </w:p>
@@ -16446,24 +17271,9 @@
         <w:t>[TODO]</w:t>
       </w:r>
     </w:p>
-    <w:p>
-      <w:pPr>
-        <w:pStyle w:val="Heading1"/>
-      </w:pPr>
-      <w:bookmarkStart w:id="27" w:name="_Toc474039120"/>
-      <w:r>
-        <w:t>Future Maintenance</w:t>
-      </w:r>
-      <w:bookmarkEnd w:id="27"/>
-    </w:p>
-    <w:p>
-      <w:r>
-        <w:t>[TODO]</w:t>
-      </w:r>
-    </w:p>
     <w:sectPr>
-      <w:headerReference w:type="default" r:id="rId16"/>
-      <w:footerReference w:type="default" r:id="rId17"/>
+      <w:headerReference w:type="default" r:id="rId17"/>
+      <w:footerReference w:type="default" r:id="rId18"/>
       <w:pgSz w:w="11906" w:h="16838"/>
       <w:pgMar w:top="1440" w:right="1440" w:bottom="1440" w:left="1440" w:header="708" w:footer="708" w:gutter="0"/>
       <w:cols w:space="708"/>
@@ -16582,7 +17392,7 @@
                                 <w:rPr>
                                   <w:noProof/>
                                 </w:rPr>
-                                <w:t>25</w:t>
+                                <w:t>28</w:t>
                               </w:r>
                               <w:r>
                                 <w:rPr>
@@ -16648,7 +17458,7 @@
                           <w:rPr>
                             <w:noProof/>
                           </w:rPr>
-                          <w:t>25</w:t>
+                          <w:t>28</w:t>
                         </w:r>
                         <w:r>
                           <w:rPr>
@@ -16733,7 +17543,7 @@
             </mc:Choice>
             <mc:Fallback>
               <w:pict>
-                <v:shapetype w14:anchorId="477AC039" id="_x0000_t32" coordsize="21600,21600" o:spt="32" o:oned="t" path="m,l21600,21600e" filled="f">
+                <v:shapetype w14:anchorId="13E5BDFD" id="_x0000_t32" coordsize="21600,21600" o:spt="32" o:oned="t" path="m,l21600,21600e" filled="f">
                   <v:path arrowok="t" fillok="f" o:connecttype="none"/>
                   <o:lock v:ext="edit" shapetype="t"/>
                 </v:shapetype>
@@ -16796,6 +17606,92 @@
 <file path=word/numbering.xml><?xml version="1.0" encoding="utf-8"?>
 <w:numbering xmlns:wpc="http://schemas.microsoft.com/office/word/2010/wordprocessingCanvas" xmlns:cx="http://schemas.microsoft.com/office/drawing/2014/chartex" xmlns:cx1="http://schemas.microsoft.com/office/drawing/2015/9/8/chartex" xmlns:cx2="http://schemas.microsoft.com/office/drawing/2015/10/21/chartex" xmlns:cx3="http://schemas.microsoft.com/office/drawing/2016/5/9/chartex" xmlns:cx4="http://schemas.microsoft.com/office/drawing/2016/5/10/chartex" xmlns:cx5="http://schemas.microsoft.com/office/drawing/2016/5/11/chartex" xmlns:mc="http://schemas.openxmlformats.org/markup-compatibility/2006" xmlns:o="urn:schemas-microsoft-com:office:office" xmlns:r="http://schemas.openxmlformats.org/officeDocument/2006/relationships" xmlns:m="http://schemas.openxmlformats.org/officeDocument/2006/math" xmlns:v="urn:schemas-microsoft-com:vml" xmlns:wp14="http://schemas.microsoft.com/office/word/2010/wordprocessingDrawing" xmlns:wp="http://schemas.openxmlformats.org/drawingml/2006/wordprocessingDrawing" xmlns:w10="urn:schemas-microsoft-com:office:word" xmlns:w="http://schemas.openxmlformats.org/wordprocessingml/2006/main" xmlns:w14="http://schemas.microsoft.com/office/word/2010/wordml" xmlns:w15="http://schemas.microsoft.com/office/word/2012/wordml" xmlns:w16se="http://schemas.microsoft.com/office/word/2015/wordml/symex" xmlns:wpg="http://schemas.microsoft.com/office/word/2010/wordprocessingGroup" xmlns:wpi="http://schemas.microsoft.com/office/word/2010/wordprocessingInk" xmlns:wne="http://schemas.microsoft.com/office/word/2006/wordml" xmlns:wps="http://schemas.microsoft.com/office/word/2010/wordprocessingShape" mc:Ignorable="w14 w15 w16se wp14">
   <w:abstractNum w:abstractNumId="0" w15:restartNumberingAfterBreak="0">
+    <w:nsid w:val="049A37DB"/>
+    <w:multiLevelType w:val="hybridMultilevel"/>
+    <w:tmpl w:val="377AAF50"/>
+    <w:lvl w:ilvl="0" w:tplc="0809000F">
+      <w:start w:val="1"/>
+      <w:numFmt w:val="decimal"/>
+      <w:lvlText w:val="%1."/>
+      <w:lvlJc w:val="left"/>
+      <w:pPr>
+        <w:ind w:left="720" w:hanging="360"/>
+      </w:pPr>
+    </w:lvl>
+    <w:lvl w:ilvl="1" w:tplc="08090019" w:tentative="1">
+      <w:start w:val="1"/>
+      <w:numFmt w:val="lowerLetter"/>
+      <w:lvlText w:val="%2."/>
+      <w:lvlJc w:val="left"/>
+      <w:pPr>
+        <w:ind w:left="1440" w:hanging="360"/>
+      </w:pPr>
+    </w:lvl>
+    <w:lvl w:ilvl="2" w:tplc="0809001B" w:tentative="1">
+      <w:start w:val="1"/>
+      <w:numFmt w:val="lowerRoman"/>
+      <w:lvlText w:val="%3."/>
+      <w:lvlJc w:val="right"/>
+      <w:pPr>
+        <w:ind w:left="2160" w:hanging="180"/>
+      </w:pPr>
+    </w:lvl>
+    <w:lvl w:ilvl="3" w:tplc="0809000F" w:tentative="1">
+      <w:start w:val="1"/>
+      <w:numFmt w:val="decimal"/>
+      <w:lvlText w:val="%4."/>
+      <w:lvlJc w:val="left"/>
+      <w:pPr>
+        <w:ind w:left="2880" w:hanging="360"/>
+      </w:pPr>
+    </w:lvl>
+    <w:lvl w:ilvl="4" w:tplc="08090019" w:tentative="1">
+      <w:start w:val="1"/>
+      <w:numFmt w:val="lowerLetter"/>
+      <w:lvlText w:val="%5."/>
+      <w:lvlJc w:val="left"/>
+      <w:pPr>
+        <w:ind w:left="3600" w:hanging="360"/>
+      </w:pPr>
+    </w:lvl>
+    <w:lvl w:ilvl="5" w:tplc="0809001B" w:tentative="1">
+      <w:start w:val="1"/>
+      <w:numFmt w:val="lowerRoman"/>
+      <w:lvlText w:val="%6."/>
+      <w:lvlJc w:val="right"/>
+      <w:pPr>
+        <w:ind w:left="4320" w:hanging="180"/>
+      </w:pPr>
+    </w:lvl>
+    <w:lvl w:ilvl="6" w:tplc="0809000F" w:tentative="1">
+      <w:start w:val="1"/>
+      <w:numFmt w:val="decimal"/>
+      <w:lvlText w:val="%7."/>
+      <w:lvlJc w:val="left"/>
+      <w:pPr>
+        <w:ind w:left="5040" w:hanging="360"/>
+      </w:pPr>
+    </w:lvl>
+    <w:lvl w:ilvl="7" w:tplc="08090019" w:tentative="1">
+      <w:start w:val="1"/>
+      <w:numFmt w:val="lowerLetter"/>
+      <w:lvlText w:val="%8."/>
+      <w:lvlJc w:val="left"/>
+      <w:pPr>
+        <w:ind w:left="5760" w:hanging="360"/>
+      </w:pPr>
+    </w:lvl>
+    <w:lvl w:ilvl="8" w:tplc="0809001B" w:tentative="1">
+      <w:start w:val="1"/>
+      <w:numFmt w:val="lowerRoman"/>
+      <w:lvlText w:val="%9."/>
+      <w:lvlJc w:val="right"/>
+      <w:pPr>
+        <w:ind w:left="6480" w:hanging="180"/>
+      </w:pPr>
+    </w:lvl>
+  </w:abstractNum>
+  <w:abstractNum w:abstractNumId="1" w15:restartNumberingAfterBreak="0">
     <w:nsid w:val="09EB3264"/>
     <w:multiLevelType w:val="hybridMultilevel"/>
     <w:tmpl w:val="D32A8124"/>
@@ -16908,7 +17804,7 @@
       </w:rPr>
     </w:lvl>
   </w:abstractNum>
-  <w:abstractNum w:abstractNumId="1" w15:restartNumberingAfterBreak="0">
+  <w:abstractNum w:abstractNumId="2" w15:restartNumberingAfterBreak="0">
     <w:nsid w:val="157E2BB7"/>
     <w:multiLevelType w:val="hybridMultilevel"/>
     <w:tmpl w:val="7346BCCC"/>
@@ -16994,7 +17890,7 @@
       </w:pPr>
     </w:lvl>
   </w:abstractNum>
-  <w:abstractNum w:abstractNumId="2" w15:restartNumberingAfterBreak="0">
+  <w:abstractNum w:abstractNumId="3" w15:restartNumberingAfterBreak="0">
     <w:nsid w:val="19FF134D"/>
     <w:multiLevelType w:val="hybridMultilevel"/>
     <w:tmpl w:val="703626EA"/>
@@ -17107,7 +18003,7 @@
       </w:rPr>
     </w:lvl>
   </w:abstractNum>
-  <w:abstractNum w:abstractNumId="3" w15:restartNumberingAfterBreak="0">
+  <w:abstractNum w:abstractNumId="4" w15:restartNumberingAfterBreak="0">
     <w:nsid w:val="1DBC6C30"/>
     <w:multiLevelType w:val="hybridMultilevel"/>
     <w:tmpl w:val="6C2A1EA0"/>
@@ -17193,7 +18089,7 @@
       </w:pPr>
     </w:lvl>
   </w:abstractNum>
-  <w:abstractNum w:abstractNumId="4" w15:restartNumberingAfterBreak="0">
+  <w:abstractNum w:abstractNumId="5" w15:restartNumberingAfterBreak="0">
     <w:nsid w:val="205C24A8"/>
     <w:multiLevelType w:val="hybridMultilevel"/>
     <w:tmpl w:val="D2A46D30"/>
@@ -17279,7 +18175,7 @@
       </w:pPr>
     </w:lvl>
   </w:abstractNum>
-  <w:abstractNum w:abstractNumId="5" w15:restartNumberingAfterBreak="0">
+  <w:abstractNum w:abstractNumId="6" w15:restartNumberingAfterBreak="0">
     <w:nsid w:val="21D80B1F"/>
     <w:multiLevelType w:val="hybridMultilevel"/>
     <w:tmpl w:val="C2EA3832"/>
@@ -17365,7 +18261,7 @@
       </w:pPr>
     </w:lvl>
   </w:abstractNum>
-  <w:abstractNum w:abstractNumId="6" w15:restartNumberingAfterBreak="0">
+  <w:abstractNum w:abstractNumId="7" w15:restartNumberingAfterBreak="0">
     <w:nsid w:val="258358F2"/>
     <w:multiLevelType w:val="hybridMultilevel"/>
     <w:tmpl w:val="02D27748"/>
@@ -17451,10 +18347,10 @@
       </w:pPr>
     </w:lvl>
   </w:abstractNum>
-  <w:abstractNum w:abstractNumId="7" w15:restartNumberingAfterBreak="0">
+  <w:abstractNum w:abstractNumId="8" w15:restartNumberingAfterBreak="0">
     <w:nsid w:val="2A7F15BC"/>
     <w:multiLevelType w:val="hybridMultilevel"/>
-    <w:tmpl w:val="129E7D9E"/>
+    <w:tmpl w:val="AB22B0EC"/>
     <w:lvl w:ilvl="0" w:tplc="08090001">
       <w:start w:val="1"/>
       <w:numFmt w:val="bullet"/>
@@ -17564,7 +18460,7 @@
       </w:rPr>
     </w:lvl>
   </w:abstractNum>
-  <w:abstractNum w:abstractNumId="8" w15:restartNumberingAfterBreak="0">
+  <w:abstractNum w:abstractNumId="9" w15:restartNumberingAfterBreak="0">
     <w:nsid w:val="2FFD3686"/>
     <w:multiLevelType w:val="hybridMultilevel"/>
     <w:tmpl w:val="FC749DB6"/>
@@ -17677,7 +18573,7 @@
       </w:rPr>
     </w:lvl>
   </w:abstractNum>
-  <w:abstractNum w:abstractNumId="9" w15:restartNumberingAfterBreak="0">
+  <w:abstractNum w:abstractNumId="10" w15:restartNumberingAfterBreak="0">
     <w:nsid w:val="30864824"/>
     <w:multiLevelType w:val="hybridMultilevel"/>
     <w:tmpl w:val="B23A0CDE"/>
@@ -17763,7 +18659,7 @@
       </w:pPr>
     </w:lvl>
   </w:abstractNum>
-  <w:abstractNum w:abstractNumId="10" w15:restartNumberingAfterBreak="0">
+  <w:abstractNum w:abstractNumId="11" w15:restartNumberingAfterBreak="0">
     <w:nsid w:val="357A3C19"/>
     <w:multiLevelType w:val="hybridMultilevel"/>
     <w:tmpl w:val="AC7CC404"/>
@@ -17849,7 +18745,7 @@
       </w:pPr>
     </w:lvl>
   </w:abstractNum>
-  <w:abstractNum w:abstractNumId="11" w15:restartNumberingAfterBreak="0">
+  <w:abstractNum w:abstractNumId="12" w15:restartNumberingAfterBreak="0">
     <w:nsid w:val="39187CAA"/>
     <w:multiLevelType w:val="hybridMultilevel"/>
     <w:tmpl w:val="D85242F6"/>
@@ -17935,7 +18831,7 @@
       </w:pPr>
     </w:lvl>
   </w:abstractNum>
-  <w:abstractNum w:abstractNumId="12" w15:restartNumberingAfterBreak="0">
+  <w:abstractNum w:abstractNumId="13" w15:restartNumberingAfterBreak="0">
     <w:nsid w:val="3B2E2525"/>
     <w:multiLevelType w:val="hybridMultilevel"/>
     <w:tmpl w:val="6060B7E0"/>
@@ -18048,7 +18944,7 @@
       </w:rPr>
     </w:lvl>
   </w:abstractNum>
-  <w:abstractNum w:abstractNumId="13" w15:restartNumberingAfterBreak="0">
+  <w:abstractNum w:abstractNumId="14" w15:restartNumberingAfterBreak="0">
     <w:nsid w:val="426F63E7"/>
     <w:multiLevelType w:val="hybridMultilevel"/>
     <w:tmpl w:val="C8004002"/>
@@ -18134,7 +19030,120 @@
       </w:pPr>
     </w:lvl>
   </w:abstractNum>
-  <w:abstractNum w:abstractNumId="14" w15:restartNumberingAfterBreak="0">
+  <w:abstractNum w:abstractNumId="15" w15:restartNumberingAfterBreak="0">
+    <w:nsid w:val="434904CD"/>
+    <w:multiLevelType w:val="hybridMultilevel"/>
+    <w:tmpl w:val="CDB07348"/>
+    <w:lvl w:ilvl="0" w:tplc="08090001">
+      <w:start w:val="1"/>
+      <w:numFmt w:val="bullet"/>
+      <w:lvlText w:val=""/>
+      <w:lvlJc w:val="left"/>
+      <w:pPr>
+        <w:ind w:left="720" w:hanging="360"/>
+      </w:pPr>
+      <w:rPr>
+        <w:rFonts w:ascii="Symbol" w:hAnsi="Symbol" w:hint="default"/>
+      </w:rPr>
+    </w:lvl>
+    <w:lvl w:ilvl="1" w:tplc="08090003" w:tentative="1">
+      <w:start w:val="1"/>
+      <w:numFmt w:val="bullet"/>
+      <w:lvlText w:val="o"/>
+      <w:lvlJc w:val="left"/>
+      <w:pPr>
+        <w:ind w:left="1440" w:hanging="360"/>
+      </w:pPr>
+      <w:rPr>
+        <w:rFonts w:ascii="Courier New" w:hAnsi="Courier New" w:cs="Courier New" w:hint="default"/>
+      </w:rPr>
+    </w:lvl>
+    <w:lvl w:ilvl="2" w:tplc="08090005" w:tentative="1">
+      <w:start w:val="1"/>
+      <w:numFmt w:val="bullet"/>
+      <w:lvlText w:val=""/>
+      <w:lvlJc w:val="left"/>
+      <w:pPr>
+        <w:ind w:left="2160" w:hanging="360"/>
+      </w:pPr>
+      <w:rPr>
+        <w:rFonts w:ascii="Wingdings" w:hAnsi="Wingdings" w:hint="default"/>
+      </w:rPr>
+    </w:lvl>
+    <w:lvl w:ilvl="3" w:tplc="08090001" w:tentative="1">
+      <w:start w:val="1"/>
+      <w:numFmt w:val="bullet"/>
+      <w:lvlText w:val=""/>
+      <w:lvlJc w:val="left"/>
+      <w:pPr>
+        <w:ind w:left="2880" w:hanging="360"/>
+      </w:pPr>
+      <w:rPr>
+        <w:rFonts w:ascii="Symbol" w:hAnsi="Symbol" w:hint="default"/>
+      </w:rPr>
+    </w:lvl>
+    <w:lvl w:ilvl="4" w:tplc="08090003" w:tentative="1">
+      <w:start w:val="1"/>
+      <w:numFmt w:val="bullet"/>
+      <w:lvlText w:val="o"/>
+      <w:lvlJc w:val="left"/>
+      <w:pPr>
+        <w:ind w:left="3600" w:hanging="360"/>
+      </w:pPr>
+      <w:rPr>
+        <w:rFonts w:ascii="Courier New" w:hAnsi="Courier New" w:cs="Courier New" w:hint="default"/>
+      </w:rPr>
+    </w:lvl>
+    <w:lvl w:ilvl="5" w:tplc="08090005" w:tentative="1">
+      <w:start w:val="1"/>
+      <w:numFmt w:val="bullet"/>
+      <w:lvlText w:val=""/>
+      <w:lvlJc w:val="left"/>
+      <w:pPr>
+        <w:ind w:left="4320" w:hanging="360"/>
+      </w:pPr>
+      <w:rPr>
+        <w:rFonts w:ascii="Wingdings" w:hAnsi="Wingdings" w:hint="default"/>
+      </w:rPr>
+    </w:lvl>
+    <w:lvl w:ilvl="6" w:tplc="08090001" w:tentative="1">
+      <w:start w:val="1"/>
+      <w:numFmt w:val="bullet"/>
+      <w:lvlText w:val=""/>
+      <w:lvlJc w:val="left"/>
+      <w:pPr>
+        <w:ind w:left="5040" w:hanging="360"/>
+      </w:pPr>
+      <w:rPr>
+        <w:rFonts w:ascii="Symbol" w:hAnsi="Symbol" w:hint="default"/>
+      </w:rPr>
+    </w:lvl>
+    <w:lvl w:ilvl="7" w:tplc="08090003" w:tentative="1">
+      <w:start w:val="1"/>
+      <w:numFmt w:val="bullet"/>
+      <w:lvlText w:val="o"/>
+      <w:lvlJc w:val="left"/>
+      <w:pPr>
+        <w:ind w:left="5760" w:hanging="360"/>
+      </w:pPr>
+      <w:rPr>
+        <w:rFonts w:ascii="Courier New" w:hAnsi="Courier New" w:cs="Courier New" w:hint="default"/>
+      </w:rPr>
+    </w:lvl>
+    <w:lvl w:ilvl="8" w:tplc="08090005" w:tentative="1">
+      <w:start w:val="1"/>
+      <w:numFmt w:val="bullet"/>
+      <w:lvlText w:val=""/>
+      <w:lvlJc w:val="left"/>
+      <w:pPr>
+        <w:ind w:left="6480" w:hanging="360"/>
+      </w:pPr>
+      <w:rPr>
+        <w:rFonts w:ascii="Wingdings" w:hAnsi="Wingdings" w:hint="default"/>
+      </w:rPr>
+    </w:lvl>
+  </w:abstractNum>
+  <w:abstractNum w:abstractNumId="16" w15:restartNumberingAfterBreak="0">
     <w:nsid w:val="4AE44683"/>
     <w:multiLevelType w:val="hybridMultilevel"/>
     <w:tmpl w:val="C2E69C00"/>
@@ -18220,7 +19229,7 @@
       </w:pPr>
     </w:lvl>
   </w:abstractNum>
-  <w:abstractNum w:abstractNumId="15" w15:restartNumberingAfterBreak="0">
+  <w:abstractNum w:abstractNumId="17" w15:restartNumberingAfterBreak="0">
     <w:nsid w:val="52414A22"/>
     <w:multiLevelType w:val="hybridMultilevel"/>
     <w:tmpl w:val="6824CEAE"/>
@@ -18333,7 +19342,7 @@
       </w:rPr>
     </w:lvl>
   </w:abstractNum>
-  <w:abstractNum w:abstractNumId="16" w15:restartNumberingAfterBreak="0">
+  <w:abstractNum w:abstractNumId="18" w15:restartNumberingAfterBreak="0">
     <w:nsid w:val="54A75372"/>
     <w:multiLevelType w:val="hybridMultilevel"/>
     <w:tmpl w:val="2C7600A2"/>
@@ -18446,7 +19455,7 @@
       </w:rPr>
     </w:lvl>
   </w:abstractNum>
-  <w:abstractNum w:abstractNumId="17" w15:restartNumberingAfterBreak="0">
+  <w:abstractNum w:abstractNumId="19" w15:restartNumberingAfterBreak="0">
     <w:nsid w:val="59D32D3F"/>
     <w:multiLevelType w:val="hybridMultilevel"/>
     <w:tmpl w:val="066EEEE2"/>
@@ -18559,7 +19568,7 @@
       </w:rPr>
     </w:lvl>
   </w:abstractNum>
-  <w:abstractNum w:abstractNumId="18" w15:restartNumberingAfterBreak="0">
+  <w:abstractNum w:abstractNumId="20" w15:restartNumberingAfterBreak="0">
     <w:nsid w:val="62B61E6F"/>
     <w:multiLevelType w:val="hybridMultilevel"/>
     <w:tmpl w:val="A48AC26E"/>
@@ -18645,7 +19654,7 @@
       </w:pPr>
     </w:lvl>
   </w:abstractNum>
-  <w:abstractNum w:abstractNumId="19" w15:restartNumberingAfterBreak="0">
+  <w:abstractNum w:abstractNumId="21" w15:restartNumberingAfterBreak="0">
     <w:nsid w:val="636975B3"/>
     <w:multiLevelType w:val="hybridMultilevel"/>
     <w:tmpl w:val="35903426"/>
@@ -18731,7 +19740,120 @@
       </w:pPr>
     </w:lvl>
   </w:abstractNum>
-  <w:abstractNum w:abstractNumId="20" w15:restartNumberingAfterBreak="0">
+  <w:abstractNum w:abstractNumId="22" w15:restartNumberingAfterBreak="0">
+    <w:nsid w:val="64AF5AB6"/>
+    <w:multiLevelType w:val="hybridMultilevel"/>
+    <w:tmpl w:val="9280DF30"/>
+    <w:lvl w:ilvl="0" w:tplc="08090001">
+      <w:start w:val="1"/>
+      <w:numFmt w:val="bullet"/>
+      <w:lvlText w:val=""/>
+      <w:lvlJc w:val="left"/>
+      <w:pPr>
+        <w:ind w:left="720" w:hanging="360"/>
+      </w:pPr>
+      <w:rPr>
+        <w:rFonts w:ascii="Symbol" w:hAnsi="Symbol" w:hint="default"/>
+      </w:rPr>
+    </w:lvl>
+    <w:lvl w:ilvl="1" w:tplc="08090003" w:tentative="1">
+      <w:start w:val="1"/>
+      <w:numFmt w:val="bullet"/>
+      <w:lvlText w:val="o"/>
+      <w:lvlJc w:val="left"/>
+      <w:pPr>
+        <w:ind w:left="1440" w:hanging="360"/>
+      </w:pPr>
+      <w:rPr>
+        <w:rFonts w:ascii="Courier New" w:hAnsi="Courier New" w:cs="Courier New" w:hint="default"/>
+      </w:rPr>
+    </w:lvl>
+    <w:lvl w:ilvl="2" w:tplc="08090005" w:tentative="1">
+      <w:start w:val="1"/>
+      <w:numFmt w:val="bullet"/>
+      <w:lvlText w:val=""/>
+      <w:lvlJc w:val="left"/>
+      <w:pPr>
+        <w:ind w:left="2160" w:hanging="360"/>
+      </w:pPr>
+      <w:rPr>
+        <w:rFonts w:ascii="Wingdings" w:hAnsi="Wingdings" w:hint="default"/>
+      </w:rPr>
+    </w:lvl>
+    <w:lvl w:ilvl="3" w:tplc="08090001" w:tentative="1">
+      <w:start w:val="1"/>
+      <w:numFmt w:val="bullet"/>
+      <w:lvlText w:val=""/>
+      <w:lvlJc w:val="left"/>
+      <w:pPr>
+        <w:ind w:left="2880" w:hanging="360"/>
+      </w:pPr>
+      <w:rPr>
+        <w:rFonts w:ascii="Symbol" w:hAnsi="Symbol" w:hint="default"/>
+      </w:rPr>
+    </w:lvl>
+    <w:lvl w:ilvl="4" w:tplc="08090003" w:tentative="1">
+      <w:start w:val="1"/>
+      <w:numFmt w:val="bullet"/>
+      <w:lvlText w:val="o"/>
+      <w:lvlJc w:val="left"/>
+      <w:pPr>
+        <w:ind w:left="3600" w:hanging="360"/>
+      </w:pPr>
+      <w:rPr>
+        <w:rFonts w:ascii="Courier New" w:hAnsi="Courier New" w:cs="Courier New" w:hint="default"/>
+      </w:rPr>
+    </w:lvl>
+    <w:lvl w:ilvl="5" w:tplc="08090005" w:tentative="1">
+      <w:start w:val="1"/>
+      <w:numFmt w:val="bullet"/>
+      <w:lvlText w:val=""/>
+      <w:lvlJc w:val="left"/>
+      <w:pPr>
+        <w:ind w:left="4320" w:hanging="360"/>
+      </w:pPr>
+      <w:rPr>
+        <w:rFonts w:ascii="Wingdings" w:hAnsi="Wingdings" w:hint="default"/>
+      </w:rPr>
+    </w:lvl>
+    <w:lvl w:ilvl="6" w:tplc="08090001" w:tentative="1">
+      <w:start w:val="1"/>
+      <w:numFmt w:val="bullet"/>
+      <w:lvlText w:val=""/>
+      <w:lvlJc w:val="left"/>
+      <w:pPr>
+        <w:ind w:left="5040" w:hanging="360"/>
+      </w:pPr>
+      <w:rPr>
+        <w:rFonts w:ascii="Symbol" w:hAnsi="Symbol" w:hint="default"/>
+      </w:rPr>
+    </w:lvl>
+    <w:lvl w:ilvl="7" w:tplc="08090003" w:tentative="1">
+      <w:start w:val="1"/>
+      <w:numFmt w:val="bullet"/>
+      <w:lvlText w:val="o"/>
+      <w:lvlJc w:val="left"/>
+      <w:pPr>
+        <w:ind w:left="5760" w:hanging="360"/>
+      </w:pPr>
+      <w:rPr>
+        <w:rFonts w:ascii="Courier New" w:hAnsi="Courier New" w:cs="Courier New" w:hint="default"/>
+      </w:rPr>
+    </w:lvl>
+    <w:lvl w:ilvl="8" w:tplc="08090005" w:tentative="1">
+      <w:start w:val="1"/>
+      <w:numFmt w:val="bullet"/>
+      <w:lvlText w:val=""/>
+      <w:lvlJc w:val="left"/>
+      <w:pPr>
+        <w:ind w:left="6480" w:hanging="360"/>
+      </w:pPr>
+      <w:rPr>
+        <w:rFonts w:ascii="Wingdings" w:hAnsi="Wingdings" w:hint="default"/>
+      </w:rPr>
+    </w:lvl>
+  </w:abstractNum>
+  <w:abstractNum w:abstractNumId="23" w15:restartNumberingAfterBreak="0">
     <w:nsid w:val="691F17A7"/>
     <w:multiLevelType w:val="hybridMultilevel"/>
     <w:tmpl w:val="0D6C3268"/>
@@ -18844,7 +19966,7 @@
       </w:rPr>
     </w:lvl>
   </w:abstractNum>
-  <w:abstractNum w:abstractNumId="21" w15:restartNumberingAfterBreak="0">
+  <w:abstractNum w:abstractNumId="24" w15:restartNumberingAfterBreak="0">
     <w:nsid w:val="718A1B82"/>
     <w:multiLevelType w:val="hybridMultilevel"/>
     <w:tmpl w:val="16D2DEE8"/>
@@ -18957,7 +20079,7 @@
       </w:rPr>
     </w:lvl>
   </w:abstractNum>
-  <w:abstractNum w:abstractNumId="22" w15:restartNumberingAfterBreak="0">
+  <w:abstractNum w:abstractNumId="25" w15:restartNumberingAfterBreak="0">
     <w:nsid w:val="75D963DC"/>
     <w:multiLevelType w:val="hybridMultilevel"/>
     <w:tmpl w:val="7E46CA80"/>
@@ -19070,7 +20192,7 @@
       </w:rPr>
     </w:lvl>
   </w:abstractNum>
-  <w:abstractNum w:abstractNumId="23" w15:restartNumberingAfterBreak="0">
+  <w:abstractNum w:abstractNumId="26" w15:restartNumberingAfterBreak="0">
     <w:nsid w:val="7F00701A"/>
     <w:multiLevelType w:val="hybridMultilevel"/>
     <w:tmpl w:val="BA5E5EB6"/>
@@ -19184,76 +20306,85 @@
     </w:lvl>
   </w:abstractNum>
   <w:num w:numId="1">
+    <w:abstractNumId w:val="26"/>
+  </w:num>
+  <w:num w:numId="2">
     <w:abstractNumId w:val="23"/>
   </w:num>
-  <w:num w:numId="2">
+  <w:num w:numId="3">
+    <w:abstractNumId w:val="9"/>
+  </w:num>
+  <w:num w:numId="4">
+    <w:abstractNumId w:val="3"/>
+  </w:num>
+  <w:num w:numId="5">
+    <w:abstractNumId w:val="14"/>
+  </w:num>
+  <w:num w:numId="6">
+    <w:abstractNumId w:val="6"/>
+  </w:num>
+  <w:num w:numId="7">
+    <w:abstractNumId w:val="1"/>
+  </w:num>
+  <w:num w:numId="8">
+    <w:abstractNumId w:val="11"/>
+  </w:num>
+  <w:num w:numId="9">
+    <w:abstractNumId w:val="16"/>
+  </w:num>
+  <w:num w:numId="10">
+    <w:abstractNumId w:val="24"/>
+  </w:num>
+  <w:num w:numId="11">
+    <w:abstractNumId w:val="7"/>
+  </w:num>
+  <w:num w:numId="12">
+    <w:abstractNumId w:val="21"/>
+  </w:num>
+  <w:num w:numId="13">
+    <w:abstractNumId w:val="17"/>
+  </w:num>
+  <w:num w:numId="14">
+    <w:abstractNumId w:val="18"/>
+  </w:num>
+  <w:num w:numId="15">
+    <w:abstractNumId w:val="4"/>
+  </w:num>
+  <w:num w:numId="16">
+    <w:abstractNumId w:val="25"/>
+  </w:num>
+  <w:num w:numId="17">
     <w:abstractNumId w:val="20"/>
   </w:num>
-  <w:num w:numId="3">
+  <w:num w:numId="18">
+    <w:abstractNumId w:val="13"/>
+  </w:num>
+  <w:num w:numId="19">
+    <w:abstractNumId w:val="10"/>
+  </w:num>
+  <w:num w:numId="20">
+    <w:abstractNumId w:val="19"/>
+  </w:num>
+  <w:num w:numId="21">
+    <w:abstractNumId w:val="12"/>
+  </w:num>
+  <w:num w:numId="22">
     <w:abstractNumId w:val="8"/>
   </w:num>
-  <w:num w:numId="4">
+  <w:num w:numId="23">
+    <w:abstractNumId w:val="5"/>
+  </w:num>
+  <w:num w:numId="24">
     <w:abstractNumId w:val="2"/>
   </w:num>
-  <w:num w:numId="5">
-    <w:abstractNumId w:val="13"/>
-  </w:num>
-  <w:num w:numId="6">
-    <w:abstractNumId w:val="5"/>
-  </w:num>
-  <w:num w:numId="7">
+  <w:num w:numId="25">
     <w:abstractNumId w:val="0"/>
   </w:num>
-  <w:num w:numId="8">
-    <w:abstractNumId w:val="10"/>
-  </w:num>
-  <w:num w:numId="9">
-    <w:abstractNumId w:val="14"/>
-  </w:num>
-  <w:num w:numId="10">
-    <w:abstractNumId w:val="21"/>
-  </w:num>
-  <w:num w:numId="11">
-    <w:abstractNumId w:val="6"/>
-  </w:num>
-  <w:num w:numId="12">
-    <w:abstractNumId w:val="19"/>
-  </w:num>
-  <w:num w:numId="13">
-    <w:abstractNumId w:val="15"/>
-  </w:num>
-  <w:num w:numId="14">
-    <w:abstractNumId w:val="16"/>
-  </w:num>
-  <w:num w:numId="15">
-    <w:abstractNumId w:val="3"/>
-  </w:num>
-  <w:num w:numId="16">
+  <w:num w:numId="26">
     <w:abstractNumId w:val="22"/>
   </w:num>
-  <w:num w:numId="17">
-    <w:abstractNumId w:val="18"/>
-  </w:num>
-  <w:num w:numId="18">
-    <w:abstractNumId w:val="12"/>
-  </w:num>
-  <w:num w:numId="19">
-    <w:abstractNumId w:val="9"/>
-  </w:num>
-  <w:num w:numId="20">
-    <w:abstractNumId w:val="17"/>
-  </w:num>
-  <w:num w:numId="21">
-    <w:abstractNumId w:val="11"/>
-  </w:num>
-  <w:num w:numId="22">
-    <w:abstractNumId w:val="7"/>
-  </w:num>
-  <w:num w:numId="23">
-    <w:abstractNumId w:val="4"/>
-  </w:num>
-  <w:num w:numId="24">
-    <w:abstractNumId w:val="1"/>
+  <w:num w:numId="27">
+    <w:abstractNumId w:val="15"/>
   </w:num>
 </w:numbering>
 </file>
@@ -20514,7 +21645,7 @@
 </file>
 
 <file path=customXml/itemProps1.xml><?xml version="1.0" encoding="utf-8"?>
-<ds:datastoreItem xmlns:ds="http://schemas.openxmlformats.org/officeDocument/2006/customXml" ds:itemID="{C2872AF4-0BEF-49A1-8E25-33C0E20AC22C}">
+<ds:datastoreItem xmlns:ds="http://schemas.openxmlformats.org/officeDocument/2006/customXml" ds:itemID="{FD000443-75E6-48C2-BA29-592FC9B506D1}">
   <ds:schemaRefs>
     <ds:schemaRef ds:uri="http://schemas.openxmlformats.org/officeDocument/2006/bibliography"/>
   </ds:schemaRefs>

</xml_diff>